<commit_message>
possible fix for a logical error with no intersection with the re axis
</commit_message>
<xml_diff>
--- a/Исследование крутильных и продольных колебаний борштанги 2024.docx
+++ b/Исследование крутильных и продольных колебаний борштанги 2024.docx
@@ -1,6 +1,6 @@
 
 <file path=word/document.xml><?xml version="1.0" encoding="utf-8"?>
-<w:document xmlns:wpc="http://schemas.microsoft.com/office/word/2010/wordprocessingCanvas" xmlns:mc="http://schemas.openxmlformats.org/markup-compatibility/2006" xmlns:o="urn:schemas-microsoft-com:office:office" xmlns:r="http://schemas.openxmlformats.org/officeDocument/2006/relationships" xmlns:m="http://schemas.openxmlformats.org/officeDocument/2006/math" xmlns:v="urn:schemas-microsoft-com:vml" xmlns:wp14="http://schemas.microsoft.com/office/word/2010/wordprocessingDrawing" xmlns:wp="http://schemas.openxmlformats.org/drawingml/2006/wordprocessingDrawing" xmlns:w10="urn:schemas-microsoft-com:office:word" xmlns:w="http://schemas.openxmlformats.org/wordprocessingml/2006/main" xmlns:w14="http://schemas.microsoft.com/office/word/2010/wordml" xmlns:wpg="http://schemas.microsoft.com/office/word/2010/wordprocessingGroup" xmlns:wpi="http://schemas.microsoft.com/office/word/2010/wordprocessingInk" xmlns:wne="http://schemas.microsoft.com/office/word/2006/wordml" xmlns:wps="http://schemas.microsoft.com/office/word/2010/wordprocessingShape" mc:Ignorable="w14 wp14">
+<w:document xmlns:wpc="http://schemas.microsoft.com/office/word/2010/wordprocessingCanvas" xmlns:cx="http://schemas.microsoft.com/office/drawing/2014/chartex" xmlns:mc="http://schemas.openxmlformats.org/markup-compatibility/2006" xmlns:o="urn:schemas-microsoft-com:office:office" xmlns:r="http://schemas.openxmlformats.org/officeDocument/2006/relationships" xmlns:m="http://schemas.openxmlformats.org/officeDocument/2006/math" xmlns:v="urn:schemas-microsoft-com:vml" xmlns:wp14="http://schemas.microsoft.com/office/word/2010/wordprocessingDrawing" xmlns:wp="http://schemas.openxmlformats.org/drawingml/2006/wordprocessingDrawing" xmlns:w10="urn:schemas-microsoft-com:office:word" xmlns:w="http://schemas.openxmlformats.org/wordprocessingml/2006/main" xmlns:w14="http://schemas.microsoft.com/office/word/2010/wordml" xmlns:w15="http://schemas.microsoft.com/office/word/2012/wordml" xmlns:w16se="http://schemas.microsoft.com/office/word/2015/wordml/symex" xmlns:wpg="http://schemas.microsoft.com/office/word/2010/wordprocessingGroup" xmlns:wpi="http://schemas.microsoft.com/office/word/2010/wordprocessingInk" xmlns:wne="http://schemas.microsoft.com/office/word/2006/wordml" xmlns:wps="http://schemas.microsoft.com/office/word/2010/wordprocessingShape" mc:Ignorable="w14 w15 w16se wp14">
   <w:body>
     <w:p>
       <w:pPr>
@@ -104,7 +104,7 @@
           <w:sz w:val="28"/>
           <w:szCs w:val="28"/>
         </w:rPr>
-        <w:t>элементом является стебель борштанги(1) с расточной головкой(2), а обрабатываемая детал</w:t>
+        <w:t xml:space="preserve">элементом является стебель </w:t>
       </w:r>
       <w:proofErr w:type="gramStart"/>
       <w:r>
@@ -113,7 +113,7 @@
           <w:sz w:val="28"/>
           <w:szCs w:val="28"/>
         </w:rPr>
-        <w:t>ь(</w:t>
+        <w:t>борштанги(</w:t>
       </w:r>
       <w:proofErr w:type="gramEnd"/>
       <w:r>
@@ -122,7 +122,7 @@
           <w:sz w:val="28"/>
           <w:szCs w:val="28"/>
         </w:rPr>
-        <w:t>З), суппорт(4), шпиндельная бабка(5), люнеты(</w:t>
+        <w:t>1) с расточной головкой(2), а обрабатываемая деталь(З), суппорт(4), шпиндельная бабка(5), люнеты(</w:t>
       </w:r>
       <w:r>
         <w:rPr>
@@ -177,7 +177,7 @@
                     </pic:cNvPicPr>
                   </pic:nvPicPr>
                   <pic:blipFill>
-                    <a:blip r:embed="rId6">
+                    <a:blip r:embed="rId5">
                       <a:extLst>
                         <a:ext uri="{28A0092B-C50C-407E-A947-70E740481C1C}">
                           <a14:useLocalDpi xmlns:a14="http://schemas.microsoft.com/office/drawing/2010/main" val="0"/>
@@ -310,7 +310,6 @@
         </w:rPr>
         <w:t xml:space="preserve"> мм/</w:t>
       </w:r>
-      <w:proofErr w:type="gramStart"/>
       <w:r>
         <w:rPr>
           <w:color w:val="000000"/>
@@ -319,7 +318,6 @@
         </w:rPr>
         <w:t>об</w:t>
       </w:r>
-      <w:proofErr w:type="gramEnd"/>
       <w:r>
         <w:rPr>
           <w:color w:val="000000"/>
@@ -807,7 +805,7 @@
           <w:sz w:val="28"/>
           <w:szCs w:val="28"/>
         </w:rPr>
-        <w:t xml:space="preserve">, что при определенных режимах растачивания  различных типов деталей на практике доминирует определенный тип колебаний, поэтому возможно проводить исследование </w:t>
+        <w:t xml:space="preserve">, что при определенных режимах </w:t>
       </w:r>
       <w:proofErr w:type="gramStart"/>
       <w:r>
@@ -817,7 +815,7 @@
           <w:sz w:val="28"/>
           <w:szCs w:val="28"/>
         </w:rPr>
-        <w:t>устойчивости состояния равновесия каждого типа колебаний</w:t>
+        <w:t>растачивания  различных</w:t>
       </w:r>
       <w:proofErr w:type="gramEnd"/>
       <w:r>
@@ -827,7 +825,7 @@
           <w:sz w:val="28"/>
           <w:szCs w:val="28"/>
         </w:rPr>
-        <w:t xml:space="preserve"> в отдельности.</w:t>
+        <w:t xml:space="preserve"> типов деталей на практике доминирует определенный тип колебаний, поэтому возможно проводить исследование устойчивости состояния равновесия каждого типа колебаний в отдельности.</w:t>
       </w:r>
     </w:p>
     <w:p/>
@@ -1149,7 +1147,7 @@
                     </pic:cNvPicPr>
                   </pic:nvPicPr>
                   <pic:blipFill>
-                    <a:blip r:embed="rId7">
+                    <a:blip r:embed="rId6">
                       <a:lum bright="-24000" contrast="44000"/>
                       <a:extLst>
                         <a:ext uri="{28A0092B-C50C-407E-A947-70E740481C1C}">
@@ -1221,7 +1219,7 @@
                     </pic:cNvPicPr>
                   </pic:nvPicPr>
                   <pic:blipFill>
-                    <a:blip r:embed="rId8">
+                    <a:blip r:embed="rId7">
                       <a:lum bright="-22000" contrast="44000"/>
                       <a:extLst>
                         <a:ext uri="{28A0092B-C50C-407E-A947-70E740481C1C}">
@@ -1426,9 +1424,9 @@
             <o:lock v:ext="edit" aspectratio="t"/>
           </v:shapetype>
           <v:shape id="_x0000_i1025" type="#_x0000_t75" style="width:93.75pt;height:30.75pt" o:ole="">
-            <v:imagedata r:id="rId9" o:title=""/>
+            <v:imagedata r:id="rId8" o:title=""/>
           </v:shape>
-          <o:OLEObject Type="Embed" ProgID="Equation.3" ShapeID="_x0000_i1025" DrawAspect="Content" ObjectID="_1792303187" r:id="rId10"/>
+          <o:OLEObject Type="Embed" ProgID="Equation.3" ShapeID="_x0000_i1025" DrawAspect="Content" ObjectID="_1811678970" r:id="rId9"/>
         </w:object>
       </w:r>
       <w:r>
@@ -1442,9 +1440,9 @@
         </w:rPr>
         <w:object w:dxaOrig="1100" w:dyaOrig="380">
           <v:shape id="_x0000_i1026" type="#_x0000_t75" style="width:54.75pt;height:18.75pt" o:ole="">
-            <v:imagedata r:id="rId11" o:title=""/>
+            <v:imagedata r:id="rId10" o:title=""/>
           </v:shape>
-          <o:OLEObject Type="Embed" ProgID="Equation.3" ShapeID="_x0000_i1026" DrawAspect="Content" ObjectID="_1792303188" r:id="rId12"/>
+          <o:OLEObject Type="Embed" ProgID="Equation.3" ShapeID="_x0000_i1026" DrawAspect="Content" ObjectID="_1811678971" r:id="rId11"/>
         </w:object>
       </w:r>
       <w:r>
@@ -1611,7 +1609,6 @@
         </w:rPr>
         <w:t xml:space="preserve">Обозначив через </w:t>
       </w:r>
-      <w:proofErr w:type="gramStart"/>
       <w:r>
         <w:rPr>
           <w:i/>
@@ -1623,7 +1620,6 @@
         </w:rPr>
         <w:t>J</w:t>
       </w:r>
-      <w:proofErr w:type="gramEnd"/>
       <w:r>
         <w:rPr>
           <w:i/>
@@ -1748,13 +1744,18 @@
         </w:rPr>
         <w:object w:dxaOrig="2040" w:dyaOrig="660">
           <v:shape id="_x0000_i1027" type="#_x0000_t75" style="width:102pt;height:33pt" o:ole="">
-            <v:imagedata r:id="rId13" o:title=""/>
+            <v:imagedata r:id="rId12" o:title=""/>
           </v:shape>
-          <o:OLEObject Type="Embed" ProgID="Equation.3" ShapeID="_x0000_i1027" DrawAspect="Content" ObjectID="_1792303189" r:id="rId14"/>
+          <o:OLEObject Type="Embed" ProgID="Equation.3" ShapeID="_x0000_i1027" DrawAspect="Content" ObjectID="_1811678972" r:id="rId13"/>
         </w:object>
       </w:r>
-      <w:r>
-        <w:t xml:space="preserve">,                                                            </w:t>
+      <w:proofErr w:type="gramStart"/>
+      <w:r>
+        <w:t xml:space="preserve">,   </w:t>
+      </w:r>
+      <w:proofErr w:type="gramEnd"/>
+      <w:r>
+        <w:t xml:space="preserve">                                                         </w:t>
       </w:r>
       <w:r>
         <w:rPr>
@@ -1809,13 +1810,18 @@
         </w:rPr>
         <w:object w:dxaOrig="3300" w:dyaOrig="660">
           <v:shape id="_x0000_i1028" type="#_x0000_t75" style="width:165pt;height:33pt" o:ole="">
-            <v:imagedata r:id="rId15" o:title=""/>
+            <v:imagedata r:id="rId14" o:title=""/>
           </v:shape>
-          <o:OLEObject Type="Embed" ProgID="Equation.3" ShapeID="_x0000_i1028" DrawAspect="Content" ObjectID="_1792303190" r:id="rId16"/>
+          <o:OLEObject Type="Embed" ProgID="Equation.3" ShapeID="_x0000_i1028" DrawAspect="Content" ObjectID="_1811678973" r:id="rId15"/>
         </w:object>
       </w:r>
-      <w:r>
-        <w:t xml:space="preserve">,                                               </w:t>
+      <w:proofErr w:type="gramStart"/>
+      <w:r>
+        <w:t xml:space="preserve">,   </w:t>
+      </w:r>
+      <w:proofErr w:type="gramEnd"/>
+      <w:r>
+        <w:t xml:space="preserve">                                            </w:t>
       </w:r>
       <w:r>
         <w:rPr>
@@ -1834,23 +1840,13 @@
           <w:szCs w:val="28"/>
         </w:rPr>
       </w:pPr>
-      <w:proofErr w:type="gramStart"/>
-      <w:r>
-        <w:rPr>
-          <w:color w:val="000000"/>
-          <w:sz w:val="28"/>
-          <w:szCs w:val="28"/>
-        </w:rPr>
-        <w:t>которое</w:t>
-      </w:r>
-      <w:proofErr w:type="gramEnd"/>
-      <w:r>
-        <w:rPr>
-          <w:color w:val="000000"/>
-          <w:sz w:val="28"/>
-          <w:szCs w:val="28"/>
-        </w:rPr>
-        <w:t xml:space="preserve"> в математической физике принято называть уравнением гиперболического типа.</w:t>
+      <w:r>
+        <w:rPr>
+          <w:color w:val="000000"/>
+          <w:sz w:val="28"/>
+          <w:szCs w:val="28"/>
+        </w:rPr>
+        <w:t>которое в математической физике принято называть уравнением гиперболического типа.</w:t>
       </w:r>
     </w:p>
     <w:p>
@@ -1893,9 +1889,9 @@
         </w:rPr>
         <w:object w:dxaOrig="4300" w:dyaOrig="380">
           <v:shape id="_x0000_i1029" type="#_x0000_t75" style="width:215.25pt;height:18.75pt" o:ole="">
-            <v:imagedata r:id="rId17" o:title=""/>
+            <v:imagedata r:id="rId16" o:title=""/>
           </v:shape>
-          <o:OLEObject Type="Embed" ProgID="Equation.3" ShapeID="_x0000_i1029" DrawAspect="Content" ObjectID="_1792303191" r:id="rId18"/>
+          <o:OLEObject Type="Embed" ProgID="Equation.3" ShapeID="_x0000_i1029" DrawAspect="Content" ObjectID="_1811678974" r:id="rId17"/>
         </w:object>
       </w:r>
       <w:r>
@@ -1916,7 +1912,6 @@
           <w:szCs w:val="28"/>
         </w:rPr>
       </w:pPr>
-      <w:proofErr w:type="gramStart"/>
       <w:r>
         <w:rPr>
           <w:color w:val="000000"/>
@@ -2119,16 +2114,7 @@
           <w:sz w:val="28"/>
           <w:szCs w:val="28"/>
         </w:rPr>
-        <w:t>еских режимов резания и момент сил трения направляющих</w:t>
-      </w:r>
-      <w:proofErr w:type="gramEnd"/>
-      <w:r>
-        <w:rPr>
-          <w:color w:val="000000"/>
-          <w:sz w:val="28"/>
-          <w:szCs w:val="28"/>
-        </w:rPr>
-        <w:t xml:space="preserve"> расточной головки относительно обработанной поверхности</w:t>
+        <w:t>еских режимов резания и момент сил трения направляющих расточной головки относительно обработанной поверхности</w:t>
       </w:r>
       <w:r>
         <w:rPr>
@@ -2147,9 +2133,9 @@
         </w:rPr>
         <w:object w:dxaOrig="400" w:dyaOrig="340">
           <v:shape id="_x0000_i1030" type="#_x0000_t75" style="width:20.25pt;height:17.25pt" o:ole="">
-            <v:imagedata r:id="rId19" o:title=""/>
+            <v:imagedata r:id="rId18" o:title=""/>
           </v:shape>
-          <o:OLEObject Type="Embed" ProgID="Equation.3" ShapeID="_x0000_i1030" DrawAspect="Content" ObjectID="_1792303192" r:id="rId20"/>
+          <o:OLEObject Type="Embed" ProgID="Equation.3" ShapeID="_x0000_i1030" DrawAspect="Content" ObjectID="_1811678975" r:id="rId19"/>
         </w:object>
       </w:r>
       <w:r>
@@ -2174,9 +2160,9 @@
         </w:rPr>
         <w:object w:dxaOrig="1040" w:dyaOrig="320">
           <v:shape id="_x0000_i1031" type="#_x0000_t75" style="width:51.75pt;height:15.75pt" o:ole="">
-            <v:imagedata r:id="rId21" o:title=""/>
+            <v:imagedata r:id="rId20" o:title=""/>
           </v:shape>
-          <o:OLEObject Type="Embed" ProgID="Equation.3" ShapeID="_x0000_i1031" DrawAspect="Content" ObjectID="_1792303193" r:id="rId22"/>
+          <o:OLEObject Type="Embed" ProgID="Equation.3" ShapeID="_x0000_i1031" DrawAspect="Content" ObjectID="_1811678976" r:id="rId21"/>
         </w:object>
       </w:r>
       <w:r>
@@ -2208,7 +2194,7 @@
                     </pic:cNvPicPr>
                   </pic:nvPicPr>
                   <pic:blipFill>
-                    <a:blip r:embed="rId23" cstate="print">
+                    <a:blip r:embed="rId22" cstate="print">
                       <a:extLst>
                         <a:ext uri="{28A0092B-C50C-407E-A947-70E740481C1C}">
                           <a14:useLocalDpi xmlns:a14="http://schemas.microsoft.com/office/drawing/2010/main" val="0"/>
@@ -2281,9 +2267,9 @@
         </w:rPr>
         <w:object w:dxaOrig="680" w:dyaOrig="320">
           <v:shape id="_x0000_i1032" type="#_x0000_t75" style="width:33.75pt;height:15.75pt" o:ole="">
-            <v:imagedata r:id="rId24" o:title=""/>
+            <v:imagedata r:id="rId23" o:title=""/>
           </v:shape>
-          <o:OLEObject Type="Embed" ProgID="Equation.3" ShapeID="_x0000_i1032" DrawAspect="Content" ObjectID="_1792303194" r:id="rId25"/>
+          <o:OLEObject Type="Embed" ProgID="Equation.3" ShapeID="_x0000_i1032" DrawAspect="Content" ObjectID="_1811678977" r:id="rId24"/>
         </w:object>
       </w:r>
       <w:r>
@@ -2353,9 +2339,9 @@
         </w:rPr>
         <w:object w:dxaOrig="279" w:dyaOrig="340">
           <v:shape id="_x0000_i1033" type="#_x0000_t75" style="width:14.25pt;height:17.25pt" o:ole="">
-            <v:imagedata r:id="rId26" o:title=""/>
+            <v:imagedata r:id="rId25" o:title=""/>
           </v:shape>
-          <o:OLEObject Type="Embed" ProgID="Equation.3" ShapeID="_x0000_i1033" DrawAspect="Content" ObjectID="_1792303195" r:id="rId27"/>
+          <o:OLEObject Type="Embed" ProgID="Equation.3" ShapeID="_x0000_i1033" DrawAspect="Content" ObjectID="_1811678978" r:id="rId26"/>
         </w:object>
       </w:r>
       <w:r>
@@ -2372,9 +2358,9 @@
         </w:rPr>
         <w:object w:dxaOrig="320" w:dyaOrig="380">
           <v:shape id="_x0000_i1034" type="#_x0000_t75" style="width:15.75pt;height:18.75pt" o:ole="">
-            <v:imagedata r:id="rId28" o:title=""/>
+            <v:imagedata r:id="rId27" o:title=""/>
           </v:shape>
-          <o:OLEObject Type="Embed" ProgID="Equation.3" ShapeID="_x0000_i1034" DrawAspect="Content" ObjectID="_1792303196" r:id="rId29"/>
+          <o:OLEObject Type="Embed" ProgID="Equation.3" ShapeID="_x0000_i1034" DrawAspect="Content" ObjectID="_1811678979" r:id="rId28"/>
         </w:object>
       </w:r>
       <w:r>
@@ -2410,9 +2396,9 @@
         </w:rPr>
         <w:object w:dxaOrig="1460" w:dyaOrig="340">
           <v:shape id="_x0000_i1035" type="#_x0000_t75" style="width:72.75pt;height:17.25pt" o:ole="">
-            <v:imagedata r:id="rId30" o:title=""/>
+            <v:imagedata r:id="rId29" o:title=""/>
           </v:shape>
-          <o:OLEObject Type="Embed" ProgID="Equation.3" ShapeID="_x0000_i1035" DrawAspect="Content" ObjectID="_1792303197" r:id="rId31"/>
+          <o:OLEObject Type="Embed" ProgID="Equation.3" ShapeID="_x0000_i1035" DrawAspect="Content" ObjectID="_1811678980" r:id="rId30"/>
         </w:object>
       </w:r>
       <w:r>
@@ -2432,9 +2418,9 @@
         </w:rPr>
         <w:object w:dxaOrig="1460" w:dyaOrig="360">
           <v:shape id="_x0000_i1036" type="#_x0000_t75" style="width:72.75pt;height:18pt" o:ole="">
-            <v:imagedata r:id="rId32" o:title=""/>
+            <v:imagedata r:id="rId31" o:title=""/>
           </v:shape>
-          <o:OLEObject Type="Embed" ProgID="Equation.3" ShapeID="_x0000_i1036" DrawAspect="Content" ObjectID="_1792303198" r:id="rId33"/>
+          <o:OLEObject Type="Embed" ProgID="Equation.3" ShapeID="_x0000_i1036" DrawAspect="Content" ObjectID="_1811678981" r:id="rId32"/>
         </w:object>
       </w:r>
       <w:r>
@@ -2470,9 +2456,9 @@
         </w:rPr>
         <w:object w:dxaOrig="1100" w:dyaOrig="320">
           <v:shape id="_x0000_i1037" type="#_x0000_t75" style="width:54.75pt;height:15.75pt" o:ole="">
-            <v:imagedata r:id="rId34" o:title=""/>
+            <v:imagedata r:id="rId33" o:title=""/>
           </v:shape>
-          <o:OLEObject Type="Embed" ProgID="Equation.3" ShapeID="_x0000_i1037" DrawAspect="Content" ObjectID="_1792303199" r:id="rId35"/>
+          <o:OLEObject Type="Embed" ProgID="Equation.3" ShapeID="_x0000_i1037" DrawAspect="Content" ObjectID="_1811678982" r:id="rId34"/>
         </w:object>
       </w:r>
       <w:r>
@@ -2501,7 +2487,7 @@
                     </pic:cNvPicPr>
                   </pic:nvPicPr>
                   <pic:blipFill>
-                    <a:blip r:embed="rId36" cstate="print">
+                    <a:blip r:embed="rId35" cstate="print">
                       <a:extLst>
                         <a:ext uri="{28A0092B-C50C-407E-A947-70E740481C1C}">
                           <a14:useLocalDpi xmlns:a14="http://schemas.microsoft.com/office/drawing/2010/main" val="0"/>
@@ -2696,9 +2682,9 @@
         </w:rPr>
         <w:object w:dxaOrig="2680" w:dyaOrig="360">
           <v:shape id="_x0000_i1038" type="#_x0000_t75" style="width:134.25pt;height:18pt" o:ole="">
-            <v:imagedata r:id="rId37" o:title=""/>
+            <v:imagedata r:id="rId36" o:title=""/>
           </v:shape>
-          <o:OLEObject Type="Embed" ProgID="Equation.3" ShapeID="_x0000_i1038" DrawAspect="Content" ObjectID="_1792303200" r:id="rId38"/>
+          <o:OLEObject Type="Embed" ProgID="Equation.3" ShapeID="_x0000_i1038" DrawAspect="Content" ObjectID="_1811678983" r:id="rId37"/>
         </w:object>
       </w:r>
       <w:r>
@@ -2732,9 +2718,9 @@
         </w:rPr>
         <w:object w:dxaOrig="1180" w:dyaOrig="320">
           <v:shape id="_x0000_i1039" type="#_x0000_t75" style="width:59.25pt;height:15.75pt" o:ole="">
-            <v:imagedata r:id="rId39" o:title=""/>
+            <v:imagedata r:id="rId38" o:title=""/>
           </v:shape>
-          <o:OLEObject Type="Embed" ProgID="Equation.3" ShapeID="_x0000_i1039" DrawAspect="Content" ObjectID="_1792303201" r:id="rId40"/>
+          <o:OLEObject Type="Embed" ProgID="Equation.3" ShapeID="_x0000_i1039" DrawAspect="Content" ObjectID="_1811678984" r:id="rId39"/>
         </w:object>
       </w:r>
       <w:r>
@@ -2752,9 +2738,9 @@
         </w:rPr>
         <w:object w:dxaOrig="3360" w:dyaOrig="380">
           <v:shape id="_x0000_i1040" type="#_x0000_t75" style="width:168pt;height:18.75pt" o:ole="">
-            <v:imagedata r:id="rId41" o:title=""/>
+            <v:imagedata r:id="rId40" o:title=""/>
           </v:shape>
-          <o:OLEObject Type="Embed" ProgID="Equation.3" ShapeID="_x0000_i1040" DrawAspect="Content" ObjectID="_1792303202" r:id="rId42"/>
+          <o:OLEObject Type="Embed" ProgID="Equation.3" ShapeID="_x0000_i1040" DrawAspect="Content" ObjectID="_1811678985" r:id="rId41"/>
         </w:object>
       </w:r>
     </w:p>
@@ -2781,9 +2767,9 @@
         </w:rPr>
         <w:object w:dxaOrig="1939" w:dyaOrig="360">
           <v:shape id="_x0000_i1041" type="#_x0000_t75" style="width:96.75pt;height:18pt" o:ole="">
-            <v:imagedata r:id="rId43" o:title=""/>
+            <v:imagedata r:id="rId42" o:title=""/>
           </v:shape>
-          <o:OLEObject Type="Embed" ProgID="Equation.3" ShapeID="_x0000_i1041" DrawAspect="Content" ObjectID="_1792303203" r:id="rId44"/>
+          <o:OLEObject Type="Embed" ProgID="Equation.3" ShapeID="_x0000_i1041" DrawAspect="Content" ObjectID="_1811678986" r:id="rId43"/>
         </w:object>
       </w:r>
       <w:r>
@@ -2801,9 +2787,9 @@
         </w:rPr>
         <w:object w:dxaOrig="2140" w:dyaOrig="380">
           <v:shape id="_x0000_i1042" type="#_x0000_t75" style="width:107.25pt;height:18.75pt" o:ole="">
-            <v:imagedata r:id="rId45" o:title=""/>
+            <v:imagedata r:id="rId44" o:title=""/>
           </v:shape>
-          <o:OLEObject Type="Embed" ProgID="Equation.3" ShapeID="_x0000_i1042" DrawAspect="Content" ObjectID="_1792303204" r:id="rId46"/>
+          <o:OLEObject Type="Embed" ProgID="Equation.3" ShapeID="_x0000_i1042" DrawAspect="Content" ObjectID="_1811678987" r:id="rId45"/>
         </w:object>
       </w:r>
       <w:r>
@@ -2822,9 +2808,9 @@
         </w:rPr>
         <w:object w:dxaOrig="1719" w:dyaOrig="400">
           <v:shape id="_x0000_i1043" type="#_x0000_t75" style="width:86.25pt;height:20.25pt" o:ole="">
-            <v:imagedata r:id="rId47" o:title=""/>
+            <v:imagedata r:id="rId46" o:title=""/>
           </v:shape>
-          <o:OLEObject Type="Embed" ProgID="Equation.3" ShapeID="_x0000_i1043" DrawAspect="Content" ObjectID="_1792303205" r:id="rId48"/>
+          <o:OLEObject Type="Embed" ProgID="Equation.3" ShapeID="_x0000_i1043" DrawAspect="Content" ObjectID="_1811678988" r:id="rId47"/>
         </w:object>
       </w:r>
     </w:p>
@@ -2861,9 +2847,9 @@
         </w:rPr>
         <w:object w:dxaOrig="2540" w:dyaOrig="540">
           <v:shape id="_x0000_i1044" type="#_x0000_t75" style="width:126.75pt;height:27pt" o:ole="">
-            <v:imagedata r:id="rId49" o:title=""/>
+            <v:imagedata r:id="rId48" o:title=""/>
           </v:shape>
-          <o:OLEObject Type="Embed" ProgID="Equation.3" ShapeID="_x0000_i1044" DrawAspect="Content" ObjectID="_1792303206" r:id="rId50"/>
+          <o:OLEObject Type="Embed" ProgID="Equation.3" ShapeID="_x0000_i1044" DrawAspect="Content" ObjectID="_1811678989" r:id="rId49"/>
         </w:object>
       </w:r>
       <w:r>
@@ -2907,9 +2893,9 @@
         </w:rPr>
         <w:object w:dxaOrig="1240" w:dyaOrig="340">
           <v:shape id="_x0000_i1045" type="#_x0000_t75" style="width:62.25pt;height:17.25pt" o:ole="">
-            <v:imagedata r:id="rId51" o:title=""/>
+            <v:imagedata r:id="rId50" o:title=""/>
           </v:shape>
-          <o:OLEObject Type="Embed" ProgID="Equation.3" ShapeID="_x0000_i1045" DrawAspect="Content" ObjectID="_1792303207" r:id="rId52"/>
+          <o:OLEObject Type="Embed" ProgID="Equation.3" ShapeID="_x0000_i1045" DrawAspect="Content" ObjectID="_1811678990" r:id="rId51"/>
         </w:object>
       </w:r>
       <w:r>
@@ -2927,9 +2913,9 @@
         </w:rPr>
         <w:object w:dxaOrig="6460" w:dyaOrig="540">
           <v:shape id="_x0000_i1046" type="#_x0000_t75" style="width:323.25pt;height:27pt" o:ole="">
-            <v:imagedata r:id="rId53" o:title=""/>
+            <v:imagedata r:id="rId52" o:title=""/>
           </v:shape>
-          <o:OLEObject Type="Embed" ProgID="Equation.3" ShapeID="_x0000_i1046" DrawAspect="Content" ObjectID="_1792303208" r:id="rId54"/>
+          <o:OLEObject Type="Embed" ProgID="Equation.3" ShapeID="_x0000_i1046" DrawAspect="Content" ObjectID="_1811678991" r:id="rId53"/>
         </w:object>
       </w:r>
     </w:p>
@@ -2966,9 +2952,9 @@
         </w:rPr>
         <w:object w:dxaOrig="4700" w:dyaOrig="660">
           <v:shape id="_x0000_i1047" type="#_x0000_t75" style="width:234.75pt;height:33pt" o:ole="">
-            <v:imagedata r:id="rId55" o:title=""/>
+            <v:imagedata r:id="rId54" o:title=""/>
           </v:shape>
-          <o:OLEObject Type="Embed" ProgID="Equation.3" ShapeID="_x0000_i1047" DrawAspect="Content" ObjectID="_1792303209" r:id="rId56"/>
+          <o:OLEObject Type="Embed" ProgID="Equation.3" ShapeID="_x0000_i1047" DrawAspect="Content" ObjectID="_1811678992" r:id="rId55"/>
         </w:object>
       </w:r>
       <w:r>
@@ -2979,9 +2965,9 @@
         </w:rPr>
         <w:object w:dxaOrig="180" w:dyaOrig="340">
           <v:shape id="_x0000_i1048" type="#_x0000_t75" style="width:9pt;height:17.25pt" o:ole="">
-            <v:imagedata r:id="rId57" o:title=""/>
+            <v:imagedata r:id="rId56" o:title=""/>
           </v:shape>
-          <o:OLEObject Type="Embed" ProgID="Equation.3" ShapeID="_x0000_i1048" DrawAspect="Content" ObjectID="_1792303210" r:id="rId58"/>
+          <o:OLEObject Type="Embed" ProgID="Equation.3" ShapeID="_x0000_i1048" DrawAspect="Content" ObjectID="_1811678993" r:id="rId57"/>
         </w:object>
       </w:r>
       <w:r>
@@ -3030,9 +3016,9 @@
         </w:rPr>
         <w:object w:dxaOrig="220" w:dyaOrig="340">
           <v:shape id="_x0000_i1049" type="#_x0000_t75" style="width:11.25pt;height:17.25pt" o:ole="">
-            <v:imagedata r:id="rId59" o:title=""/>
+            <v:imagedata r:id="rId58" o:title=""/>
           </v:shape>
-          <o:OLEObject Type="Embed" ProgID="Equation.3" ShapeID="_x0000_i1049" DrawAspect="Content" ObjectID="_1792303211" r:id="rId60"/>
+          <o:OLEObject Type="Embed" ProgID="Equation.3" ShapeID="_x0000_i1049" DrawAspect="Content" ObjectID="_1811678994" r:id="rId59"/>
         </w:object>
       </w:r>
       <w:r>
@@ -3075,9 +3061,9 @@
         </w:rPr>
         <w:object w:dxaOrig="3860" w:dyaOrig="720">
           <v:shape id="_x0000_i1050" type="#_x0000_t75" style="width:192.75pt;height:36pt" o:ole="">
-            <v:imagedata r:id="rId61" o:title=""/>
+            <v:imagedata r:id="rId60" o:title=""/>
           </v:shape>
-          <o:OLEObject Type="Embed" ProgID="Equation.3" ShapeID="_x0000_i1050" DrawAspect="Content" ObjectID="_1792303212" r:id="rId62"/>
+          <o:OLEObject Type="Embed" ProgID="Equation.3" ShapeID="_x0000_i1050" DrawAspect="Content" ObjectID="_1811678995" r:id="rId61"/>
         </w:object>
       </w:r>
       <w:r>
@@ -3095,9 +3081,9 @@
         </w:rPr>
         <w:object w:dxaOrig="960" w:dyaOrig="320">
           <v:shape id="_x0000_i1051" type="#_x0000_t75" style="width:48pt;height:15.75pt" o:ole="">
-            <v:imagedata r:id="rId63" o:title=""/>
+            <v:imagedata r:id="rId62" o:title=""/>
           </v:shape>
-          <o:OLEObject Type="Embed" ProgID="Equation.3" ShapeID="_x0000_i1051" DrawAspect="Content" ObjectID="_1792303213" r:id="rId64"/>
+          <o:OLEObject Type="Embed" ProgID="Equation.3" ShapeID="_x0000_i1051" DrawAspect="Content" ObjectID="_1811678996" r:id="rId63"/>
         </w:object>
       </w:r>
       <w:r>
@@ -3131,9 +3117,9 @@
         </w:rPr>
         <w:object w:dxaOrig="1620" w:dyaOrig="780">
           <v:shape id="_x0000_i1052" type="#_x0000_t75" style="width:81pt;height:39pt" o:ole="">
-            <v:imagedata r:id="rId65" o:title=""/>
+            <v:imagedata r:id="rId64" o:title=""/>
           </v:shape>
-          <o:OLEObject Type="Embed" ProgID="Equation.3" ShapeID="_x0000_i1052" DrawAspect="Content" ObjectID="_1792303214" r:id="rId66"/>
+          <o:OLEObject Type="Embed" ProgID="Equation.3" ShapeID="_x0000_i1052" DrawAspect="Content" ObjectID="_1811678997" r:id="rId65"/>
         </w:object>
       </w:r>
       <w:r>
@@ -3169,7 +3155,7 @@
                     </pic:cNvPicPr>
                   </pic:nvPicPr>
                   <pic:blipFill>
-                    <a:blip r:embed="rId67" cstate="print">
+                    <a:blip r:embed="rId66" cstate="print">
                       <a:extLst>
                         <a:ext uri="{28A0092B-C50C-407E-A947-70E740481C1C}">
                           <a14:useLocalDpi xmlns:a14="http://schemas.microsoft.com/office/drawing/2010/main" val="0"/>
@@ -3224,9 +3210,9 @@
         </w:rPr>
         <w:object w:dxaOrig="499" w:dyaOrig="380">
           <v:shape id="_x0000_i1053" type="#_x0000_t75" style="width:24.75pt;height:18.75pt" o:ole="">
-            <v:imagedata r:id="rId68" o:title=""/>
+            <v:imagedata r:id="rId67" o:title=""/>
           </v:shape>
-          <o:OLEObject Type="Embed" ProgID="Equation.3" ShapeID="_x0000_i1053" DrawAspect="Content" ObjectID="_1792303215" r:id="rId69"/>
+          <o:OLEObject Type="Embed" ProgID="Equation.3" ShapeID="_x0000_i1053" DrawAspect="Content" ObjectID="_1811678998" r:id="rId68"/>
         </w:object>
       </w:r>
       <w:r>
@@ -3260,9 +3246,9 @@
         </w:rPr>
         <w:object w:dxaOrig="1579" w:dyaOrig="360">
           <v:shape id="_x0000_i1054" type="#_x0000_t75" style="width:78.75pt;height:18pt" o:ole="">
-            <v:imagedata r:id="rId70" o:title=""/>
+            <v:imagedata r:id="rId69" o:title=""/>
           </v:shape>
-          <o:OLEObject Type="Embed" ProgID="Equation.3" ShapeID="_x0000_i1054" DrawAspect="Content" ObjectID="_1792303216" r:id="rId71"/>
+          <o:OLEObject Type="Embed" ProgID="Equation.3" ShapeID="_x0000_i1054" DrawAspect="Content" ObjectID="_1811678999" r:id="rId70"/>
         </w:object>
       </w:r>
       <w:r>
@@ -3295,9 +3281,9 @@
         </w:rPr>
         <w:object w:dxaOrig="1800" w:dyaOrig="320">
           <v:shape id="_x0000_i1055" type="#_x0000_t75" style="width:90pt;height:15.75pt" o:ole="">
-            <v:imagedata r:id="rId72" o:title=""/>
+            <v:imagedata r:id="rId71" o:title=""/>
           </v:shape>
-          <o:OLEObject Type="Embed" ProgID="Equation.3" ShapeID="_x0000_i1055" DrawAspect="Content" ObjectID="_1792303217" r:id="rId73"/>
+          <o:OLEObject Type="Embed" ProgID="Equation.3" ShapeID="_x0000_i1055" DrawAspect="Content" ObjectID="_1811679000" r:id="rId72"/>
         </w:object>
       </w:r>
       <w:r>
@@ -3315,9 +3301,9 @@
         </w:rPr>
         <w:object w:dxaOrig="1219" w:dyaOrig="360">
           <v:shape id="_x0000_i1056" type="#_x0000_t75" style="width:60.75pt;height:18pt" o:ole="">
-            <v:imagedata r:id="rId74" o:title=""/>
+            <v:imagedata r:id="rId73" o:title=""/>
           </v:shape>
-          <o:OLEObject Type="Embed" ProgID="Equation.3" ShapeID="_x0000_i1056" DrawAspect="Content" ObjectID="_1792303218" r:id="rId75"/>
+          <o:OLEObject Type="Embed" ProgID="Equation.3" ShapeID="_x0000_i1056" DrawAspect="Content" ObjectID="_1811679001" r:id="rId74"/>
         </w:object>
       </w:r>
       <w:r>
@@ -3335,9 +3321,9 @@
         </w:rPr>
         <w:object w:dxaOrig="1400" w:dyaOrig="380">
           <v:shape id="_x0000_i1057" type="#_x0000_t75" style="width:69.75pt;height:18.75pt" o:ole="">
-            <v:imagedata r:id="rId76" o:title=""/>
+            <v:imagedata r:id="rId75" o:title=""/>
           </v:shape>
-          <o:OLEObject Type="Embed" ProgID="Equation.3" ShapeID="_x0000_i1057" DrawAspect="Content" ObjectID="_1792303219" r:id="rId77"/>
+          <o:OLEObject Type="Embed" ProgID="Equation.3" ShapeID="_x0000_i1057" DrawAspect="Content" ObjectID="_1811679002" r:id="rId76"/>
         </w:object>
       </w:r>
       <w:r>
@@ -3355,9 +3341,9 @@
         </w:rPr>
         <w:object w:dxaOrig="1480" w:dyaOrig="360">
           <v:shape id="_x0000_i1058" type="#_x0000_t75" style="width:74.25pt;height:18pt" o:ole="">
-            <v:imagedata r:id="rId78" o:title=""/>
+            <v:imagedata r:id="rId77" o:title=""/>
           </v:shape>
-          <o:OLEObject Type="Embed" ProgID="Equation.3" ShapeID="_x0000_i1058" DrawAspect="Content" ObjectID="_1792303220" r:id="rId79"/>
+          <o:OLEObject Type="Embed" ProgID="Equation.3" ShapeID="_x0000_i1058" DrawAspect="Content" ObjectID="_1811679003" r:id="rId78"/>
         </w:object>
       </w:r>
       <w:r>
@@ -3375,9 +3361,9 @@
         </w:rPr>
         <w:object w:dxaOrig="1400" w:dyaOrig="380">
           <v:shape id="_x0000_i1059" type="#_x0000_t75" style="width:69.75pt;height:18.75pt" o:ole="">
-            <v:imagedata r:id="rId80" o:title=""/>
+            <v:imagedata r:id="rId79" o:title=""/>
           </v:shape>
-          <o:OLEObject Type="Embed" ProgID="Equation.3" ShapeID="_x0000_i1059" DrawAspect="Content" ObjectID="_1792303221" r:id="rId81"/>
+          <o:OLEObject Type="Embed" ProgID="Equation.3" ShapeID="_x0000_i1059" DrawAspect="Content" ObjectID="_1811679004" r:id="rId80"/>
         </w:object>
       </w:r>
       <w:r>
@@ -3395,9 +3381,9 @@
         </w:rPr>
         <w:object w:dxaOrig="999" w:dyaOrig="380">
           <v:shape id="_x0000_i1060" type="#_x0000_t75" style="width:50.25pt;height:18.75pt" o:ole="">
-            <v:imagedata r:id="rId82" o:title=""/>
+            <v:imagedata r:id="rId81" o:title=""/>
           </v:shape>
-          <o:OLEObject Type="Embed" ProgID="Equation.3" ShapeID="_x0000_i1060" DrawAspect="Content" ObjectID="_1792303222" r:id="rId83"/>
+          <o:OLEObject Type="Embed" ProgID="Equation.3" ShapeID="_x0000_i1060" DrawAspect="Content" ObjectID="_1811679005" r:id="rId82"/>
         </w:object>
       </w:r>
       <w:r>
@@ -3430,9 +3416,9 @@
         </w:rPr>
         <w:object w:dxaOrig="2160" w:dyaOrig="360">
           <v:shape id="_x0000_i1061" type="#_x0000_t75" style="width:108pt;height:18pt" o:ole="">
-            <v:imagedata r:id="rId84" o:title=""/>
+            <v:imagedata r:id="rId83" o:title=""/>
           </v:shape>
-          <o:OLEObject Type="Embed" ProgID="Equation.3" ShapeID="_x0000_i1061" DrawAspect="Content" ObjectID="_1792303223" r:id="rId85"/>
+          <o:OLEObject Type="Embed" ProgID="Equation.3" ShapeID="_x0000_i1061" DrawAspect="Content" ObjectID="_1811679006" r:id="rId84"/>
         </w:object>
       </w:r>
       <w:r>
@@ -3450,9 +3436,9 @@
         </w:rPr>
         <w:object w:dxaOrig="1680" w:dyaOrig="400">
           <v:shape id="_x0000_i1062" type="#_x0000_t75" style="width:84pt;height:20.25pt" o:ole="">
-            <v:imagedata r:id="rId86" o:title=""/>
+            <v:imagedata r:id="rId85" o:title=""/>
           </v:shape>
-          <o:OLEObject Type="Embed" ProgID="Equation.3" ShapeID="_x0000_i1062" DrawAspect="Content" ObjectID="_1792303224" r:id="rId87"/>
+          <o:OLEObject Type="Embed" ProgID="Equation.3" ShapeID="_x0000_i1062" DrawAspect="Content" ObjectID="_1811679007" r:id="rId86"/>
         </w:object>
       </w:r>
       <w:r>
@@ -3470,9 +3456,9 @@
         </w:rPr>
         <w:object w:dxaOrig="1600" w:dyaOrig="360">
           <v:shape id="_x0000_i1063" type="#_x0000_t75" style="width:80.25pt;height:18pt" o:ole="">
-            <v:imagedata r:id="rId88" o:title=""/>
+            <v:imagedata r:id="rId87" o:title=""/>
           </v:shape>
-          <o:OLEObject Type="Embed" ProgID="Equation.3" ShapeID="_x0000_i1063" DrawAspect="Content" ObjectID="_1792303225" r:id="rId89"/>
+          <o:OLEObject Type="Embed" ProgID="Equation.3" ShapeID="_x0000_i1063" DrawAspect="Content" ObjectID="_1811679008" r:id="rId88"/>
         </w:object>
       </w:r>
     </w:p>
@@ -3574,7 +3560,7 @@
                     </pic:cNvPicPr>
                   </pic:nvPicPr>
                   <pic:blipFill>
-                    <a:blip r:embed="rId90">
+                    <a:blip r:embed="rId89">
                       <a:extLst>
                         <a:ext uri="{28A0092B-C50C-407E-A947-70E740481C1C}">
                           <a14:useLocalDpi xmlns:a14="http://schemas.microsoft.com/office/drawing/2010/main" val="0"/>
@@ -3653,7 +3639,15 @@
           <w:color w:val="000000"/>
           <w:lang w:eastAsia="ru-RU"/>
         </w:rPr>
-        <w:t>Рис 4</w:t>
+        <w:t xml:space="preserve">Рис </w:t>
+      </w:r>
+      <w:r>
+        <w:rPr>
+          <w:b/>
+          <w:color w:val="000000"/>
+          <w:lang w:eastAsia="ru-RU"/>
+        </w:rPr>
+        <w:t>3</w:t>
       </w:r>
     </w:p>
     <w:p>
@@ -3697,6 +3691,8 @@
           <w:lang w:val="en-US" w:eastAsia="ru-RU"/>
         </w:rPr>
       </w:pPr>
+      <w:bookmarkStart w:id="0" w:name="_GoBack"/>
+      <w:bookmarkEnd w:id="0"/>
     </w:p>
     <w:p>
       <w:pPr>
@@ -3874,9 +3870,9 @@
               </w:rPr>
               <w:object w:dxaOrig="260" w:dyaOrig="340">
                 <v:shape id="_x0000_i1064" type="#_x0000_t75" style="width:12.75pt;height:17.25pt" o:ole="">
-                  <v:imagedata r:id="rId91" o:title=""/>
+                  <v:imagedata r:id="rId90" o:title=""/>
                 </v:shape>
-                <o:OLEObject Type="Embed" ProgID="Equation.3" ShapeID="_x0000_i1064" DrawAspect="Content" ObjectID="_1792303226" r:id="rId92"/>
+                <o:OLEObject Type="Embed" ProgID="Equation.3" ShapeID="_x0000_i1064" DrawAspect="Content" ObjectID="_1811679009" r:id="rId91"/>
               </w:object>
             </w:r>
             <w:r>
@@ -3911,9 +3907,9 @@
               </w:rPr>
               <w:object w:dxaOrig="220" w:dyaOrig="340">
                 <v:shape id="_x0000_i1065" type="#_x0000_t75" style="width:11.25pt;height:17.25pt" o:ole="">
-                  <v:imagedata r:id="rId93" o:title=""/>
+                  <v:imagedata r:id="rId92" o:title=""/>
                 </v:shape>
-                <o:OLEObject Type="Embed" ProgID="Equation.3" ShapeID="_x0000_i1065" DrawAspect="Content" ObjectID="_1792303227" r:id="rId94"/>
+                <o:OLEObject Type="Embed" ProgID="Equation.3" ShapeID="_x0000_i1065" DrawAspect="Content" ObjectID="_1811679010" r:id="rId93"/>
               </w:object>
             </w:r>
             <w:r>
@@ -3971,9 +3967,9 @@
               </w:rPr>
               <w:object w:dxaOrig="999" w:dyaOrig="320">
                 <v:shape id="_x0000_i1066" type="#_x0000_t75" style="width:50.25pt;height:15.75pt" o:ole="">
-                  <v:imagedata r:id="rId95" o:title=""/>
+                  <v:imagedata r:id="rId94" o:title=""/>
                 </v:shape>
-                <o:OLEObject Type="Embed" ProgID="Equation.3" ShapeID="_x0000_i1066" DrawAspect="Content" ObjectID="_1792303228" r:id="rId96"/>
+                <o:OLEObject Type="Embed" ProgID="Equation.3" ShapeID="_x0000_i1066" DrawAspect="Content" ObjectID="_1811679011" r:id="rId95"/>
               </w:object>
             </w:r>
           </w:p>
@@ -4051,9 +4047,9 @@
               </w:rPr>
               <w:object w:dxaOrig="1260" w:dyaOrig="320">
                 <v:shape id="_x0000_i1067" type="#_x0000_t75" style="width:63pt;height:15.75pt" o:ole="">
-                  <v:imagedata r:id="rId97" o:title=""/>
+                  <v:imagedata r:id="rId96" o:title=""/>
                 </v:shape>
-                <o:OLEObject Type="Embed" ProgID="Equation.3" ShapeID="_x0000_i1067" DrawAspect="Content" ObjectID="_1792303229" r:id="rId98"/>
+                <o:OLEObject Type="Embed" ProgID="Equation.3" ShapeID="_x0000_i1067" DrawAspect="Content" ObjectID="_1811679012" r:id="rId97"/>
               </w:object>
             </w:r>
           </w:p>
@@ -4127,9 +4123,9 @@
               </w:rPr>
               <w:object w:dxaOrig="1240" w:dyaOrig="320">
                 <v:shape id="_x0000_i1068" type="#_x0000_t75" style="width:62.25pt;height:15.75pt" o:ole="">
-                  <v:imagedata r:id="rId99" o:title=""/>
+                  <v:imagedata r:id="rId98" o:title=""/>
                 </v:shape>
-                <o:OLEObject Type="Embed" ProgID="Equation.3" ShapeID="_x0000_i1068" DrawAspect="Content" ObjectID="_1792303230" r:id="rId100"/>
+                <o:OLEObject Type="Embed" ProgID="Equation.3" ShapeID="_x0000_i1068" DrawAspect="Content" ObjectID="_1811679013" r:id="rId99"/>
               </w:object>
             </w:r>
           </w:p>
@@ -4203,9 +4199,9 @@
               </w:rPr>
               <w:object w:dxaOrig="1260" w:dyaOrig="320">
                 <v:shape id="_x0000_i1069" type="#_x0000_t75" style="width:63pt;height:15.75pt" o:ole="">
-                  <v:imagedata r:id="rId101" o:title=""/>
+                  <v:imagedata r:id="rId100" o:title=""/>
                 </v:shape>
-                <o:OLEObject Type="Embed" ProgID="Equation.3" ShapeID="_x0000_i1069" DrawAspect="Content" ObjectID="_1792303231" r:id="rId102"/>
+                <o:OLEObject Type="Embed" ProgID="Equation.3" ShapeID="_x0000_i1069" DrawAspect="Content" ObjectID="_1811679014" r:id="rId101"/>
               </w:object>
             </w:r>
           </w:p>
@@ -4279,9 +4275,9 @@
               </w:rPr>
               <w:object w:dxaOrig="1240" w:dyaOrig="320">
                 <v:shape id="_x0000_i1070" type="#_x0000_t75" style="width:62.25pt;height:15.75pt" o:ole="">
-                  <v:imagedata r:id="rId103" o:title=""/>
+                  <v:imagedata r:id="rId102" o:title=""/>
                 </v:shape>
-                <o:OLEObject Type="Embed" ProgID="Equation.3" ShapeID="_x0000_i1070" DrawAspect="Content" ObjectID="_1792303232" r:id="rId104"/>
+                <o:OLEObject Type="Embed" ProgID="Equation.3" ShapeID="_x0000_i1070" DrawAspect="Content" ObjectID="_1811679015" r:id="rId103"/>
               </w:object>
             </w:r>
           </w:p>
@@ -4355,9 +4351,9 @@
               </w:rPr>
               <w:object w:dxaOrig="1340" w:dyaOrig="320">
                 <v:shape id="_x0000_i1071" type="#_x0000_t75" style="width:66.75pt;height:15.75pt" o:ole="">
-                  <v:imagedata r:id="rId105" o:title=""/>
+                  <v:imagedata r:id="rId104" o:title=""/>
                 </v:shape>
-                <o:OLEObject Type="Embed" ProgID="Equation.3" ShapeID="_x0000_i1071" DrawAspect="Content" ObjectID="_1792303233" r:id="rId106"/>
+                <o:OLEObject Type="Embed" ProgID="Equation.3" ShapeID="_x0000_i1071" DrawAspect="Content" ObjectID="_1811679016" r:id="rId105"/>
               </w:object>
             </w:r>
           </w:p>
@@ -4469,9 +4465,9 @@
               </w:rPr>
               <w:object w:dxaOrig="999" w:dyaOrig="320">
                 <v:shape id="_x0000_i1072" type="#_x0000_t75" style="width:50.25pt;height:15.75pt" o:ole="">
-                  <v:imagedata r:id="rId95" o:title=""/>
+                  <v:imagedata r:id="rId94" o:title=""/>
                 </v:shape>
-                <o:OLEObject Type="Embed" ProgID="Equation.3" ShapeID="_x0000_i1072" DrawAspect="Content" ObjectID="_1792303234" r:id="rId107"/>
+                <o:OLEObject Type="Embed" ProgID="Equation.3" ShapeID="_x0000_i1072" DrawAspect="Content" ObjectID="_1811679017" r:id="rId106"/>
               </w:object>
             </w:r>
           </w:p>
@@ -4548,9 +4544,9 @@
               </w:rPr>
               <w:object w:dxaOrig="1260" w:dyaOrig="320">
                 <v:shape id="_x0000_i1073" type="#_x0000_t75" style="width:63pt;height:15.75pt" o:ole="">
-                  <v:imagedata r:id="rId97" o:title=""/>
+                  <v:imagedata r:id="rId96" o:title=""/>
                 </v:shape>
-                <o:OLEObject Type="Embed" ProgID="Equation.3" ShapeID="_x0000_i1073" DrawAspect="Content" ObjectID="_1792303235" r:id="rId108"/>
+                <o:OLEObject Type="Embed" ProgID="Equation.3" ShapeID="_x0000_i1073" DrawAspect="Content" ObjectID="_1811679018" r:id="rId107"/>
               </w:object>
             </w:r>
           </w:p>
@@ -4626,9 +4622,9 @@
               </w:rPr>
               <w:object w:dxaOrig="1240" w:dyaOrig="320">
                 <v:shape id="_x0000_i1074" type="#_x0000_t75" style="width:62.25pt;height:15.75pt" o:ole="">
-                  <v:imagedata r:id="rId99" o:title=""/>
+                  <v:imagedata r:id="rId98" o:title=""/>
                 </v:shape>
-                <o:OLEObject Type="Embed" ProgID="Equation.3" ShapeID="_x0000_i1074" DrawAspect="Content" ObjectID="_1792303236" r:id="rId109"/>
+                <o:OLEObject Type="Embed" ProgID="Equation.3" ShapeID="_x0000_i1074" DrawAspect="Content" ObjectID="_1811679019" r:id="rId108"/>
               </w:object>
             </w:r>
           </w:p>
@@ -4704,9 +4700,9 @@
               </w:rPr>
               <w:object w:dxaOrig="1260" w:dyaOrig="320">
                 <v:shape id="_x0000_i1075" type="#_x0000_t75" style="width:63pt;height:15.75pt" o:ole="">
-                  <v:imagedata r:id="rId101" o:title=""/>
+                  <v:imagedata r:id="rId100" o:title=""/>
                 </v:shape>
-                <o:OLEObject Type="Embed" ProgID="Equation.3" ShapeID="_x0000_i1075" DrawAspect="Content" ObjectID="_1792303237" r:id="rId110"/>
+                <o:OLEObject Type="Embed" ProgID="Equation.3" ShapeID="_x0000_i1075" DrawAspect="Content" ObjectID="_1811679020" r:id="rId109"/>
               </w:object>
             </w:r>
           </w:p>
@@ -4782,9 +4778,9 @@
               </w:rPr>
               <w:object w:dxaOrig="1240" w:dyaOrig="320">
                 <v:shape id="_x0000_i1076" type="#_x0000_t75" style="width:62.25pt;height:15.75pt" o:ole="">
-                  <v:imagedata r:id="rId103" o:title=""/>
+                  <v:imagedata r:id="rId102" o:title=""/>
                 </v:shape>
-                <o:OLEObject Type="Embed" ProgID="Equation.3" ShapeID="_x0000_i1076" DrawAspect="Content" ObjectID="_1792303238" r:id="rId111"/>
+                <o:OLEObject Type="Embed" ProgID="Equation.3" ShapeID="_x0000_i1076" DrawAspect="Content" ObjectID="_1811679021" r:id="rId110"/>
               </w:object>
             </w:r>
           </w:p>
@@ -4860,9 +4856,9 @@
               </w:rPr>
               <w:object w:dxaOrig="1340" w:dyaOrig="320">
                 <v:shape id="_x0000_i1077" type="#_x0000_t75" style="width:66.75pt;height:15.75pt" o:ole="">
-                  <v:imagedata r:id="rId105" o:title=""/>
+                  <v:imagedata r:id="rId104" o:title=""/>
                 </v:shape>
-                <o:OLEObject Type="Embed" ProgID="Equation.3" ShapeID="_x0000_i1077" DrawAspect="Content" ObjectID="_1792303239" r:id="rId112"/>
+                <o:OLEObject Type="Embed" ProgID="Equation.3" ShapeID="_x0000_i1077" DrawAspect="Content" ObjectID="_1811679022" r:id="rId111"/>
               </w:object>
             </w:r>
           </w:p>
@@ -4989,9 +4985,9 @@
               </w:rPr>
               <w:object w:dxaOrig="999" w:dyaOrig="320">
                 <v:shape id="_x0000_i1078" type="#_x0000_t75" style="width:50.25pt;height:15.75pt" o:ole="">
-                  <v:imagedata r:id="rId95" o:title=""/>
+                  <v:imagedata r:id="rId94" o:title=""/>
                 </v:shape>
-                <o:OLEObject Type="Embed" ProgID="Equation.3" ShapeID="_x0000_i1078" DrawAspect="Content" ObjectID="_1792303240" r:id="rId113"/>
+                <o:OLEObject Type="Embed" ProgID="Equation.3" ShapeID="_x0000_i1078" DrawAspect="Content" ObjectID="_1811679023" r:id="rId112"/>
               </w:object>
             </w:r>
           </w:p>
@@ -5068,9 +5064,9 @@
               </w:rPr>
               <w:object w:dxaOrig="1260" w:dyaOrig="320">
                 <v:shape id="_x0000_i1079" type="#_x0000_t75" style="width:63pt;height:15.75pt" o:ole="">
-                  <v:imagedata r:id="rId97" o:title=""/>
+                  <v:imagedata r:id="rId96" o:title=""/>
                 </v:shape>
-                <o:OLEObject Type="Embed" ProgID="Equation.3" ShapeID="_x0000_i1079" DrawAspect="Content" ObjectID="_1792303241" r:id="rId114"/>
+                <o:OLEObject Type="Embed" ProgID="Equation.3" ShapeID="_x0000_i1079" DrawAspect="Content" ObjectID="_1811679024" r:id="rId113"/>
               </w:object>
             </w:r>
           </w:p>
@@ -5149,9 +5145,9 @@
               </w:rPr>
               <w:object w:dxaOrig="1240" w:dyaOrig="320">
                 <v:shape id="_x0000_i1080" type="#_x0000_t75" style="width:62.25pt;height:15.75pt" o:ole="">
-                  <v:imagedata r:id="rId99" o:title=""/>
+                  <v:imagedata r:id="rId98" o:title=""/>
                 </v:shape>
-                <o:OLEObject Type="Embed" ProgID="Equation.3" ShapeID="_x0000_i1080" DrawAspect="Content" ObjectID="_1792303242" r:id="rId115"/>
+                <o:OLEObject Type="Embed" ProgID="Equation.3" ShapeID="_x0000_i1080" DrawAspect="Content" ObjectID="_1811679025" r:id="rId114"/>
               </w:object>
             </w:r>
           </w:p>
@@ -5227,9 +5223,9 @@
               </w:rPr>
               <w:object w:dxaOrig="1260" w:dyaOrig="320">
                 <v:shape id="_x0000_i1081" type="#_x0000_t75" style="width:63pt;height:15.75pt" o:ole="">
-                  <v:imagedata r:id="rId101" o:title=""/>
+                  <v:imagedata r:id="rId100" o:title=""/>
                 </v:shape>
-                <o:OLEObject Type="Embed" ProgID="Equation.3" ShapeID="_x0000_i1081" DrawAspect="Content" ObjectID="_1792303243" r:id="rId116"/>
+                <o:OLEObject Type="Embed" ProgID="Equation.3" ShapeID="_x0000_i1081" DrawAspect="Content" ObjectID="_1811679026" r:id="rId115"/>
               </w:object>
             </w:r>
           </w:p>
@@ -5807,7 +5803,6 @@
         </w:rPr>
       </w:pPr>
       <w:proofErr w:type="spellStart"/>
-      <w:proofErr w:type="gramStart"/>
       <w:r>
         <w:rPr>
           <w:rFonts w:ascii="Monospaced" w:hAnsi="Monospaced" w:cs="Monospaced"/>
@@ -5819,7 +5814,6 @@
         <w:t>ro</w:t>
       </w:r>
       <w:proofErr w:type="spellEnd"/>
-      <w:proofErr w:type="gramEnd"/>
       <w:r>
         <w:rPr>
           <w:rFonts w:ascii="Monospaced" w:hAnsi="Monospaced" w:cs="Monospaced"/>
@@ -5948,6 +5942,49 @@
         <w:t xml:space="preserve">lambda1 = </w:t>
       </w:r>
       <w:proofErr w:type="spellStart"/>
+      <w:r>
+        <w:rPr>
+          <w:rFonts w:ascii="Monospaced" w:hAnsi="Monospaced" w:cs="Monospaced"/>
+          <w:color w:val="000000"/>
+          <w:sz w:val="28"/>
+          <w:szCs w:val="28"/>
+          <w:lang w:val="en-US" w:eastAsia="ru-RU"/>
+        </w:rPr>
+        <w:t>sqrt</w:t>
+      </w:r>
+      <w:proofErr w:type="spellEnd"/>
+      <w:r>
+        <w:rPr>
+          <w:rFonts w:ascii="Monospaced" w:hAnsi="Monospaced" w:cs="Monospaced"/>
+          <w:color w:val="000000"/>
+          <w:sz w:val="28"/>
+          <w:szCs w:val="28"/>
+          <w:lang w:val="en-US" w:eastAsia="ru-RU"/>
+        </w:rPr>
+        <w:t>(</w:t>
+      </w:r>
+      <w:proofErr w:type="spellStart"/>
+      <w:r>
+        <w:rPr>
+          <w:rFonts w:ascii="Monospaced" w:hAnsi="Monospaced" w:cs="Monospaced"/>
+          <w:color w:val="000000"/>
+          <w:sz w:val="28"/>
+          <w:szCs w:val="28"/>
+          <w:lang w:val="en-US" w:eastAsia="ru-RU"/>
+        </w:rPr>
+        <w:t>ro</w:t>
+      </w:r>
+      <w:proofErr w:type="spellEnd"/>
+      <w:r>
+        <w:rPr>
+          <w:rFonts w:ascii="Monospaced" w:hAnsi="Monospaced" w:cs="Monospaced"/>
+          <w:color w:val="000000"/>
+          <w:sz w:val="28"/>
+          <w:szCs w:val="28"/>
+          <w:lang w:val="en-US" w:eastAsia="ru-RU"/>
+        </w:rPr>
+        <w:t>*</w:t>
+      </w:r>
       <w:proofErr w:type="gramStart"/>
       <w:r>
         <w:rPr>
@@ -5957,43 +5994,10 @@
           <w:szCs w:val="28"/>
           <w:lang w:val="en-US" w:eastAsia="ru-RU"/>
         </w:rPr>
-        <w:t>sqrt</w:t>
-      </w:r>
-      <w:proofErr w:type="spellEnd"/>
-      <w:r>
-        <w:rPr>
-          <w:rFonts w:ascii="Monospaced" w:hAnsi="Monospaced" w:cs="Monospaced"/>
-          <w:color w:val="000000"/>
-          <w:sz w:val="28"/>
-          <w:szCs w:val="28"/>
-          <w:lang w:val="en-US" w:eastAsia="ru-RU"/>
-        </w:rPr>
-        <w:t>(</w:t>
+        <w:t>G)*</w:t>
       </w:r>
       <w:proofErr w:type="spellStart"/>
       <w:proofErr w:type="gramEnd"/>
-      <w:r>
-        <w:rPr>
-          <w:rFonts w:ascii="Monospaced" w:hAnsi="Monospaced" w:cs="Monospaced"/>
-          <w:color w:val="000000"/>
-          <w:sz w:val="28"/>
-          <w:szCs w:val="28"/>
-          <w:lang w:val="en-US" w:eastAsia="ru-RU"/>
-        </w:rPr>
-        <w:t>ro</w:t>
-      </w:r>
-      <w:proofErr w:type="spellEnd"/>
-      <w:r>
-        <w:rPr>
-          <w:rFonts w:ascii="Monospaced" w:hAnsi="Monospaced" w:cs="Monospaced"/>
-          <w:color w:val="000000"/>
-          <w:sz w:val="28"/>
-          <w:szCs w:val="28"/>
-          <w:lang w:val="en-US" w:eastAsia="ru-RU"/>
-        </w:rPr>
-        <w:t>*G)*</w:t>
-      </w:r>
-      <w:proofErr w:type="spellStart"/>
       <w:r>
         <w:rPr>
           <w:rFonts w:ascii="Monospaced" w:hAnsi="Monospaced" w:cs="Monospaced"/>
@@ -6042,7 +6046,6 @@
         <w:t>lambda2 = l*</w:t>
       </w:r>
       <w:proofErr w:type="spellStart"/>
-      <w:proofErr w:type="gramStart"/>
       <w:r>
         <w:rPr>
           <w:rFonts w:ascii="Monospaced" w:hAnsi="Monospaced" w:cs="Monospaced"/>
@@ -6065,7 +6068,6 @@
         <w:t>(</w:t>
       </w:r>
       <w:proofErr w:type="spellStart"/>
-      <w:proofErr w:type="gramEnd"/>
       <w:r>
         <w:rPr>
           <w:rFonts w:ascii="Monospaced" w:hAnsi="Monospaced" w:cs="Monospaced"/>
@@ -6130,6 +6132,16 @@
           <w:lang w:val="en-US" w:eastAsia="ru-RU"/>
         </w:rPr>
       </w:pPr>
+      <w:r>
+        <w:rPr>
+          <w:rFonts w:ascii="Monospaced" w:hAnsi="Monospaced" w:cs="Monospaced"/>
+          <w:color w:val="000000"/>
+          <w:sz w:val="28"/>
+          <w:szCs w:val="28"/>
+          <w:lang w:val="en-US" w:eastAsia="ru-RU"/>
+        </w:rPr>
+        <w:t>delta</w:t>
+      </w:r>
       <w:proofErr w:type="gramStart"/>
       <w:r>
         <w:rPr>
@@ -6139,7 +6151,7 @@
           <w:szCs w:val="28"/>
           <w:lang w:val="en-US" w:eastAsia="ru-RU"/>
         </w:rPr>
-        <w:t>delta1  =</w:t>
+        <w:t>1  =</w:t>
       </w:r>
       <w:proofErr w:type="gramEnd"/>
       <w:r>
@@ -6235,6 +6247,38 @@
           <w:lang w:val="en-US" w:eastAsia="ru-RU"/>
         </w:rPr>
       </w:pPr>
+      <w:r>
+        <w:rPr>
+          <w:rFonts w:ascii="Monospaced" w:hAnsi="Monospaced" w:cs="Monospaced"/>
+          <w:color w:val="000000"/>
+          <w:sz w:val="28"/>
+          <w:szCs w:val="28"/>
+          <w:lang w:val="en-US" w:eastAsia="ru-RU"/>
+        </w:rPr>
+        <w:t xml:space="preserve">expr = </w:t>
+      </w:r>
+      <w:proofErr w:type="spellStart"/>
+      <w:r>
+        <w:rPr>
+          <w:rFonts w:ascii="Monospaced" w:hAnsi="Monospaced" w:cs="Monospaced"/>
+          <w:color w:val="000000"/>
+          <w:sz w:val="28"/>
+          <w:szCs w:val="28"/>
+          <w:lang w:val="en-US" w:eastAsia="ru-RU"/>
+        </w:rPr>
+        <w:t>sqrt</w:t>
+      </w:r>
+      <w:proofErr w:type="spellEnd"/>
+      <w:r>
+        <w:rPr>
+          <w:rFonts w:ascii="Monospaced" w:hAnsi="Monospaced" w:cs="Monospaced"/>
+          <w:color w:val="000000"/>
+          <w:sz w:val="28"/>
+          <w:szCs w:val="28"/>
+          <w:lang w:val="en-US" w:eastAsia="ru-RU"/>
+        </w:rPr>
+        <w:t>(1+delta1(</w:t>
+      </w:r>
       <w:proofErr w:type="gramStart"/>
       <w:r>
         <w:rPr>
@@ -6244,7 +6288,7 @@
           <w:szCs w:val="28"/>
           <w:lang w:val="en-US" w:eastAsia="ru-RU"/>
         </w:rPr>
-        <w:t>expr</w:t>
+        <w:t>1)*</w:t>
       </w:r>
       <w:proofErr w:type="gramEnd"/>
       <w:r>
@@ -6255,29 +6299,7 @@
           <w:szCs w:val="28"/>
           <w:lang w:val="en-US" w:eastAsia="ru-RU"/>
         </w:rPr>
-        <w:t xml:space="preserve"> = </w:t>
-      </w:r>
-      <w:proofErr w:type="spellStart"/>
-      <w:r>
-        <w:rPr>
-          <w:rFonts w:ascii="Monospaced" w:hAnsi="Monospaced" w:cs="Monospaced"/>
-          <w:color w:val="000000"/>
-          <w:sz w:val="28"/>
-          <w:szCs w:val="28"/>
-          <w:lang w:val="en-US" w:eastAsia="ru-RU"/>
-        </w:rPr>
-        <w:t>sqrt</w:t>
-      </w:r>
-      <w:proofErr w:type="spellEnd"/>
-      <w:r>
-        <w:rPr>
-          <w:rFonts w:ascii="Monospaced" w:hAnsi="Monospaced" w:cs="Monospaced"/>
-          <w:color w:val="000000"/>
-          <w:sz w:val="28"/>
-          <w:szCs w:val="28"/>
-          <w:lang w:val="en-US" w:eastAsia="ru-RU"/>
-        </w:rPr>
-        <w:t>(1+delta1(1)*p);</w:t>
+        <w:t>p);</w:t>
       </w:r>
     </w:p>
     <w:p>
@@ -6321,27 +6343,15 @@
           <w:lang w:val="en-US" w:eastAsia="ru-RU"/>
         </w:rPr>
       </w:pPr>
-      <w:proofErr w:type="gramStart"/>
-      <w:r>
-        <w:rPr>
-          <w:rFonts w:ascii="Monospaced" w:hAnsi="Monospaced" w:cs="Monospaced"/>
-          <w:color w:val="000000"/>
-          <w:sz w:val="28"/>
-          <w:szCs w:val="28"/>
-          <w:lang w:val="en-US" w:eastAsia="ru-RU"/>
-        </w:rPr>
-        <w:t>plot(</w:t>
-      </w:r>
-      <w:proofErr w:type="gramEnd"/>
-      <w:r>
-        <w:rPr>
-          <w:rFonts w:ascii="Monospaced" w:hAnsi="Monospaced" w:cs="Monospaced"/>
-          <w:color w:val="000000"/>
-          <w:sz w:val="28"/>
-          <w:szCs w:val="28"/>
-          <w:lang w:val="en-US" w:eastAsia="ru-RU"/>
-        </w:rPr>
-        <w:t>sigma)</w:t>
+      <w:r>
+        <w:rPr>
+          <w:rFonts w:ascii="Monospaced" w:hAnsi="Monospaced" w:cs="Monospaced"/>
+          <w:color w:val="000000"/>
+          <w:sz w:val="28"/>
+          <w:szCs w:val="28"/>
+          <w:lang w:val="en-US" w:eastAsia="ru-RU"/>
+        </w:rPr>
+        <w:t>plot(sigma)</w:t>
       </w:r>
     </w:p>
     <w:p>
@@ -6359,27 +6369,15 @@
           <w:lang w:val="en-US" w:eastAsia="ru-RU"/>
         </w:rPr>
       </w:pPr>
-      <w:proofErr w:type="gramStart"/>
-      <w:r>
-        <w:rPr>
-          <w:rFonts w:ascii="Monospaced" w:hAnsi="Monospaced" w:cs="Monospaced"/>
-          <w:color w:val="000000"/>
-          <w:sz w:val="28"/>
-          <w:szCs w:val="28"/>
-          <w:lang w:val="en-US" w:eastAsia="ru-RU"/>
-        </w:rPr>
-        <w:t>grid</w:t>
-      </w:r>
-      <w:proofErr w:type="gramEnd"/>
-      <w:r>
-        <w:rPr>
-          <w:rFonts w:ascii="Monospaced" w:hAnsi="Monospaced" w:cs="Monospaced"/>
-          <w:color w:val="000000"/>
-          <w:sz w:val="28"/>
-          <w:szCs w:val="28"/>
-          <w:lang w:val="en-US" w:eastAsia="ru-RU"/>
-        </w:rPr>
-        <w:t xml:space="preserve"> </w:t>
+      <w:r>
+        <w:rPr>
+          <w:rFonts w:ascii="Monospaced" w:hAnsi="Monospaced" w:cs="Monospaced"/>
+          <w:color w:val="000000"/>
+          <w:sz w:val="28"/>
+          <w:szCs w:val="28"/>
+          <w:lang w:val="en-US" w:eastAsia="ru-RU"/>
+        </w:rPr>
+        <w:t xml:space="preserve">grid </w:t>
       </w:r>
       <w:r>
         <w:rPr>
@@ -6544,7 +6542,6 @@
           <w:lang w:val="en-US" w:eastAsia="ru-RU"/>
         </w:rPr>
       </w:pPr>
-      <w:proofErr w:type="gramStart"/>
       <w:r>
         <w:rPr>
           <w:rFonts w:ascii="Monospaced" w:hAnsi="Monospaced" w:cs="Monospaced"/>
@@ -6555,7 +6552,6 @@
         </w:rPr>
         <w:t>figure</w:t>
       </w:r>
-      <w:proofErr w:type="gramEnd"/>
     </w:p>
     <w:p>
       <w:pPr>
@@ -6598,7 +6594,6 @@
           <w:lang w:val="en-US" w:eastAsia="ru-RU"/>
         </w:rPr>
       </w:pPr>
-      <w:proofErr w:type="gramStart"/>
       <w:r>
         <w:rPr>
           <w:rFonts w:ascii="Monospaced" w:hAnsi="Monospaced" w:cs="Monospaced"/>
@@ -6609,7 +6604,6 @@
         </w:rPr>
         <w:t>for</w:t>
       </w:r>
-      <w:proofErr w:type="gramEnd"/>
       <w:r>
         <w:rPr>
           <w:rFonts w:ascii="Monospaced" w:hAnsi="Monospaced" w:cs="Monospaced"/>
@@ -6646,7 +6640,6 @@
         </w:rPr>
         <w:t xml:space="preserve">    </w:t>
       </w:r>
-      <w:proofErr w:type="gramStart"/>
       <w:r>
         <w:rPr>
           <w:rFonts w:ascii="Monospaced" w:hAnsi="Monospaced" w:cs="Monospaced"/>
@@ -6657,7 +6650,6 @@
         </w:rPr>
         <w:t>for</w:t>
       </w:r>
-      <w:proofErr w:type="gramEnd"/>
       <w:r>
         <w:rPr>
           <w:rFonts w:ascii="Monospaced" w:hAnsi="Monospaced" w:cs="Monospaced"/>
@@ -6692,8 +6684,9 @@
           <w:szCs w:val="28"/>
           <w:lang w:val="en-US" w:eastAsia="ru-RU"/>
         </w:rPr>
-        <w:t xml:space="preserve">f = </w:t>
-      </w:r>
+        <w:t xml:space="preserve">f = @(omega) </w:t>
+      </w:r>
+      <w:proofErr w:type="spellStart"/>
       <w:proofErr w:type="gramStart"/>
       <w:r>
         <w:rPr>
@@ -6703,7 +6696,18 @@
           <w:szCs w:val="28"/>
           <w:lang w:val="en-US" w:eastAsia="ru-RU"/>
         </w:rPr>
-        <w:t>@(</w:t>
+        <w:t>imag</w:t>
+      </w:r>
+      <w:proofErr w:type="spellEnd"/>
+      <w:r>
+        <w:rPr>
+          <w:rFonts w:ascii="Monospaced" w:hAnsi="Monospaced" w:cs="Monospaced"/>
+          <w:color w:val="000000"/>
+          <w:sz w:val="28"/>
+          <w:szCs w:val="28"/>
+          <w:lang w:val="en-US" w:eastAsia="ru-RU"/>
+        </w:rPr>
+        <w:t>(</w:t>
       </w:r>
       <w:proofErr w:type="gramEnd"/>
       <w:r>
@@ -6714,29 +6718,7 @@
           <w:szCs w:val="28"/>
           <w:lang w:val="en-US" w:eastAsia="ru-RU"/>
         </w:rPr>
-        <w:t xml:space="preserve">omega) </w:t>
-      </w:r>
-      <w:proofErr w:type="spellStart"/>
-      <w:r>
-        <w:rPr>
-          <w:rFonts w:ascii="Monospaced" w:hAnsi="Monospaced" w:cs="Monospaced"/>
-          <w:color w:val="000000"/>
-          <w:sz w:val="28"/>
-          <w:szCs w:val="28"/>
-          <w:lang w:val="en-US" w:eastAsia="ru-RU"/>
-        </w:rPr>
-        <w:t>imag</w:t>
-      </w:r>
-      <w:proofErr w:type="spellEnd"/>
-      <w:r>
-        <w:rPr>
-          <w:rFonts w:ascii="Monospaced" w:hAnsi="Monospaced" w:cs="Monospaced"/>
-          <w:color w:val="000000"/>
-          <w:sz w:val="28"/>
-          <w:szCs w:val="28"/>
-          <w:lang w:val="en-US" w:eastAsia="ru-RU"/>
-        </w:rPr>
-        <w:t>(-</w:t>
+        <w:t>-</w:t>
       </w:r>
       <w:proofErr w:type="spellStart"/>
       <w:r>
@@ -6816,7 +6798,6 @@
         </w:rPr>
         <w:t xml:space="preserve">        </w:t>
       </w:r>
-      <w:proofErr w:type="gramStart"/>
       <w:r>
         <w:rPr>
           <w:rFonts w:ascii="Monospaced" w:hAnsi="Monospaced" w:cs="Monospaced"/>
@@ -6827,7 +6808,6 @@
         </w:rPr>
         <w:t>if</w:t>
       </w:r>
-      <w:proofErr w:type="gramEnd"/>
       <w:r>
         <w:rPr>
           <w:rFonts w:ascii="Monospaced" w:hAnsi="Monospaced" w:cs="Monospaced"/>
@@ -6862,7 +6842,7 @@
           <w:szCs w:val="28"/>
           <w:lang w:val="en-US" w:eastAsia="ru-RU"/>
         </w:rPr>
-        <w:t xml:space="preserve">            </w:t>
+        <w:t xml:space="preserve">            x(</w:t>
       </w:r>
       <w:proofErr w:type="gramStart"/>
       <w:r>
@@ -6873,7 +6853,7 @@
           <w:szCs w:val="28"/>
           <w:lang w:val="en-US" w:eastAsia="ru-RU"/>
         </w:rPr>
-        <w:t>x(</w:t>
+        <w:t>I,J</w:t>
       </w:r>
       <w:proofErr w:type="gramEnd"/>
       <w:r>
@@ -6884,7 +6864,7 @@
           <w:szCs w:val="28"/>
           <w:lang w:val="en-US" w:eastAsia="ru-RU"/>
         </w:rPr>
-        <w:t xml:space="preserve">I,J) = </w:t>
+        <w:t xml:space="preserve">) = </w:t>
       </w:r>
       <w:proofErr w:type="spellStart"/>
       <w:r>
@@ -6934,7 +6914,6 @@
         </w:rPr>
         <w:t xml:space="preserve">        </w:t>
       </w:r>
-      <w:proofErr w:type="gramStart"/>
       <w:r>
         <w:rPr>
           <w:rFonts w:ascii="Monospaced" w:hAnsi="Monospaced" w:cs="Monospaced"/>
@@ -6945,7 +6924,6 @@
         </w:rPr>
         <w:t>else</w:t>
       </w:r>
-      <w:proofErr w:type="gramEnd"/>
       <w:r>
         <w:rPr>
           <w:rFonts w:ascii="Monospaced" w:hAnsi="Monospaced" w:cs="Monospaced"/>
@@ -6980,7 +6958,7 @@
           <w:szCs w:val="28"/>
           <w:lang w:val="en-US" w:eastAsia="ru-RU"/>
         </w:rPr>
-        <w:t xml:space="preserve">            </w:t>
+        <w:t xml:space="preserve">            x(</w:t>
       </w:r>
       <w:proofErr w:type="gramStart"/>
       <w:r>
@@ -6991,7 +6969,7 @@
           <w:szCs w:val="28"/>
           <w:lang w:val="en-US" w:eastAsia="ru-RU"/>
         </w:rPr>
-        <w:t>x(</w:t>
+        <w:t>I,J</w:t>
       </w:r>
       <w:proofErr w:type="gramEnd"/>
       <w:r>
@@ -7002,7 +6980,7 @@
           <w:szCs w:val="28"/>
           <w:lang w:val="en-US" w:eastAsia="ru-RU"/>
         </w:rPr>
-        <w:t xml:space="preserve">I,J) = </w:t>
+        <w:t xml:space="preserve">) = </w:t>
       </w:r>
       <w:proofErr w:type="spellStart"/>
       <w:r>
@@ -7052,7 +7030,6 @@
         </w:rPr>
         <w:t xml:space="preserve">        </w:t>
       </w:r>
-      <w:proofErr w:type="gramStart"/>
       <w:r>
         <w:rPr>
           <w:rFonts w:ascii="Monospaced" w:hAnsi="Monospaced" w:cs="Monospaced"/>
@@ -7063,7 +7040,6 @@
         </w:rPr>
         <w:t>end</w:t>
       </w:r>
-      <w:proofErr w:type="gramEnd"/>
     </w:p>
     <w:p>
       <w:pPr>
@@ -7178,7 +7154,6 @@
         </w:rPr>
         <w:t xml:space="preserve">    </w:t>
       </w:r>
-      <w:proofErr w:type="gramStart"/>
       <w:r>
         <w:rPr>
           <w:rFonts w:ascii="Monospaced" w:hAnsi="Monospaced" w:cs="Monospaced"/>
@@ -7189,7 +7164,6 @@
         </w:rPr>
         <w:t>end</w:t>
       </w:r>
-      <w:proofErr w:type="gramEnd"/>
     </w:p>
     <w:p>
       <w:pPr>
@@ -7206,7 +7180,6 @@
           <w:lang w:val="en-US" w:eastAsia="ru-RU"/>
         </w:rPr>
       </w:pPr>
-      <w:proofErr w:type="gramStart"/>
       <w:r>
         <w:rPr>
           <w:rFonts w:ascii="Monospaced" w:hAnsi="Monospaced" w:cs="Monospaced"/>
@@ -7217,7 +7190,6 @@
         </w:rPr>
         <w:t>end</w:t>
       </w:r>
-      <w:proofErr w:type="gramEnd"/>
     </w:p>
     <w:p>
       <w:pPr>
@@ -7489,7 +7461,6 @@
         </w:rPr>
       </w:pPr>
       <w:proofErr w:type="spellStart"/>
-      <w:proofErr w:type="gramStart"/>
       <w:r>
         <w:rPr>
           <w:rFonts w:ascii="Monospaced" w:hAnsi="Monospaced" w:cs="Monospaced"/>
@@ -7511,7 +7482,6 @@
         </w:rPr>
         <w:t>(</w:t>
       </w:r>
-      <w:proofErr w:type="gramEnd"/>
       <w:r>
         <w:rPr>
           <w:rFonts w:ascii="Monospaced" w:hAnsi="Monospaced" w:cs="Monospaced"/>
@@ -8011,9 +7981,9 @@
         </w:rPr>
         <w:object w:dxaOrig="3879" w:dyaOrig="360">
           <v:shape id="_x0000_i1082" type="#_x0000_t75" style="width:270pt;height:21.75pt" o:ole="">
-            <v:imagedata r:id="rId117" o:title=""/>
+            <v:imagedata r:id="rId116" o:title=""/>
           </v:shape>
-          <o:OLEObject Type="Embed" ProgID="Equation.3" ShapeID="_x0000_i1082" DrawAspect="Content" ObjectID="_1792303244" r:id="rId118"/>
+          <o:OLEObject Type="Embed" ProgID="Equation.3" ShapeID="_x0000_i1082" DrawAspect="Content" ObjectID="_1811679027" r:id="rId117"/>
         </w:object>
       </w:r>
       <w:r>
@@ -8057,9 +8027,9 @@
         </w:rPr>
         <w:object w:dxaOrig="1060" w:dyaOrig="320">
           <v:shape id="_x0000_i1083" type="#_x0000_t75" style="width:53.25pt;height:15.75pt" o:ole="">
-            <v:imagedata r:id="rId119" o:title=""/>
+            <v:imagedata r:id="rId118" o:title=""/>
           </v:shape>
-          <o:OLEObject Type="Embed" ProgID="Equation.3" ShapeID="_x0000_i1083" DrawAspect="Content" ObjectID="_1792303245" r:id="rId120"/>
+          <o:OLEObject Type="Embed" ProgID="Equation.3" ShapeID="_x0000_i1083" DrawAspect="Content" ObjectID="_1811679028" r:id="rId119"/>
         </w:object>
       </w:r>
       <w:r>
@@ -8085,9 +8055,9 @@
         </w:rPr>
         <w:object w:dxaOrig="6960" w:dyaOrig="380">
           <v:shape id="_x0000_i1084" type="#_x0000_t75" style="width:348pt;height:18.75pt" o:ole="">
-            <v:imagedata r:id="rId121" o:title=""/>
+            <v:imagedata r:id="rId120" o:title=""/>
           </v:shape>
-          <o:OLEObject Type="Embed" ProgID="Equation.3" ShapeID="_x0000_i1084" DrawAspect="Content" ObjectID="_1792303246" r:id="rId122"/>
+          <o:OLEObject Type="Embed" ProgID="Equation.3" ShapeID="_x0000_i1084" DrawAspect="Content" ObjectID="_1811679029" r:id="rId121"/>
         </w:object>
       </w:r>
     </w:p>
@@ -8121,9 +8091,9 @@
         </w:rPr>
         <w:object w:dxaOrig="240" w:dyaOrig="260">
           <v:shape id="_x0000_i1085" type="#_x0000_t75" style="width:16.5pt;height:15.75pt" o:ole="">
-            <v:imagedata r:id="rId123" o:title=""/>
+            <v:imagedata r:id="rId122" o:title=""/>
           </v:shape>
-          <o:OLEObject Type="Embed" ProgID="Equation.3" ShapeID="_x0000_i1085" DrawAspect="Content" ObjectID="_1792303247" r:id="rId124"/>
+          <o:OLEObject Type="Embed" ProgID="Equation.3" ShapeID="_x0000_i1085" DrawAspect="Content" ObjectID="_1811679030" r:id="rId123"/>
         </w:object>
       </w:r>
       <w:r>
@@ -8157,23 +8127,7 @@
           <w:sz w:val="28"/>
           <w:szCs w:val="28"/>
         </w:rPr>
-        <w:t xml:space="preserve">- </w:t>
-      </w:r>
-      <w:proofErr w:type="gramStart"/>
-      <w:r>
-        <w:rPr>
-          <w:sz w:val="28"/>
-          <w:szCs w:val="28"/>
-        </w:rPr>
-        <w:t>площадь</w:t>
-      </w:r>
-      <w:proofErr w:type="gramEnd"/>
-      <w:r>
-        <w:rPr>
-          <w:sz w:val="28"/>
-          <w:szCs w:val="28"/>
-        </w:rPr>
-        <w:t xml:space="preserve"> поперечного сечения, </w:t>
+        <w:t xml:space="preserve">- площадь поперечного сечения, </w:t>
       </w:r>
       <w:r>
         <w:rPr>
@@ -8181,9 +8135,9 @@
         </w:rPr>
         <w:object w:dxaOrig="240" w:dyaOrig="260">
           <v:shape id="_x0000_i1086" type="#_x0000_t75" style="width:16.5pt;height:15.75pt" o:ole="">
-            <v:imagedata r:id="rId125" o:title=""/>
+            <v:imagedata r:id="rId124" o:title=""/>
           </v:shape>
-          <o:OLEObject Type="Embed" ProgID="Equation.3" ShapeID="_x0000_i1086" DrawAspect="Content" ObjectID="_1792303248" r:id="rId126"/>
+          <o:OLEObject Type="Embed" ProgID="Equation.3" ShapeID="_x0000_i1086" DrawAspect="Content" ObjectID="_1811679031" r:id="rId125"/>
         </w:object>
       </w:r>
       <w:r>
@@ -8199,9 +8153,9 @@
         </w:rPr>
         <w:object w:dxaOrig="260" w:dyaOrig="360">
           <v:shape id="_x0000_i1087" type="#_x0000_t75" style="width:18pt;height:21.75pt" o:ole="">
-            <v:imagedata r:id="rId127" o:title=""/>
+            <v:imagedata r:id="rId126" o:title=""/>
           </v:shape>
-          <o:OLEObject Type="Embed" ProgID="Equation.3" ShapeID="_x0000_i1087" DrawAspect="Content" ObjectID="_1792303249" r:id="rId128"/>
+          <o:OLEObject Type="Embed" ProgID="Equation.3" ShapeID="_x0000_i1087" DrawAspect="Content" ObjectID="_1811679032" r:id="rId127"/>
         </w:object>
       </w:r>
       <w:r>
@@ -8220,8 +8174,6 @@
           <w:szCs w:val="28"/>
         </w:rPr>
       </w:pPr>
-      <w:bookmarkStart w:id="0" w:name="_GoBack"/>
-      <w:bookmarkEnd w:id="0"/>
     </w:p>
     <w:p>
       <w:pPr>
@@ -8341,9 +8293,9 @@
         </w:rPr>
         <w:object w:dxaOrig="2680" w:dyaOrig="360">
           <v:shape id="_x0000_i1088" type="#_x0000_t75" style="width:134.25pt;height:18pt" o:ole="">
-            <v:imagedata r:id="rId129" o:title=""/>
+            <v:imagedata r:id="rId128" o:title=""/>
           </v:shape>
-          <o:OLEObject Type="Embed" ProgID="Equation.3" ShapeID="_x0000_i1088" DrawAspect="Content" ObjectID="_1792303250" r:id="rId130"/>
+          <o:OLEObject Type="Embed" ProgID="Equation.3" ShapeID="_x0000_i1088" DrawAspect="Content" ObjectID="_1811679033" r:id="rId129"/>
         </w:object>
       </w:r>
       <w:r>
@@ -8372,9 +8324,9 @@
         </w:rPr>
         <w:object w:dxaOrig="1140" w:dyaOrig="320">
           <v:shape id="_x0000_i1089" type="#_x0000_t75" style="width:57pt;height:15.75pt" o:ole="">
-            <v:imagedata r:id="rId131" o:title=""/>
+            <v:imagedata r:id="rId130" o:title=""/>
           </v:shape>
-          <o:OLEObject Type="Embed" ProgID="Equation.3" ShapeID="_x0000_i1089" DrawAspect="Content" ObjectID="_1792303251" r:id="rId132"/>
+          <o:OLEObject Type="Embed" ProgID="Equation.3" ShapeID="_x0000_i1089" DrawAspect="Content" ObjectID="_1811679034" r:id="rId131"/>
         </w:object>
       </w:r>
       <w:r>
@@ -8393,9 +8345,9 @@
         </w:rPr>
         <w:object w:dxaOrig="5520" w:dyaOrig="380">
           <v:shape id="_x0000_i1090" type="#_x0000_t75" style="width:276pt;height:18.75pt" o:ole="">
-            <v:imagedata r:id="rId133" o:title=""/>
+            <v:imagedata r:id="rId132" o:title=""/>
           </v:shape>
-          <o:OLEObject Type="Embed" ProgID="Equation.3" ShapeID="_x0000_i1090" DrawAspect="Content" ObjectID="_1792303252" r:id="rId134"/>
+          <o:OLEObject Type="Embed" ProgID="Equation.3" ShapeID="_x0000_i1090" DrawAspect="Content" ObjectID="_1811679035" r:id="rId133"/>
         </w:object>
       </w:r>
       <w:r>
@@ -8456,9 +8408,9 @@
         </w:rPr>
         <w:object w:dxaOrig="1920" w:dyaOrig="380">
           <v:shape id="_x0000_i1091" type="#_x0000_t75" style="width:96pt;height:18.75pt" o:ole="">
-            <v:imagedata r:id="rId135" o:title=""/>
+            <v:imagedata r:id="rId134" o:title=""/>
           </v:shape>
-          <o:OLEObject Type="Embed" ProgID="Equation.3" ShapeID="_x0000_i1091" DrawAspect="Content" ObjectID="_1792303253" r:id="rId136"/>
+          <o:OLEObject Type="Embed" ProgID="Equation.3" ShapeID="_x0000_i1091" DrawAspect="Content" ObjectID="_1811679036" r:id="rId135"/>
         </w:object>
       </w:r>
       <w:r>
@@ -8484,9 +8436,9 @@
         </w:rPr>
         <w:object w:dxaOrig="2079" w:dyaOrig="380">
           <v:shape id="_x0000_i1092" type="#_x0000_t75" style="width:104.25pt;height:18.75pt" o:ole="">
-            <v:imagedata r:id="rId137" o:title=""/>
+            <v:imagedata r:id="rId136" o:title=""/>
           </v:shape>
-          <o:OLEObject Type="Embed" ProgID="Equation.3" ShapeID="_x0000_i1092" DrawAspect="Content" ObjectID="_1792303254" r:id="rId138"/>
+          <o:OLEObject Type="Embed" ProgID="Equation.3" ShapeID="_x0000_i1092" DrawAspect="Content" ObjectID="_1811679037" r:id="rId137"/>
         </w:object>
       </w:r>
       <w:r>
@@ -8519,9 +8471,9 @@
         </w:rPr>
         <w:object w:dxaOrig="1060" w:dyaOrig="420">
           <v:shape id="_x0000_i1093" type="#_x0000_t75" style="width:53.25pt;height:21pt" o:ole="">
-            <v:imagedata r:id="rId139" o:title=""/>
+            <v:imagedata r:id="rId138" o:title=""/>
           </v:shape>
-          <o:OLEObject Type="Embed" ProgID="Equation.3" ShapeID="_x0000_i1093" DrawAspect="Content" ObjectID="_1792303255" r:id="rId140"/>
+          <o:OLEObject Type="Embed" ProgID="Equation.3" ShapeID="_x0000_i1093" DrawAspect="Content" ObjectID="_1811679038" r:id="rId139"/>
         </w:object>
       </w:r>
       <w:r>
@@ -8540,9 +8492,9 @@
         </w:rPr>
         <w:object w:dxaOrig="1280" w:dyaOrig="420">
           <v:shape id="_x0000_i1094" type="#_x0000_t75" style="width:63.75pt;height:21pt" o:ole="">
-            <v:imagedata r:id="rId141" o:title=""/>
+            <v:imagedata r:id="rId140" o:title=""/>
           </v:shape>
-          <o:OLEObject Type="Embed" ProgID="Equation.3" ShapeID="_x0000_i1094" DrawAspect="Content" ObjectID="_1792303256" r:id="rId142"/>
+          <o:OLEObject Type="Embed" ProgID="Equation.3" ShapeID="_x0000_i1094" DrawAspect="Content" ObjectID="_1811679039" r:id="rId141"/>
         </w:object>
       </w:r>
       <w:r>
@@ -8587,9 +8539,9 @@
         </w:rPr>
         <w:object w:dxaOrig="2760" w:dyaOrig="360">
           <v:shape id="_x0000_i1095" type="#_x0000_t75" style="width:138pt;height:18pt" o:ole="">
-            <v:imagedata r:id="rId143" o:title=""/>
+            <v:imagedata r:id="rId142" o:title=""/>
           </v:shape>
-          <o:OLEObject Type="Embed" ProgID="Equation.3" ShapeID="_x0000_i1095" DrawAspect="Content" ObjectID="_1792303257" r:id="rId144"/>
+          <o:OLEObject Type="Embed" ProgID="Equation.3" ShapeID="_x0000_i1095" DrawAspect="Content" ObjectID="_1811679040" r:id="rId143"/>
         </w:object>
       </w:r>
       <w:r>
@@ -8633,9 +8585,9 @@
         </w:rPr>
         <w:object w:dxaOrig="4959" w:dyaOrig="380">
           <v:shape id="_x0000_i1096" type="#_x0000_t75" style="width:248.25pt;height:18.75pt" o:ole="">
-            <v:imagedata r:id="rId145" o:title=""/>
+            <v:imagedata r:id="rId144" o:title=""/>
           </v:shape>
-          <o:OLEObject Type="Embed" ProgID="Equation.3" ShapeID="_x0000_i1096" DrawAspect="Content" ObjectID="_1792303258" r:id="rId146"/>
+          <o:OLEObject Type="Embed" ProgID="Equation.3" ShapeID="_x0000_i1096" DrawAspect="Content" ObjectID="_1811679041" r:id="rId145"/>
         </w:object>
       </w:r>
       <w:r>
@@ -8678,12 +8630,11 @@
         </w:rPr>
         <w:object w:dxaOrig="980" w:dyaOrig="340">
           <v:shape id="_x0000_i1097" type="#_x0000_t75" style="width:48.75pt;height:17.25pt" o:ole="">
-            <v:imagedata r:id="rId147" o:title=""/>
+            <v:imagedata r:id="rId146" o:title=""/>
           </v:shape>
-          <o:OLEObject Type="Embed" ProgID="Equation.3" ShapeID="_x0000_i1097" DrawAspect="Content" ObjectID="_1792303259" r:id="rId148"/>
+          <o:OLEObject Type="Embed" ProgID="Equation.3" ShapeID="_x0000_i1097" DrawAspect="Content" ObjectID="_1811679042" r:id="rId147"/>
         </w:object>
       </w:r>
-      <w:proofErr w:type="gramStart"/>
       <w:r>
         <w:rPr>
           <w:sz w:val="28"/>
@@ -8698,7 +8649,6 @@
         </w:rPr>
         <w:t>.</w:t>
       </w:r>
-      <w:proofErr w:type="gramEnd"/>
     </w:p>
     <w:p>
       <w:pPr>
@@ -8724,9 +8674,9 @@
         </w:rPr>
         <w:object w:dxaOrig="680" w:dyaOrig="360">
           <v:shape id="_x0000_i1098" type="#_x0000_t75" style="width:33.75pt;height:18pt" o:ole="">
-            <v:imagedata r:id="rId149" o:title=""/>
+            <v:imagedata r:id="rId148" o:title=""/>
           </v:shape>
-          <o:OLEObject Type="Embed" ProgID="Equation.3" ShapeID="_x0000_i1098" DrawAspect="Content" ObjectID="_1792303260" r:id="rId150"/>
+          <o:OLEObject Type="Embed" ProgID="Equation.3" ShapeID="_x0000_i1098" DrawAspect="Content" ObjectID="_1811679043" r:id="rId149"/>
         </w:object>
       </w:r>
       <w:r>
@@ -8785,9 +8735,9 @@
         </w:rPr>
         <w:object w:dxaOrig="4280" w:dyaOrig="380">
           <v:shape id="_x0000_i1099" type="#_x0000_t75" style="width:213.75pt;height:18.75pt" o:ole="">
-            <v:imagedata r:id="rId151" o:title=""/>
+            <v:imagedata r:id="rId150" o:title=""/>
           </v:shape>
-          <o:OLEObject Type="Embed" ProgID="Equation.3" ShapeID="_x0000_i1099" DrawAspect="Content" ObjectID="_1792303261" r:id="rId152"/>
+          <o:OLEObject Type="Embed" ProgID="Equation.3" ShapeID="_x0000_i1099" DrawAspect="Content" ObjectID="_1811679044" r:id="rId151"/>
         </w:object>
       </w:r>
       <w:r>
@@ -8819,17 +8769,8 @@
           <w:sz w:val="28"/>
           <w:szCs w:val="28"/>
         </w:rPr>
-        <w:t xml:space="preserve">-разбиение построим по двум действительным </w:t>
-      </w:r>
-      <w:proofErr w:type="gramStart"/>
-      <w:r>
-        <w:rPr>
-          <w:sz w:val="28"/>
-          <w:szCs w:val="28"/>
-        </w:rPr>
-        <w:t xml:space="preserve">параметрам </w:t>
-      </w:r>
-      <w:proofErr w:type="gramEnd"/>
+        <w:t xml:space="preserve">-разбиение построим по двум действительным параметрам </w:t>
+      </w:r>
       <w:r>
         <w:rPr>
           <w:position w:val="-10"/>
@@ -8838,9 +8779,9 @@
         </w:rPr>
         <w:object w:dxaOrig="600" w:dyaOrig="380">
           <v:shape id="_x0000_i1100" type="#_x0000_t75" style="width:30pt;height:18.75pt" o:ole="">
-            <v:imagedata r:id="rId153" o:title=""/>
+            <v:imagedata r:id="rId152" o:title=""/>
           </v:shape>
-          <o:OLEObject Type="Embed" ProgID="Equation.3" ShapeID="_x0000_i1100" DrawAspect="Content" ObjectID="_1792303262" r:id="rId154"/>
+          <o:OLEObject Type="Embed" ProgID="Equation.3" ShapeID="_x0000_i1100" DrawAspect="Content" ObjectID="_1811679045" r:id="rId153"/>
         </w:object>
       </w:r>
       <w:r>
@@ -8874,9 +8815,9 @@
         </w:rPr>
         <w:object w:dxaOrig="720" w:dyaOrig="300">
           <v:shape id="_x0000_i1101" type="#_x0000_t75" style="width:36pt;height:15pt" o:ole="">
-            <v:imagedata r:id="rId155" o:title=""/>
+            <v:imagedata r:id="rId154" o:title=""/>
           </v:shape>
-          <o:OLEObject Type="Embed" ProgID="Equation.3" ShapeID="_x0000_i1101" DrawAspect="Content" ObjectID="_1792303263" r:id="rId156"/>
+          <o:OLEObject Type="Embed" ProgID="Equation.3" ShapeID="_x0000_i1101" DrawAspect="Content" ObjectID="_1811679046" r:id="rId155"/>
         </w:object>
       </w:r>
       <w:r>
@@ -8920,9 +8861,9 @@
         </w:rPr>
         <w:object w:dxaOrig="2600" w:dyaOrig="380">
           <v:shape id="_x0000_i1102" type="#_x0000_t75" style="width:129.75pt;height:18.75pt" o:ole="">
-            <v:imagedata r:id="rId157" o:title=""/>
+            <v:imagedata r:id="rId156" o:title=""/>
           </v:shape>
-          <o:OLEObject Type="Embed" ProgID="Equation.3" ShapeID="_x0000_i1102" DrawAspect="Content" ObjectID="_1792303264" r:id="rId158"/>
+          <o:OLEObject Type="Embed" ProgID="Equation.3" ShapeID="_x0000_i1102" DrawAspect="Content" ObjectID="_1811679047" r:id="rId157"/>
         </w:object>
       </w:r>
       <w:r>
@@ -8955,9 +8896,9 @@
         </w:rPr>
         <w:object w:dxaOrig="3400" w:dyaOrig="620">
           <v:shape id="_x0000_i1103" type="#_x0000_t75" style="width:170.25pt;height:30.75pt" o:ole="">
-            <v:imagedata r:id="rId159" o:title=""/>
+            <v:imagedata r:id="rId158" o:title=""/>
           </v:shape>
-          <o:OLEObject Type="Embed" ProgID="Equation.3" ShapeID="_x0000_i1103" DrawAspect="Content" ObjectID="_1792303265" r:id="rId160"/>
+          <o:OLEObject Type="Embed" ProgID="Equation.3" ShapeID="_x0000_i1103" DrawAspect="Content" ObjectID="_1811679048" r:id="rId159"/>
         </w:object>
       </w:r>
       <w:r>
@@ -9007,12 +8948,11 @@
         </w:rPr>
         <w:object w:dxaOrig="1980" w:dyaOrig="680">
           <v:shape id="_x0000_i1104" type="#_x0000_t75" style="width:99pt;height:33.75pt" o:ole="">
-            <v:imagedata r:id="rId161" o:title=""/>
+            <v:imagedata r:id="rId160" o:title=""/>
           </v:shape>
-          <o:OLEObject Type="Embed" ProgID="Equation.3" ShapeID="_x0000_i1104" DrawAspect="Content" ObjectID="_1792303266" r:id="rId162"/>
+          <o:OLEObject Type="Embed" ProgID="Equation.3" ShapeID="_x0000_i1104" DrawAspect="Content" ObjectID="_1811679049" r:id="rId161"/>
         </w:object>
       </w:r>
-      <w:proofErr w:type="gramStart"/>
       <w:r>
         <w:rPr>
           <w:sz w:val="28"/>
@@ -9025,15 +8965,7 @@
           <w:sz w:val="28"/>
           <w:szCs w:val="28"/>
         </w:rPr>
-        <w:t>,</w:t>
-      </w:r>
-      <w:proofErr w:type="gramEnd"/>
-      <w:r>
-        <w:rPr>
-          <w:sz w:val="28"/>
-          <w:szCs w:val="28"/>
-        </w:rPr>
-        <w:t xml:space="preserve">    </w:t>
+        <w:t xml:space="preserve">,    </w:t>
       </w:r>
       <w:r>
         <w:rPr>
@@ -9051,9 +8983,9 @@
         </w:rPr>
         <w:object w:dxaOrig="780" w:dyaOrig="660">
           <v:shape id="_x0000_i1105" type="#_x0000_t75" style="width:39pt;height:33pt" o:ole="">
-            <v:imagedata r:id="rId163" o:title=""/>
+            <v:imagedata r:id="rId162" o:title=""/>
           </v:shape>
-          <o:OLEObject Type="Embed" ProgID="Equation.3" ShapeID="_x0000_i1105" DrawAspect="Content" ObjectID="_1792303267" r:id="rId164"/>
+          <o:OLEObject Type="Embed" ProgID="Equation.3" ShapeID="_x0000_i1105" DrawAspect="Content" ObjectID="_1811679050" r:id="rId163"/>
         </w:object>
       </w:r>
       <w:r>
@@ -9099,9 +9031,9 @@
         </w:rPr>
         <w:object w:dxaOrig="2520" w:dyaOrig="680">
           <v:shape id="_x0000_i1106" type="#_x0000_t75" style="width:126pt;height:33.75pt" o:ole="">
-            <v:imagedata r:id="rId165" o:title=""/>
+            <v:imagedata r:id="rId164" o:title=""/>
           </v:shape>
-          <o:OLEObject Type="Embed" ProgID="Equation.3" ShapeID="_x0000_i1106" DrawAspect="Content" ObjectID="_1792303268" r:id="rId166"/>
+          <o:OLEObject Type="Embed" ProgID="Equation.3" ShapeID="_x0000_i1106" DrawAspect="Content" ObjectID="_1811679051" r:id="rId165"/>
         </w:object>
       </w:r>
       <w:r>
@@ -9163,9 +9095,9 @@
         </w:rPr>
         <w:object w:dxaOrig="600" w:dyaOrig="380">
           <v:shape id="_x0000_i1107" type="#_x0000_t75" style="width:30pt;height:18.75pt" o:ole="">
-            <v:imagedata r:id="rId167" o:title=""/>
+            <v:imagedata r:id="rId166" o:title=""/>
           </v:shape>
-          <o:OLEObject Type="Embed" ProgID="Equation.3" ShapeID="_x0000_i1107" DrawAspect="Content" ObjectID="_1792303269" r:id="rId168"/>
+          <o:OLEObject Type="Embed" ProgID="Equation.3" ShapeID="_x0000_i1107" DrawAspect="Content" ObjectID="_1811679052" r:id="rId167"/>
         </w:object>
       </w:r>
       <w:r>
@@ -9184,21 +9116,12 @@
           <w:szCs w:val="28"/>
         </w:rPr>
       </w:pPr>
-      <w:proofErr w:type="gramStart"/>
-      <w:r>
-        <w:rPr>
-          <w:sz w:val="28"/>
-          <w:szCs w:val="28"/>
-        </w:rPr>
-        <w:t>построенная</w:t>
-      </w:r>
-      <w:proofErr w:type="gramEnd"/>
-      <w:r>
-        <w:rPr>
-          <w:sz w:val="28"/>
-          <w:szCs w:val="28"/>
-        </w:rPr>
-        <w:t xml:space="preserve"> в системе </w:t>
+      <w:r>
+        <w:rPr>
+          <w:sz w:val="28"/>
+          <w:szCs w:val="28"/>
+        </w:rPr>
+        <w:t xml:space="preserve">построенная в системе </w:t>
       </w:r>
       <w:proofErr w:type="spellStart"/>
       <w:r>
@@ -9246,7 +9169,7 @@
                     </pic:cNvPicPr>
                   </pic:nvPicPr>
                   <pic:blipFill>
-                    <a:blip r:embed="rId169">
+                    <a:blip r:embed="rId168">
                       <a:extLst>
                         <a:ext uri="{28A0092B-C50C-407E-A947-70E740481C1C}">
                           <a14:useLocalDpi xmlns:a14="http://schemas.microsoft.com/office/drawing/2010/main" val="0"/>
@@ -9370,9 +9293,9 @@
         </w:rPr>
         <w:object w:dxaOrig="320" w:dyaOrig="380">
           <v:shape id="_x0000_i1108" type="#_x0000_t75" style="width:15.75pt;height:18.75pt" o:ole="">
-            <v:imagedata r:id="rId170" o:title=""/>
+            <v:imagedata r:id="rId169" o:title=""/>
           </v:shape>
-          <o:OLEObject Type="Embed" ProgID="Equation.3" ShapeID="_x0000_i1108" DrawAspect="Content" ObjectID="_1792303270" r:id="rId171"/>
+          <o:OLEObject Type="Embed" ProgID="Equation.3" ShapeID="_x0000_i1108" DrawAspect="Content" ObjectID="_1811679053" r:id="rId170"/>
         </w:object>
       </w:r>
       <w:r>
@@ -9390,9 +9313,9 @@
         </w:rPr>
         <w:object w:dxaOrig="240" w:dyaOrig="340">
           <v:shape id="_x0000_i1109" type="#_x0000_t75" style="width:12pt;height:17.25pt" o:ole="">
-            <v:imagedata r:id="rId172" o:title=""/>
+            <v:imagedata r:id="rId171" o:title=""/>
           </v:shape>
-          <o:OLEObject Type="Embed" ProgID="Equation.3" ShapeID="_x0000_i1109" DrawAspect="Content" ObjectID="_1792303271" r:id="rId173"/>
+          <o:OLEObject Type="Embed" ProgID="Equation.3" ShapeID="_x0000_i1109" DrawAspect="Content" ObjectID="_1811679054" r:id="rId172"/>
         </w:object>
       </w:r>
       <w:r>
@@ -9410,9 +9333,9 @@
         </w:rPr>
         <w:object w:dxaOrig="240" w:dyaOrig="260">
           <v:shape id="_x0000_i1110" type="#_x0000_t75" style="width:12pt;height:12.75pt" o:ole="">
-            <v:imagedata r:id="rId174" o:title=""/>
+            <v:imagedata r:id="rId173" o:title=""/>
           </v:shape>
-          <o:OLEObject Type="Embed" ProgID="Equation.3" ShapeID="_x0000_i1110" DrawAspect="Content" ObjectID="_1792303272" r:id="rId175"/>
+          <o:OLEObject Type="Embed" ProgID="Equation.3" ShapeID="_x0000_i1110" DrawAspect="Content" ObjectID="_1811679055" r:id="rId174"/>
         </w:object>
       </w:r>
       <w:r>
@@ -9430,9 +9353,9 @@
         </w:rPr>
         <w:object w:dxaOrig="240" w:dyaOrig="260">
           <v:shape id="_x0000_i1111" type="#_x0000_t75" style="width:12pt;height:12.75pt" o:ole="">
-            <v:imagedata r:id="rId176" o:title=""/>
+            <v:imagedata r:id="rId175" o:title=""/>
           </v:shape>
-          <o:OLEObject Type="Embed" ProgID="Equation.3" ShapeID="_x0000_i1111" DrawAspect="Content" ObjectID="_1792303273" r:id="rId177"/>
+          <o:OLEObject Type="Embed" ProgID="Equation.3" ShapeID="_x0000_i1111" DrawAspect="Content" ObjectID="_1811679056" r:id="rId176"/>
         </w:object>
       </w:r>
       <w:r>
@@ -9480,9 +9403,9 @@
         </w:rPr>
         <w:object w:dxaOrig="240" w:dyaOrig="340">
           <v:shape id="_x0000_i1112" type="#_x0000_t75" style="width:12pt;height:17.25pt" o:ole="">
-            <v:imagedata r:id="rId178" o:title=""/>
+            <v:imagedata r:id="rId177" o:title=""/>
           </v:shape>
-          <o:OLEObject Type="Embed" ProgID="Equation.3" ShapeID="_x0000_i1112" DrawAspect="Content" ObjectID="_1792303274" r:id="rId179"/>
+          <o:OLEObject Type="Embed" ProgID="Equation.3" ShapeID="_x0000_i1112" DrawAspect="Content" ObjectID="_1811679057" r:id="rId178"/>
         </w:object>
       </w:r>
       <w:r>
@@ -9500,9 +9423,9 @@
         </w:rPr>
         <w:object w:dxaOrig="840" w:dyaOrig="380">
           <v:shape id="_x0000_i1113" type="#_x0000_t75" style="width:42pt;height:18.75pt" o:ole="">
-            <v:imagedata r:id="rId180" o:title=""/>
+            <v:imagedata r:id="rId179" o:title=""/>
           </v:shape>
-          <o:OLEObject Type="Embed" ProgID="Equation.3" ShapeID="_x0000_i1113" DrawAspect="Content" ObjectID="_1792303275" r:id="rId181"/>
+          <o:OLEObject Type="Embed" ProgID="Equation.3" ShapeID="_x0000_i1113" DrawAspect="Content" ObjectID="_1811679058" r:id="rId180"/>
         </w:object>
       </w:r>
       <w:r>
@@ -9737,7 +9660,6 @@
           <w:lang w:eastAsia="ru-RU"/>
         </w:rPr>
       </w:pPr>
-      <w:proofErr w:type="gramStart"/>
       <w:r>
         <w:rPr>
           <w:rFonts w:ascii="Monospaced" w:hAnsi="Monospaced" w:cs="Monospaced"/>
@@ -9748,7 +9670,6 @@
         </w:rPr>
         <w:t>rho</w:t>
       </w:r>
-      <w:proofErr w:type="gramEnd"/>
       <w:r>
         <w:rPr>
           <w:rFonts w:ascii="Monospaced" w:hAnsi="Monospaced" w:cs="Monospaced"/>
@@ -9952,7 +9873,6 @@
         </w:rPr>
       </w:pPr>
       <w:proofErr w:type="spellStart"/>
-      <w:proofErr w:type="gramStart"/>
       <w:r>
         <w:rPr>
           <w:rFonts w:ascii="Monospaced" w:hAnsi="Monospaced" w:cs="Monospaced"/>
@@ -9964,7 +9884,6 @@
         <w:t>det</w:t>
       </w:r>
       <w:proofErr w:type="spellEnd"/>
-      <w:proofErr w:type="gramEnd"/>
       <w:r>
         <w:rPr>
           <w:rFonts w:ascii="Monospaced" w:hAnsi="Monospaced" w:cs="Monospaced"/>
@@ -10113,17 +10032,7 @@
           <w:szCs w:val="28"/>
           <w:lang w:val="en-US" w:eastAsia="ru-RU"/>
         </w:rPr>
-        <w:t>K1 =     (E*S/a2</w:t>
-      </w:r>
-      <w:r>
-        <w:rPr>
-          <w:rFonts w:ascii="Monospaced" w:hAnsi="Monospaced" w:cs="Monospaced"/>
-          <w:color w:val="000000"/>
-          <w:sz w:val="28"/>
-          <w:szCs w:val="28"/>
-          <w:lang w:val="en-US" w:eastAsia="ru-RU"/>
-        </w:rPr>
-        <w:t>)*omega.*</w:t>
+        <w:t xml:space="preserve">K1 =  </w:t>
       </w:r>
       <w:proofErr w:type="gramStart"/>
       <w:r>
@@ -10134,7 +10043,7 @@
           <w:szCs w:val="28"/>
           <w:lang w:val="en-US" w:eastAsia="ru-RU"/>
         </w:rPr>
-        <w:t>cot(</w:t>
+        <w:t xml:space="preserve">   (</w:t>
       </w:r>
       <w:proofErr w:type="gramEnd"/>
       <w:r>
@@ -10145,7 +10054,17 @@
           <w:szCs w:val="28"/>
           <w:lang w:val="en-US" w:eastAsia="ru-RU"/>
         </w:rPr>
-        <w:t>omega*l/a2)./(1 - m</w:t>
+        <w:t>E*S/a2</w:t>
+      </w:r>
+      <w:r>
+        <w:rPr>
+          <w:rFonts w:ascii="Monospaced" w:hAnsi="Monospaced" w:cs="Monospaced"/>
+          <w:color w:val="000000"/>
+          <w:sz w:val="28"/>
+          <w:szCs w:val="28"/>
+          <w:lang w:val="en-US" w:eastAsia="ru-RU"/>
+        </w:rPr>
+        <w:t>)*omega.*cot(omega*l/a2)./(1 - m</w:t>
       </w:r>
       <w:r>
         <w:rPr>
@@ -10223,29 +10142,7 @@
           <w:szCs w:val="28"/>
           <w:lang w:val="en-US" w:eastAsia="ru-RU"/>
         </w:rPr>
-        <w:t>u</w:t>
-      </w:r>
-      <w:proofErr w:type="gramStart"/>
-      <w:r>
-        <w:rPr>
-          <w:rFonts w:ascii="Monospaced" w:hAnsi="Monospaced" w:cs="Monospaced"/>
-          <w:color w:val="228B22"/>
-          <w:sz w:val="28"/>
-          <w:szCs w:val="28"/>
-          <w:lang w:val="en-US" w:eastAsia="ru-RU"/>
-        </w:rPr>
-        <w:t>/(</w:t>
-      </w:r>
-      <w:proofErr w:type="gramEnd"/>
-      <w:r>
-        <w:rPr>
-          <w:rFonts w:ascii="Monospaced" w:hAnsi="Monospaced" w:cs="Monospaced"/>
-          <w:color w:val="228B22"/>
-          <w:sz w:val="28"/>
-          <w:szCs w:val="28"/>
-          <w:lang w:val="en-US" w:eastAsia="ru-RU"/>
-        </w:rPr>
-        <w:t>-</w:t>
+        <w:t>u/(-</w:t>
       </w:r>
       <w:proofErr w:type="spellStart"/>
       <w:r>
@@ -10285,27 +10182,15 @@
           <w:lang w:val="en-US" w:eastAsia="ru-RU"/>
         </w:rPr>
       </w:pPr>
-      <w:proofErr w:type="gramStart"/>
-      <w:r>
-        <w:rPr>
-          <w:rFonts w:ascii="Monospaced" w:hAnsi="Monospaced" w:cs="Monospaced"/>
-          <w:color w:val="000000"/>
-          <w:sz w:val="28"/>
-          <w:szCs w:val="28"/>
-          <w:lang w:val="en-US" w:eastAsia="ru-RU"/>
-        </w:rPr>
-        <w:t>plot(</w:t>
-      </w:r>
-      <w:proofErr w:type="gramEnd"/>
-      <w:r>
-        <w:rPr>
-          <w:rFonts w:ascii="Monospaced" w:hAnsi="Monospaced" w:cs="Monospaced"/>
-          <w:color w:val="000000"/>
-          <w:sz w:val="28"/>
-          <w:szCs w:val="28"/>
-          <w:lang w:val="en-US" w:eastAsia="ru-RU"/>
-        </w:rPr>
-        <w:t>-E*S/(-</w:t>
+      <w:r>
+        <w:rPr>
+          <w:rFonts w:ascii="Monospaced" w:hAnsi="Monospaced" w:cs="Monospaced"/>
+          <w:color w:val="000000"/>
+          <w:sz w:val="28"/>
+          <w:szCs w:val="28"/>
+          <w:lang w:val="en-US" w:eastAsia="ru-RU"/>
+        </w:rPr>
+        <w:t>plot(-E*S/(-</w:t>
       </w:r>
       <w:proofErr w:type="spellStart"/>
       <w:r>
@@ -10397,27 +10282,15 @@
           <w:lang w:val="en-US" w:eastAsia="ru-RU"/>
         </w:rPr>
       </w:pPr>
-      <w:proofErr w:type="gramStart"/>
-      <w:r>
-        <w:rPr>
-          <w:rFonts w:ascii="Monospaced" w:hAnsi="Monospaced" w:cs="Monospaced"/>
-          <w:color w:val="000000"/>
-          <w:sz w:val="28"/>
-          <w:szCs w:val="28"/>
-          <w:lang w:val="en-US" w:eastAsia="ru-RU"/>
-        </w:rPr>
-        <w:t>hold</w:t>
-      </w:r>
-      <w:proofErr w:type="gramEnd"/>
-      <w:r>
-        <w:rPr>
-          <w:rFonts w:ascii="Monospaced" w:hAnsi="Monospaced" w:cs="Monospaced"/>
-          <w:color w:val="000000"/>
-          <w:sz w:val="28"/>
-          <w:szCs w:val="28"/>
-          <w:lang w:val="en-US" w:eastAsia="ru-RU"/>
-        </w:rPr>
-        <w:t xml:space="preserve"> </w:t>
+      <w:r>
+        <w:rPr>
+          <w:rFonts w:ascii="Monospaced" w:hAnsi="Monospaced" w:cs="Monospaced"/>
+          <w:color w:val="000000"/>
+          <w:sz w:val="28"/>
+          <w:szCs w:val="28"/>
+          <w:lang w:val="en-US" w:eastAsia="ru-RU"/>
+        </w:rPr>
+        <w:t xml:space="preserve">hold </w:t>
       </w:r>
       <w:r>
         <w:rPr>
@@ -10456,6 +10329,26 @@
           <w:lang w:val="en-US" w:eastAsia="ru-RU"/>
         </w:rPr>
       </w:pPr>
+      <w:r>
+        <w:rPr>
+          <w:rFonts w:ascii="Monospaced" w:hAnsi="Monospaced" w:cs="Monospaced"/>
+          <w:color w:val="000000"/>
+          <w:sz w:val="28"/>
+          <w:szCs w:val="28"/>
+          <w:lang w:val="en-US" w:eastAsia="ru-RU"/>
+        </w:rPr>
+        <w:t>delta =-(E*S*m</w:t>
+      </w:r>
+      <w:r>
+        <w:rPr>
+          <w:rFonts w:ascii="Monospaced" w:hAnsi="Monospaced" w:cs="Monospaced"/>
+          <w:color w:val="000000"/>
+          <w:sz w:val="28"/>
+          <w:szCs w:val="28"/>
+          <w:lang w:val="en-US" w:eastAsia="ru-RU"/>
+        </w:rPr>
+        <w:t>u/a</w:t>
+      </w:r>
       <w:proofErr w:type="gramStart"/>
       <w:r>
         <w:rPr>
@@ -10465,7 +10358,7 @@
           <w:szCs w:val="28"/>
           <w:lang w:val="en-US" w:eastAsia="ru-RU"/>
         </w:rPr>
-        <w:t>delta</w:t>
+        <w:t>2)*</w:t>
       </w:r>
       <w:proofErr w:type="gramEnd"/>
       <w:r>
@@ -10476,17 +10369,7 @@
           <w:szCs w:val="28"/>
           <w:lang w:val="en-US" w:eastAsia="ru-RU"/>
         </w:rPr>
-        <w:t xml:space="preserve"> =-(E*S*m</w:t>
-      </w:r>
-      <w:r>
-        <w:rPr>
-          <w:rFonts w:ascii="Monospaced" w:hAnsi="Monospaced" w:cs="Monospaced"/>
-          <w:color w:val="000000"/>
-          <w:sz w:val="28"/>
-          <w:szCs w:val="28"/>
-          <w:lang w:val="en-US" w:eastAsia="ru-RU"/>
-        </w:rPr>
-        <w:t>u/a2)*cot(om</w:t>
+        <w:t>cot(om</w:t>
       </w:r>
       <w:r>
         <w:rPr>
@@ -10532,29 +10415,7 @@
           <w:szCs w:val="28"/>
           <w:lang w:val="en-US" w:eastAsia="ru-RU"/>
         </w:rPr>
-        <w:t>u*</w:t>
-      </w:r>
-      <w:proofErr w:type="gramStart"/>
-      <w:r>
-        <w:rPr>
-          <w:rFonts w:ascii="Monospaced" w:hAnsi="Monospaced" w:cs="Monospaced"/>
-          <w:color w:val="000000"/>
-          <w:sz w:val="28"/>
-          <w:szCs w:val="28"/>
-          <w:lang w:val="en-US" w:eastAsia="ru-RU"/>
-        </w:rPr>
-        <w:t>cos(</w:t>
-      </w:r>
-      <w:proofErr w:type="gramEnd"/>
-      <w:r>
-        <w:rPr>
-          <w:rFonts w:ascii="Monospaced" w:hAnsi="Monospaced" w:cs="Monospaced"/>
-          <w:color w:val="000000"/>
-          <w:sz w:val="28"/>
-          <w:szCs w:val="28"/>
-          <w:lang w:val="en-US" w:eastAsia="ru-RU"/>
-        </w:rPr>
-        <w:t>omega*tau));</w:t>
+        <w:t>u*cos(omega*tau));</w:t>
       </w:r>
     </w:p>
     <w:p>
@@ -10610,27 +10471,15 @@
           <w:lang w:val="en-US" w:eastAsia="ru-RU"/>
         </w:rPr>
       </w:pPr>
-      <w:proofErr w:type="gramStart"/>
-      <w:r>
-        <w:rPr>
-          <w:rFonts w:ascii="Monospaced" w:hAnsi="Monospaced" w:cs="Monospaced"/>
-          <w:color w:val="000000"/>
-          <w:sz w:val="28"/>
-          <w:szCs w:val="28"/>
-          <w:lang w:val="en-US" w:eastAsia="ru-RU"/>
-        </w:rPr>
-        <w:t>grid</w:t>
-      </w:r>
-      <w:proofErr w:type="gramEnd"/>
-      <w:r>
-        <w:rPr>
-          <w:rFonts w:ascii="Monospaced" w:hAnsi="Monospaced" w:cs="Monospaced"/>
-          <w:color w:val="000000"/>
-          <w:sz w:val="28"/>
-          <w:szCs w:val="28"/>
-          <w:lang w:val="en-US" w:eastAsia="ru-RU"/>
-        </w:rPr>
-        <w:t xml:space="preserve"> </w:t>
+      <w:r>
+        <w:rPr>
+          <w:rFonts w:ascii="Monospaced" w:hAnsi="Monospaced" w:cs="Monospaced"/>
+          <w:color w:val="000000"/>
+          <w:sz w:val="28"/>
+          <w:szCs w:val="28"/>
+          <w:lang w:val="en-US" w:eastAsia="ru-RU"/>
+        </w:rPr>
+        <w:t xml:space="preserve">grid </w:t>
       </w:r>
       <w:r>
         <w:rPr>
@@ -10659,7 +10508,6 @@
         </w:rPr>
       </w:pPr>
       <w:proofErr w:type="spellStart"/>
-      <w:proofErr w:type="gramStart"/>
       <w:r>
         <w:rPr>
           <w:rFonts w:ascii="Monospaced" w:hAnsi="Monospaced" w:cs="Monospaced"/>
@@ -10681,7 +10529,6 @@
         </w:rPr>
         <w:t>(</w:t>
       </w:r>
-      <w:proofErr w:type="gramEnd"/>
       <w:r>
         <w:rPr>
           <w:rFonts w:ascii="Monospaced" w:hAnsi="Monospaced" w:cs="Monospaced"/>
@@ -10719,7 +10566,6 @@
         </w:rPr>
       </w:pPr>
       <w:proofErr w:type="spellStart"/>
-      <w:proofErr w:type="gramStart"/>
       <w:r>
         <w:rPr>
           <w:rFonts w:ascii="Monospaced" w:hAnsi="Monospaced" w:cs="Monospaced"/>
@@ -10741,7 +10587,6 @@
         </w:rPr>
         <w:t>(</w:t>
       </w:r>
-      <w:proofErr w:type="gramEnd"/>
       <w:r>
         <w:rPr>
           <w:rFonts w:ascii="Monospaced" w:hAnsi="Monospaced" w:cs="Monospaced"/>
@@ -10775,8 +10620,8 @@
 </file>
 
 <file path=word/numbering.xml><?xml version="1.0" encoding="utf-8"?>
-<w:numbering xmlns:wpc="http://schemas.microsoft.com/office/word/2010/wordprocessingCanvas" xmlns:mc="http://schemas.openxmlformats.org/markup-compatibility/2006" xmlns:o="urn:schemas-microsoft-com:office:office" xmlns:r="http://schemas.openxmlformats.org/officeDocument/2006/relationships" xmlns:m="http://schemas.openxmlformats.org/officeDocument/2006/math" xmlns:v="urn:schemas-microsoft-com:vml" xmlns:wp14="http://schemas.microsoft.com/office/word/2010/wordprocessingDrawing" xmlns:wp="http://schemas.openxmlformats.org/drawingml/2006/wordprocessingDrawing" xmlns:w10="urn:schemas-microsoft-com:office:word" xmlns:w="http://schemas.openxmlformats.org/wordprocessingml/2006/main" xmlns:w14="http://schemas.microsoft.com/office/word/2010/wordml" xmlns:wpg="http://schemas.microsoft.com/office/word/2010/wordprocessingGroup" xmlns:wpi="http://schemas.microsoft.com/office/word/2010/wordprocessingInk" xmlns:wne="http://schemas.microsoft.com/office/word/2006/wordml" xmlns:wps="http://schemas.microsoft.com/office/word/2010/wordprocessingShape" mc:Ignorable="w14 wp14">
-  <w:abstractNum w:abstractNumId="0">
+<w:numbering xmlns:wpc="http://schemas.microsoft.com/office/word/2010/wordprocessingCanvas" xmlns:cx="http://schemas.microsoft.com/office/drawing/2014/chartex" xmlns:mc="http://schemas.openxmlformats.org/markup-compatibility/2006" xmlns:o="urn:schemas-microsoft-com:office:office" xmlns:r="http://schemas.openxmlformats.org/officeDocument/2006/relationships" xmlns:m="http://schemas.openxmlformats.org/officeDocument/2006/math" xmlns:v="urn:schemas-microsoft-com:vml" xmlns:wp14="http://schemas.microsoft.com/office/word/2010/wordprocessingDrawing" xmlns:wp="http://schemas.openxmlformats.org/drawingml/2006/wordprocessingDrawing" xmlns:w10="urn:schemas-microsoft-com:office:word" xmlns:w="http://schemas.openxmlformats.org/wordprocessingml/2006/main" xmlns:w14="http://schemas.microsoft.com/office/word/2010/wordml" xmlns:w15="http://schemas.microsoft.com/office/word/2012/wordml" xmlns:w16se="http://schemas.microsoft.com/office/word/2015/wordml/symex" xmlns:wpg="http://schemas.microsoft.com/office/word/2010/wordprocessingGroup" xmlns:wpi="http://schemas.microsoft.com/office/word/2010/wordprocessingInk" xmlns:wne="http://schemas.microsoft.com/office/word/2006/wordml" xmlns:wps="http://schemas.microsoft.com/office/word/2010/wordprocessingShape" mc:Ignorable="w14 w15 w16se wp14">
+  <w:abstractNum w:abstractNumId="0" w15:restartNumberingAfterBreak="0">
     <w:nsid w:val="19AE6CB5"/>
     <w:multiLevelType w:val="hybridMultilevel"/>
     <w:tmpl w:val="98DA92DC"/>
@@ -10877,7 +10722,7 @@
       </w:pPr>
     </w:lvl>
   </w:abstractNum>
-  <w:abstractNum w:abstractNumId="1">
+  <w:abstractNum w:abstractNumId="1" w15:restartNumberingAfterBreak="0">
     <w:nsid w:val="67765ADB"/>
     <w:multiLevelType w:val="hybridMultilevel"/>
     <w:tmpl w:val="35A44EB8"/>
@@ -10987,7 +10832,7 @@
 </file>
 
 <file path=word/styles.xml><?xml version="1.0" encoding="utf-8"?>
-<w:styles xmlns:mc="http://schemas.openxmlformats.org/markup-compatibility/2006" xmlns:r="http://schemas.openxmlformats.org/officeDocument/2006/relationships" xmlns:w="http://schemas.openxmlformats.org/wordprocessingml/2006/main" xmlns:w14="http://schemas.microsoft.com/office/word/2010/wordml" mc:Ignorable="w14">
+<w:styles xmlns:mc="http://schemas.openxmlformats.org/markup-compatibility/2006" xmlns:r="http://schemas.openxmlformats.org/officeDocument/2006/relationships" xmlns:w="http://schemas.openxmlformats.org/wordprocessingml/2006/main" xmlns:w14="http://schemas.microsoft.com/office/word/2010/wordml" xmlns:w15="http://schemas.microsoft.com/office/word/2012/wordml" xmlns:w16se="http://schemas.microsoft.com/office/word/2015/wordml/symex" mc:Ignorable="w14 w15 w16se">
   <w:docDefaults>
     <w:rPrDefault>
       <w:rPr>
@@ -11003,375 +10848,378 @@
       </w:pPr>
     </w:pPrDefault>
   </w:docDefaults>
-  <w:latentStyles w:defLockedState="0" w:defUIPriority="99" w:defSemiHidden="1" w:defUnhideWhenUsed="1" w:defQFormat="0" w:count="267">
-    <w:lsdException w:name="Normal" w:semiHidden="0" w:uiPriority="0" w:unhideWhenUsed="0" w:qFormat="1"/>
-    <w:lsdException w:name="heading 1" w:semiHidden="0" w:uiPriority="9" w:unhideWhenUsed="0" w:qFormat="1"/>
-    <w:lsdException w:name="heading 2" w:uiPriority="9" w:qFormat="1"/>
-    <w:lsdException w:name="heading 3" w:uiPriority="9" w:qFormat="1"/>
-    <w:lsdException w:name="heading 4" w:uiPriority="9" w:qFormat="1"/>
-    <w:lsdException w:name="heading 5" w:uiPriority="9" w:qFormat="1"/>
-    <w:lsdException w:name="heading 6" w:uiPriority="9" w:qFormat="1"/>
-    <w:lsdException w:name="heading 7" w:uiPriority="9" w:qFormat="1"/>
-    <w:lsdException w:name="heading 8" w:uiPriority="9" w:qFormat="1"/>
-    <w:lsdException w:name="heading 9" w:uiPriority="9" w:qFormat="1"/>
-    <w:lsdException w:name="toc 1" w:uiPriority="39"/>
-    <w:lsdException w:name="toc 2" w:uiPriority="39"/>
-    <w:lsdException w:name="toc 3" w:uiPriority="39"/>
-    <w:lsdException w:name="toc 4" w:uiPriority="39"/>
-    <w:lsdException w:name="toc 5" w:uiPriority="39"/>
-    <w:lsdException w:name="toc 6" w:uiPriority="39"/>
-    <w:lsdException w:name="toc 7" w:uiPriority="39"/>
-    <w:lsdException w:name="toc 8" w:uiPriority="39"/>
-    <w:lsdException w:name="toc 9" w:uiPriority="39"/>
-    <w:lsdException w:name="caption" w:uiPriority="35" w:qFormat="1"/>
-    <w:lsdException w:name="Title" w:semiHidden="0" w:uiPriority="10" w:unhideWhenUsed="0" w:qFormat="1"/>
-    <w:lsdException w:name="Default Paragraph Font" w:uiPriority="1"/>
-    <w:lsdException w:name="Subtitle" w:semiHidden="0" w:uiPriority="11" w:unhideWhenUsed="0" w:qFormat="1"/>
-    <w:lsdException w:name="Strong" w:semiHidden="0" w:uiPriority="22" w:unhideWhenUsed="0" w:qFormat="1"/>
-    <w:lsdException w:name="Emphasis" w:semiHidden="0" w:uiPriority="20" w:unhideWhenUsed="0" w:qFormat="1"/>
-    <w:lsdException w:name="Table Grid" w:semiHidden="0" w:uiPriority="59" w:unhideWhenUsed="0"/>
-    <w:lsdException w:name="Placeholder Text" w:unhideWhenUsed="0"/>
-    <w:lsdException w:name="No Spacing" w:semiHidden="0" w:uiPriority="1" w:unhideWhenUsed="0" w:qFormat="1"/>
-    <w:lsdException w:name="Light Shading" w:semiHidden="0" w:uiPriority="60" w:unhideWhenUsed="0"/>
-    <w:lsdException w:name="Light List" w:semiHidden="0" w:uiPriority="61" w:unhideWhenUsed="0"/>
-    <w:lsdException w:name="Light Grid" w:semiHidden="0" w:uiPriority="62" w:unhideWhenUsed="0"/>
-    <w:lsdException w:name="Medium Shading 1" w:semiHidden="0" w:uiPriority="63" w:unhideWhenUsed="0"/>
-    <w:lsdException w:name="Medium Shading 2" w:semiHidden="0" w:uiPriority="64" w:unhideWhenUsed="0"/>
-    <w:lsdException w:name="Medium List 1" w:semiHidden="0" w:uiPriority="65" w:unhideWhenUsed="0"/>
-    <w:lsdException w:name="Medium List 2" w:semiHidden="0" w:uiPriority="66" w:unhideWhenUsed="0"/>
-    <w:lsdException w:name="Medium Grid 1" w:semiHidden="0" w:uiPriority="67" w:unhideWhenUsed="0"/>
-    <w:lsdException w:name="Medium Grid 2" w:semiHidden="0" w:uiPriority="68" w:unhideWhenUsed="0"/>
-    <w:lsdException w:name="Medium Grid 3" w:semiHidden="0" w:uiPriority="69" w:unhideWhenUsed="0"/>
-    <w:lsdException w:name="Dark List" w:semiHidden="0" w:uiPriority="70" w:unhideWhenUsed="0"/>
-    <w:lsdException w:name="Colorful Shading" w:semiHidden="0" w:uiPriority="71" w:unhideWhenUsed="0"/>
-    <w:lsdException w:name="Colorful List" w:semiHidden="0" w:uiPriority="72" w:unhideWhenUsed="0"/>
-    <w:lsdException w:name="Colorful Grid" w:semiHidden="0" w:uiPriority="73" w:unhideWhenUsed="0"/>
-    <w:lsdException w:name="Light Shading Accent 1" w:semiHidden="0" w:uiPriority="60" w:unhideWhenUsed="0"/>
-    <w:lsdException w:name="Light List Accent 1" w:semiHidden="0" w:uiPriority="61" w:unhideWhenUsed="0"/>
-    <w:lsdException w:name="Light Grid Accent 1" w:semiHidden="0" w:uiPriority="62" w:unhideWhenUsed="0"/>
-    <w:lsdException w:name="Medium Shading 1 Accent 1" w:semiHidden="0" w:uiPriority="63" w:unhideWhenUsed="0"/>
-    <w:lsdException w:name="Medium Shading 2 Accent 1" w:semiHidden="0" w:uiPriority="64" w:unhideWhenUsed="0"/>
-    <w:lsdException w:name="Medium List 1 Accent 1" w:semiHidden="0" w:uiPriority="65" w:unhideWhenUsed="0"/>
-    <w:lsdException w:name="Revision" w:unhideWhenUsed="0"/>
-    <w:lsdException w:name="List Paragraph" w:semiHidden="0" w:uiPriority="34" w:unhideWhenUsed="0" w:qFormat="1"/>
-    <w:lsdException w:name="Quote" w:semiHidden="0" w:uiPriority="29" w:unhideWhenUsed="0" w:qFormat="1"/>
-    <w:lsdException w:name="Intense Quote" w:semiHidden="0" w:uiPriority="30" w:unhideWhenUsed="0" w:qFormat="1"/>
-    <w:lsdException w:name="Medium List 2 Accent 1" w:semiHidden="0" w:uiPriority="66" w:unhideWhenUsed="0"/>
-    <w:lsdException w:name="Medium Grid 1 Accent 1" w:semiHidden="0" w:uiPriority="67" w:unhideWhenUsed="0"/>
-    <w:lsdException w:name="Medium Grid 2 Accent 1" w:semiHidden="0" w:uiPriority="68" w:unhideWhenUsed="0"/>
-    <w:lsdException w:name="Medium Grid 3 Accent 1" w:semiHidden="0" w:uiPriority="69" w:unhideWhenUsed="0"/>
-    <w:lsdException w:name="Dark List Accent 1" w:semiHidden="0" w:uiPriority="70" w:unhideWhenUsed="0"/>
-    <w:lsdException w:name="Colorful Shading Accent 1" w:semiHidden="0" w:uiPriority="71" w:unhideWhenUsed="0"/>
-    <w:lsdException w:name="Colorful List Accent 1" w:semiHidden="0" w:uiPriority="72" w:unhideWhenUsed="0"/>
-    <w:lsdException w:name="Colorful Grid Accent 1" w:semiHidden="0" w:uiPriority="73" w:unhideWhenUsed="0"/>
-    <w:lsdException w:name="Light Shading Accent 2" w:semiHidden="0" w:uiPriority="60" w:unhideWhenUsed="0"/>
-    <w:lsdException w:name="Light List Accent 2" w:semiHidden="0" w:uiPriority="61" w:unhideWhenUsed="0"/>
-    <w:lsdException w:name="Light Grid Accent 2" w:semiHidden="0" w:uiPriority="62" w:unhideWhenUsed="0"/>
-    <w:lsdException w:name="Medium Shading 1 Accent 2" w:semiHidden="0" w:uiPriority="63" w:unhideWhenUsed="0"/>
-    <w:lsdException w:name="Medium Shading 2 Accent 2" w:semiHidden="0" w:uiPriority="64" w:unhideWhenUsed="0"/>
-    <w:lsdException w:name="Medium List 1 Accent 2" w:semiHidden="0" w:uiPriority="65" w:unhideWhenUsed="0"/>
-    <w:lsdException w:name="Medium List 2 Accent 2" w:semiHidden="0" w:uiPriority="66" w:unhideWhenUsed="0"/>
-    <w:lsdException w:name="Medium Grid 1 Accent 2" w:semiHidden="0" w:uiPriority="67" w:unhideWhenUsed="0"/>
-    <w:lsdException w:name="Medium Grid 2 Accent 2" w:semiHidden="0" w:uiPriority="68" w:unhideWhenUsed="0"/>
-    <w:lsdException w:name="Medium Grid 3 Accent 2" w:semiHidden="0" w:uiPriority="69" w:unhideWhenUsed="0"/>
-    <w:lsdException w:name="Dark List Accent 2" w:semiHidden="0" w:uiPriority="70" w:unhideWhenUsed="0"/>
-    <w:lsdException w:name="Colorful Shading Accent 2" w:semiHidden="0" w:uiPriority="71" w:unhideWhenUsed="0"/>
-    <w:lsdException w:name="Colorful List Accent 2" w:semiHidden="0" w:uiPriority="72" w:unhideWhenUsed="0"/>
-    <w:lsdException w:name="Colorful Grid Accent 2" w:semiHidden="0" w:uiPriority="73" w:unhideWhenUsed="0"/>
-    <w:lsdException w:name="Light Shading Accent 3" w:semiHidden="0" w:uiPriority="60" w:unhideWhenUsed="0"/>
-    <w:lsdException w:name="Light List Accent 3" w:semiHidden="0" w:uiPriority="61" w:unhideWhenUsed="0"/>
-    <w:lsdException w:name="Light Grid Accent 3" w:semiHidden="0" w:uiPriority="62" w:unhideWhenUsed="0"/>
-    <w:lsdException w:name="Medium Shading 1 Accent 3" w:semiHidden="0" w:uiPriority="63" w:unhideWhenUsed="0"/>
-    <w:lsdException w:name="Medium Shading 2 Accent 3" w:semiHidden="0" w:uiPriority="64" w:unhideWhenUsed="0"/>
-    <w:lsdException w:name="Medium List 1 Accent 3" w:semiHidden="0" w:uiPriority="65" w:unhideWhenUsed="0"/>
-    <w:lsdException w:name="Medium List 2 Accent 3" w:semiHidden="0" w:uiPriority="66" w:unhideWhenUsed="0"/>
-    <w:lsdException w:name="Medium Grid 1 Accent 3" w:semiHidden="0" w:uiPriority="67" w:unhideWhenUsed="0"/>
-    <w:lsdException w:name="Medium Grid 2 Accent 3" w:semiHidden="0" w:uiPriority="68" w:unhideWhenUsed="0"/>
-    <w:lsdException w:name="Medium Grid 3 Accent 3" w:semiHidden="0" w:uiPriority="69" w:unhideWhenUsed="0"/>
-    <w:lsdException w:name="Dark List Accent 3" w:semiHidden="0" w:uiPriority="70" w:unhideWhenUsed="0"/>
-    <w:lsdException w:name="Colorful Shading Accent 3" w:semiHidden="0" w:uiPriority="71" w:unhideWhenUsed="0"/>
-    <w:lsdException w:name="Colorful List Accent 3" w:semiHidden="0" w:uiPriority="72" w:unhideWhenUsed="0"/>
-    <w:lsdException w:name="Colorful Grid Accent 3" w:semiHidden="0" w:uiPriority="73" w:unhideWhenUsed="0"/>
-    <w:lsdException w:name="Light Shading Accent 4" w:semiHidden="0" w:uiPriority="60" w:unhideWhenUsed="0"/>
-    <w:lsdException w:name="Light List Accent 4" w:semiHidden="0" w:uiPriority="61" w:unhideWhenUsed="0"/>
-    <w:lsdException w:name="Light Grid Accent 4" w:semiHidden="0" w:uiPriority="62" w:unhideWhenUsed="0"/>
-    <w:lsdException w:name="Medium Shading 1 Accent 4" w:semiHidden="0" w:uiPriority="63" w:unhideWhenUsed="0"/>
-    <w:lsdException w:name="Medium Shading 2 Accent 4" w:semiHidden="0" w:uiPriority="64" w:unhideWhenUsed="0"/>
-    <w:lsdException w:name="Medium List 1 Accent 4" w:semiHidden="0" w:uiPriority="65" w:unhideWhenUsed="0"/>
-    <w:lsdException w:name="Medium List 2 Accent 4" w:semiHidden="0" w:uiPriority="66" w:unhideWhenUsed="0"/>
-    <w:lsdException w:name="Medium Grid 1 Accent 4" w:semiHidden="0" w:uiPriority="67" w:unhideWhenUsed="0"/>
-    <w:lsdException w:name="Medium Grid 2 Accent 4" w:semiHidden="0" w:uiPriority="68" w:unhideWhenUsed="0"/>
-    <w:lsdException w:name="Medium Grid 3 Accent 4" w:semiHidden="0" w:uiPriority="69" w:unhideWhenUsed="0"/>
-    <w:lsdException w:name="Dark List Accent 4" w:semiHidden="0" w:uiPriority="70" w:unhideWhenUsed="0"/>
-    <w:lsdException w:name="Colorful Shading Accent 4" w:semiHidden="0" w:uiPriority="71" w:unhideWhenUsed="0"/>
-    <w:lsdException w:name="Colorful List Accent 4" w:semiHidden="0" w:uiPriority="72" w:unhideWhenUsed="0"/>
-    <w:lsdException w:name="Colorful Grid Accent 4" w:semiHidden="0" w:uiPriority="73" w:unhideWhenUsed="0"/>
-    <w:lsdException w:name="Light Shading Accent 5" w:semiHidden="0" w:uiPriority="60" w:unhideWhenUsed="0"/>
-    <w:lsdException w:name="Light List Accent 5" w:semiHidden="0" w:uiPriority="61" w:unhideWhenUsed="0"/>
-    <w:lsdException w:name="Light Grid Accent 5" w:semiHidden="0" w:uiPriority="62" w:unhideWhenUsed="0"/>
-    <w:lsdException w:name="Medium Shading 1 Accent 5" w:semiHidden="0" w:uiPriority="63" w:unhideWhenUsed="0"/>
-    <w:lsdException w:name="Medium Shading 2 Accent 5" w:semiHidden="0" w:uiPriority="64" w:unhideWhenUsed="0"/>
-    <w:lsdException w:name="Medium List 1 Accent 5" w:semiHidden="0" w:uiPriority="65" w:unhideWhenUsed="0"/>
-    <w:lsdException w:name="Medium List 2 Accent 5" w:semiHidden="0" w:uiPriority="66" w:unhideWhenUsed="0"/>
-    <w:lsdException w:name="Medium Grid 1 Accent 5" w:semiHidden="0" w:uiPriority="67" w:unhideWhenUsed="0"/>
-    <w:lsdException w:name="Medium Grid 2 Accent 5" w:semiHidden="0" w:uiPriority="68" w:unhideWhenUsed="0"/>
-    <w:lsdException w:name="Medium Grid 3 Accent 5" w:semiHidden="0" w:uiPriority="69" w:unhideWhenUsed="0"/>
-    <w:lsdException w:name="Dark List Accent 5" w:semiHidden="0" w:uiPriority="70" w:unhideWhenUsed="0"/>
-    <w:lsdException w:name="Colorful Shading Accent 5" w:semiHidden="0" w:uiPriority="71" w:unhideWhenUsed="0"/>
-    <w:lsdException w:name="Colorful List Accent 5" w:semiHidden="0" w:uiPriority="72" w:unhideWhenUsed="0"/>
-    <w:lsdException w:name="Colorful Grid Accent 5" w:semiHidden="0" w:uiPriority="73" w:unhideWhenUsed="0"/>
-    <w:lsdException w:name="Light Shading Accent 6" w:semiHidden="0" w:uiPriority="60" w:unhideWhenUsed="0"/>
-    <w:lsdException w:name="Light List Accent 6" w:semiHidden="0" w:uiPriority="61" w:unhideWhenUsed="0"/>
-    <w:lsdException w:name="Light Grid Accent 6" w:semiHidden="0" w:uiPriority="62" w:unhideWhenUsed="0"/>
-    <w:lsdException w:name="Medium Shading 1 Accent 6" w:semiHidden="0" w:uiPriority="63" w:unhideWhenUsed="0"/>
-    <w:lsdException w:name="Medium Shading 2 Accent 6" w:semiHidden="0" w:uiPriority="64" w:unhideWhenUsed="0"/>
-    <w:lsdException w:name="Medium List 1 Accent 6" w:semiHidden="0" w:uiPriority="65" w:unhideWhenUsed="0"/>
-    <w:lsdException w:name="Medium List 2 Accent 6" w:semiHidden="0" w:uiPriority="66" w:unhideWhenUsed="0"/>
-    <w:lsdException w:name="Medium Grid 1 Accent 6" w:semiHidden="0" w:uiPriority="67" w:unhideWhenUsed="0"/>
-    <w:lsdException w:name="Medium Grid 2 Accent 6" w:semiHidden="0" w:uiPriority="68" w:unhideWhenUsed="0"/>
-    <w:lsdException w:name="Medium Grid 3 Accent 6" w:semiHidden="0" w:uiPriority="69" w:unhideWhenUsed="0"/>
-    <w:lsdException w:name="Dark List Accent 6" w:semiHidden="0" w:uiPriority="70" w:unhideWhenUsed="0"/>
-    <w:lsdException w:name="Colorful Shading Accent 6" w:semiHidden="0" w:uiPriority="71" w:unhideWhenUsed="0"/>
-    <w:lsdException w:name="Colorful List Accent 6" w:semiHidden="0" w:uiPriority="72" w:unhideWhenUsed="0"/>
-    <w:lsdException w:name="Colorful Grid Accent 6" w:semiHidden="0" w:uiPriority="73" w:unhideWhenUsed="0"/>
-    <w:lsdException w:name="Subtle Emphasis" w:semiHidden="0" w:uiPriority="19" w:unhideWhenUsed="0" w:qFormat="1"/>
-    <w:lsdException w:name="Intense Emphasis" w:semiHidden="0" w:uiPriority="21" w:unhideWhenUsed="0" w:qFormat="1"/>
-    <w:lsdException w:name="Subtle Reference" w:semiHidden="0" w:uiPriority="31" w:unhideWhenUsed="0" w:qFormat="1"/>
-    <w:lsdException w:name="Intense Reference" w:semiHidden="0" w:uiPriority="32" w:unhideWhenUsed="0" w:qFormat="1"/>
-    <w:lsdException w:name="Book Title" w:semiHidden="0" w:uiPriority="33" w:unhideWhenUsed="0" w:qFormat="1"/>
-    <w:lsdException w:name="Bibliography" w:uiPriority="37"/>
-    <w:lsdException w:name="TOC Heading" w:uiPriority="39" w:qFormat="1"/>
-  </w:latentStyles>
-  <w:style w:type="paragraph" w:default="1" w:styleId="a">
-    <w:name w:val="Normal"/>
-    <w:qFormat/>
-    <w:rsid w:val="00761D9E"/>
-    <w:pPr>
-      <w:spacing w:after="0" w:line="360" w:lineRule="auto"/>
-      <w:ind w:firstLine="567"/>
-      <w:jc w:val="both"/>
-    </w:pPr>
-    <w:rPr>
-      <w:rFonts w:ascii="Times New Roman" w:eastAsia="Times New Roman" w:hAnsi="Times New Roman" w:cs="Times New Roman"/>
-      <w:sz w:val="24"/>
-      <w:szCs w:val="24"/>
-    </w:rPr>
-  </w:style>
-  <w:style w:type="character" w:default="1" w:styleId="a0">
-    <w:name w:val="Default Paragraph Font"/>
-    <w:uiPriority w:val="1"/>
-    <w:semiHidden/>
-    <w:unhideWhenUsed/>
-  </w:style>
-  <w:style w:type="table" w:default="1" w:styleId="a1">
-    <w:name w:val="Normal Table"/>
-    <w:uiPriority w:val="99"/>
-    <w:semiHidden/>
-    <w:unhideWhenUsed/>
-    <w:tblPr>
-      <w:tblInd w:w="0" w:type="dxa"/>
-      <w:tblCellMar>
-        <w:top w:w="0" w:type="dxa"/>
-        <w:left w:w="108" w:type="dxa"/>
-        <w:bottom w:w="0" w:type="dxa"/>
-        <w:right w:w="108" w:type="dxa"/>
-      </w:tblCellMar>
-    </w:tblPr>
-  </w:style>
-  <w:style w:type="numbering" w:default="1" w:styleId="a2">
-    <w:name w:val="No List"/>
-    <w:uiPriority w:val="99"/>
-    <w:semiHidden/>
-    <w:unhideWhenUsed/>
-  </w:style>
-  <w:style w:type="paragraph" w:styleId="a3">
-    <w:name w:val="Balloon Text"/>
-    <w:basedOn w:val="a"/>
-    <w:link w:val="a4"/>
-    <w:uiPriority w:val="99"/>
-    <w:semiHidden/>
-    <w:unhideWhenUsed/>
-    <w:rsid w:val="00761D9E"/>
-    <w:pPr>
-      <w:spacing w:line="240" w:lineRule="auto"/>
-    </w:pPr>
-    <w:rPr>
-      <w:rFonts w:ascii="Tahoma" w:hAnsi="Tahoma" w:cs="Tahoma"/>
-      <w:sz w:val="16"/>
-      <w:szCs w:val="16"/>
-    </w:rPr>
-  </w:style>
-  <w:style w:type="character" w:customStyle="1" w:styleId="a4">
-    <w:name w:val="Текст выноски Знак"/>
-    <w:basedOn w:val="a0"/>
-    <w:link w:val="a3"/>
-    <w:uiPriority w:val="99"/>
-    <w:semiHidden/>
-    <w:rsid w:val="00761D9E"/>
-    <w:rPr>
-      <w:rFonts w:ascii="Tahoma" w:eastAsia="Times New Roman" w:hAnsi="Tahoma" w:cs="Tahoma"/>
-      <w:sz w:val="16"/>
-      <w:szCs w:val="16"/>
-    </w:rPr>
-  </w:style>
-</w:styles>
-</file>
-
-<file path=word/stylesWithEffects.xml><?xml version="1.0" encoding="utf-8"?>
-<w:styles xmlns:wpc="http://schemas.microsoft.com/office/word/2010/wordprocessingCanvas" xmlns:mc="http://schemas.openxmlformats.org/markup-compatibility/2006" xmlns:o="urn:schemas-microsoft-com:office:office" xmlns:r="http://schemas.openxmlformats.org/officeDocument/2006/relationships" xmlns:m="http://schemas.openxmlformats.org/officeDocument/2006/math" xmlns:v="urn:schemas-microsoft-com:vml" xmlns:wp14="http://schemas.microsoft.com/office/word/2010/wordprocessingDrawing" xmlns:wp="http://schemas.openxmlformats.org/drawingml/2006/wordprocessingDrawing" xmlns:w10="urn:schemas-microsoft-com:office:word" xmlns:w="http://schemas.openxmlformats.org/wordprocessingml/2006/main" xmlns:w14="http://schemas.microsoft.com/office/word/2010/wordml" xmlns:wpg="http://schemas.microsoft.com/office/word/2010/wordprocessingGroup" xmlns:wpi="http://schemas.microsoft.com/office/word/2010/wordprocessingInk" xmlns:wne="http://schemas.microsoft.com/office/word/2006/wordml" xmlns:wps="http://schemas.microsoft.com/office/word/2010/wordprocessingShape" mc:Ignorable="w14 wp14">
-  <w:docDefaults>
-    <w:rPrDefault>
-      <w:rPr>
-        <w:rFonts w:asciiTheme="minorHAnsi" w:eastAsiaTheme="minorHAnsi" w:hAnsiTheme="minorHAnsi" w:cstheme="minorBidi"/>
-        <w:sz w:val="22"/>
-        <w:szCs w:val="22"/>
-        <w:lang w:val="ru-RU" w:eastAsia="en-US" w:bidi="ar-SA"/>
-      </w:rPr>
-    </w:rPrDefault>
-    <w:pPrDefault>
-      <w:pPr>
-        <w:spacing w:after="200" w:line="276" w:lineRule="auto"/>
-      </w:pPr>
-    </w:pPrDefault>
-  </w:docDefaults>
-  <w:latentStyles w:defLockedState="0" w:defUIPriority="99" w:defSemiHidden="1" w:defUnhideWhenUsed="1" w:defQFormat="0" w:count="267">
-    <w:lsdException w:name="Normal" w:semiHidden="0" w:uiPriority="0" w:unhideWhenUsed="0" w:qFormat="1"/>
-    <w:lsdException w:name="heading 1" w:semiHidden="0" w:uiPriority="9" w:unhideWhenUsed="0" w:qFormat="1"/>
-    <w:lsdException w:name="heading 2" w:uiPriority="9" w:qFormat="1"/>
-    <w:lsdException w:name="heading 3" w:uiPriority="9" w:qFormat="1"/>
-    <w:lsdException w:name="heading 4" w:uiPriority="9" w:qFormat="1"/>
-    <w:lsdException w:name="heading 5" w:uiPriority="9" w:qFormat="1"/>
-    <w:lsdException w:name="heading 6" w:uiPriority="9" w:qFormat="1"/>
-    <w:lsdException w:name="heading 7" w:uiPriority="9" w:qFormat="1"/>
-    <w:lsdException w:name="heading 8" w:uiPriority="9" w:qFormat="1"/>
-    <w:lsdException w:name="heading 9" w:uiPriority="9" w:qFormat="1"/>
-    <w:lsdException w:name="toc 1" w:uiPriority="39"/>
-    <w:lsdException w:name="toc 2" w:uiPriority="39"/>
-    <w:lsdException w:name="toc 3" w:uiPriority="39"/>
-    <w:lsdException w:name="toc 4" w:uiPriority="39"/>
-    <w:lsdException w:name="toc 5" w:uiPriority="39"/>
-    <w:lsdException w:name="toc 6" w:uiPriority="39"/>
-    <w:lsdException w:name="toc 7" w:uiPriority="39"/>
-    <w:lsdException w:name="toc 8" w:uiPriority="39"/>
-    <w:lsdException w:name="toc 9" w:uiPriority="39"/>
-    <w:lsdException w:name="caption" w:uiPriority="35" w:qFormat="1"/>
-    <w:lsdException w:name="Title" w:semiHidden="0" w:uiPriority="10" w:unhideWhenUsed="0" w:qFormat="1"/>
-    <w:lsdException w:name="Default Paragraph Font" w:uiPriority="1"/>
-    <w:lsdException w:name="Subtitle" w:semiHidden="0" w:uiPriority="11" w:unhideWhenUsed="0" w:qFormat="1"/>
-    <w:lsdException w:name="Strong" w:semiHidden="0" w:uiPriority="22" w:unhideWhenUsed="0" w:qFormat="1"/>
-    <w:lsdException w:name="Emphasis" w:semiHidden="0" w:uiPriority="20" w:unhideWhenUsed="0" w:qFormat="1"/>
-    <w:lsdException w:name="Table Grid" w:semiHidden="0" w:uiPriority="59" w:unhideWhenUsed="0"/>
-    <w:lsdException w:name="Placeholder Text" w:unhideWhenUsed="0"/>
-    <w:lsdException w:name="No Spacing" w:semiHidden="0" w:uiPriority="1" w:unhideWhenUsed="0" w:qFormat="1"/>
-    <w:lsdException w:name="Light Shading" w:semiHidden="0" w:uiPriority="60" w:unhideWhenUsed="0"/>
-    <w:lsdException w:name="Light List" w:semiHidden="0" w:uiPriority="61" w:unhideWhenUsed="0"/>
-    <w:lsdException w:name="Light Grid" w:semiHidden="0" w:uiPriority="62" w:unhideWhenUsed="0"/>
-    <w:lsdException w:name="Medium Shading 1" w:semiHidden="0" w:uiPriority="63" w:unhideWhenUsed="0"/>
-    <w:lsdException w:name="Medium Shading 2" w:semiHidden="0" w:uiPriority="64" w:unhideWhenUsed="0"/>
-    <w:lsdException w:name="Medium List 1" w:semiHidden="0" w:uiPriority="65" w:unhideWhenUsed="0"/>
-    <w:lsdException w:name="Medium List 2" w:semiHidden="0" w:uiPriority="66" w:unhideWhenUsed="0"/>
-    <w:lsdException w:name="Medium Grid 1" w:semiHidden="0" w:uiPriority="67" w:unhideWhenUsed="0"/>
-    <w:lsdException w:name="Medium Grid 2" w:semiHidden="0" w:uiPriority="68" w:unhideWhenUsed="0"/>
-    <w:lsdException w:name="Medium Grid 3" w:semiHidden="0" w:uiPriority="69" w:unhideWhenUsed="0"/>
-    <w:lsdException w:name="Dark List" w:semiHidden="0" w:uiPriority="70" w:unhideWhenUsed="0"/>
-    <w:lsdException w:name="Colorful Shading" w:semiHidden="0" w:uiPriority="71" w:unhideWhenUsed="0"/>
-    <w:lsdException w:name="Colorful List" w:semiHidden="0" w:uiPriority="72" w:unhideWhenUsed="0"/>
-    <w:lsdException w:name="Colorful Grid" w:semiHidden="0" w:uiPriority="73" w:unhideWhenUsed="0"/>
-    <w:lsdException w:name="Light Shading Accent 1" w:semiHidden="0" w:uiPriority="60" w:unhideWhenUsed="0"/>
-    <w:lsdException w:name="Light List Accent 1" w:semiHidden="0" w:uiPriority="61" w:unhideWhenUsed="0"/>
-    <w:lsdException w:name="Light Grid Accent 1" w:semiHidden="0" w:uiPriority="62" w:unhideWhenUsed="0"/>
-    <w:lsdException w:name="Medium Shading 1 Accent 1" w:semiHidden="0" w:uiPriority="63" w:unhideWhenUsed="0"/>
-    <w:lsdException w:name="Medium Shading 2 Accent 1" w:semiHidden="0" w:uiPriority="64" w:unhideWhenUsed="0"/>
-    <w:lsdException w:name="Medium List 1 Accent 1" w:semiHidden="0" w:uiPriority="65" w:unhideWhenUsed="0"/>
-    <w:lsdException w:name="Revision" w:unhideWhenUsed="0"/>
-    <w:lsdException w:name="List Paragraph" w:semiHidden="0" w:uiPriority="34" w:unhideWhenUsed="0" w:qFormat="1"/>
-    <w:lsdException w:name="Quote" w:semiHidden="0" w:uiPriority="29" w:unhideWhenUsed="0" w:qFormat="1"/>
-    <w:lsdException w:name="Intense Quote" w:semiHidden="0" w:uiPriority="30" w:unhideWhenUsed="0" w:qFormat="1"/>
-    <w:lsdException w:name="Medium List 2 Accent 1" w:semiHidden="0" w:uiPriority="66" w:unhideWhenUsed="0"/>
-    <w:lsdException w:name="Medium Grid 1 Accent 1" w:semiHidden="0" w:uiPriority="67" w:unhideWhenUsed="0"/>
-    <w:lsdException w:name="Medium Grid 2 Accent 1" w:semiHidden="0" w:uiPriority="68" w:unhideWhenUsed="0"/>
-    <w:lsdException w:name="Medium Grid 3 Accent 1" w:semiHidden="0" w:uiPriority="69" w:unhideWhenUsed="0"/>
-    <w:lsdException w:name="Dark List Accent 1" w:semiHidden="0" w:uiPriority="70" w:unhideWhenUsed="0"/>
-    <w:lsdException w:name="Colorful Shading Accent 1" w:semiHidden="0" w:uiPriority="71" w:unhideWhenUsed="0"/>
-    <w:lsdException w:name="Colorful List Accent 1" w:semiHidden="0" w:uiPriority="72" w:unhideWhenUsed="0"/>
-    <w:lsdException w:name="Colorful Grid Accent 1" w:semiHidden="0" w:uiPriority="73" w:unhideWhenUsed="0"/>
-    <w:lsdException w:name="Light Shading Accent 2" w:semiHidden="0" w:uiPriority="60" w:unhideWhenUsed="0"/>
-    <w:lsdException w:name="Light List Accent 2" w:semiHidden="0" w:uiPriority="61" w:unhideWhenUsed="0"/>
-    <w:lsdException w:name="Light Grid Accent 2" w:semiHidden="0" w:uiPriority="62" w:unhideWhenUsed="0"/>
-    <w:lsdException w:name="Medium Shading 1 Accent 2" w:semiHidden="0" w:uiPriority="63" w:unhideWhenUsed="0"/>
-    <w:lsdException w:name="Medium Shading 2 Accent 2" w:semiHidden="0" w:uiPriority="64" w:unhideWhenUsed="0"/>
-    <w:lsdException w:name="Medium List 1 Accent 2" w:semiHidden="0" w:uiPriority="65" w:unhideWhenUsed="0"/>
-    <w:lsdException w:name="Medium List 2 Accent 2" w:semiHidden="0" w:uiPriority="66" w:unhideWhenUsed="0"/>
-    <w:lsdException w:name="Medium Grid 1 Accent 2" w:semiHidden="0" w:uiPriority="67" w:unhideWhenUsed="0"/>
-    <w:lsdException w:name="Medium Grid 2 Accent 2" w:semiHidden="0" w:uiPriority="68" w:unhideWhenUsed="0"/>
-    <w:lsdException w:name="Medium Grid 3 Accent 2" w:semiHidden="0" w:uiPriority="69" w:unhideWhenUsed="0"/>
-    <w:lsdException w:name="Dark List Accent 2" w:semiHidden="0" w:uiPriority="70" w:unhideWhenUsed="0"/>
-    <w:lsdException w:name="Colorful Shading Accent 2" w:semiHidden="0" w:uiPriority="71" w:unhideWhenUsed="0"/>
-    <w:lsdException w:name="Colorful List Accent 2" w:semiHidden="0" w:uiPriority="72" w:unhideWhenUsed="0"/>
-    <w:lsdException w:name="Colorful Grid Accent 2" w:semiHidden="0" w:uiPriority="73" w:unhideWhenUsed="0"/>
-    <w:lsdException w:name="Light Shading Accent 3" w:semiHidden="0" w:uiPriority="60" w:unhideWhenUsed="0"/>
-    <w:lsdException w:name="Light List Accent 3" w:semiHidden="0" w:uiPriority="61" w:unhideWhenUsed="0"/>
-    <w:lsdException w:name="Light Grid Accent 3" w:semiHidden="0" w:uiPriority="62" w:unhideWhenUsed="0"/>
-    <w:lsdException w:name="Medium Shading 1 Accent 3" w:semiHidden="0" w:uiPriority="63" w:unhideWhenUsed="0"/>
-    <w:lsdException w:name="Medium Shading 2 Accent 3" w:semiHidden="0" w:uiPriority="64" w:unhideWhenUsed="0"/>
-    <w:lsdException w:name="Medium List 1 Accent 3" w:semiHidden="0" w:uiPriority="65" w:unhideWhenUsed="0"/>
-    <w:lsdException w:name="Medium List 2 Accent 3" w:semiHidden="0" w:uiPriority="66" w:unhideWhenUsed="0"/>
-    <w:lsdException w:name="Medium Grid 1 Accent 3" w:semiHidden="0" w:uiPriority="67" w:unhideWhenUsed="0"/>
-    <w:lsdException w:name="Medium Grid 2 Accent 3" w:semiHidden="0" w:uiPriority="68" w:unhideWhenUsed="0"/>
-    <w:lsdException w:name="Medium Grid 3 Accent 3" w:semiHidden="0" w:uiPriority="69" w:unhideWhenUsed="0"/>
-    <w:lsdException w:name="Dark List Accent 3" w:semiHidden="0" w:uiPriority="70" w:unhideWhenUsed="0"/>
-    <w:lsdException w:name="Colorful Shading Accent 3" w:semiHidden="0" w:uiPriority="71" w:unhideWhenUsed="0"/>
-    <w:lsdException w:name="Colorful List Accent 3" w:semiHidden="0" w:uiPriority="72" w:unhideWhenUsed="0"/>
-    <w:lsdException w:name="Colorful Grid Accent 3" w:semiHidden="0" w:uiPriority="73" w:unhideWhenUsed="0"/>
-    <w:lsdException w:name="Light Shading Accent 4" w:semiHidden="0" w:uiPriority="60" w:unhideWhenUsed="0"/>
-    <w:lsdException w:name="Light List Accent 4" w:semiHidden="0" w:uiPriority="61" w:unhideWhenUsed="0"/>
-    <w:lsdException w:name="Light Grid Accent 4" w:semiHidden="0" w:uiPriority="62" w:unhideWhenUsed="0"/>
-    <w:lsdException w:name="Medium Shading 1 Accent 4" w:semiHidden="0" w:uiPriority="63" w:unhideWhenUsed="0"/>
-    <w:lsdException w:name="Medium Shading 2 Accent 4" w:semiHidden="0" w:uiPriority="64" w:unhideWhenUsed="0"/>
-    <w:lsdException w:name="Medium List 1 Accent 4" w:semiHidden="0" w:uiPriority="65" w:unhideWhenUsed="0"/>
-    <w:lsdException w:name="Medium List 2 Accent 4" w:semiHidden="0" w:uiPriority="66" w:unhideWhenUsed="0"/>
-    <w:lsdException w:name="Medium Grid 1 Accent 4" w:semiHidden="0" w:uiPriority="67" w:unhideWhenUsed="0"/>
-    <w:lsdException w:name="Medium Grid 2 Accent 4" w:semiHidden="0" w:uiPriority="68" w:unhideWhenUsed="0"/>
-    <w:lsdException w:name="Medium Grid 3 Accent 4" w:semiHidden="0" w:uiPriority="69" w:unhideWhenUsed="0"/>
-    <w:lsdException w:name="Dark List Accent 4" w:semiHidden="0" w:uiPriority="70" w:unhideWhenUsed="0"/>
-    <w:lsdException w:name="Colorful Shading Accent 4" w:semiHidden="0" w:uiPriority="71" w:unhideWhenUsed="0"/>
-    <w:lsdException w:name="Colorful List Accent 4" w:semiHidden="0" w:uiPriority="72" w:unhideWhenUsed="0"/>
-    <w:lsdException w:name="Colorful Grid Accent 4" w:semiHidden="0" w:uiPriority="73" w:unhideWhenUsed="0"/>
-    <w:lsdException w:name="Light Shading Accent 5" w:semiHidden="0" w:uiPriority="60" w:unhideWhenUsed="0"/>
-    <w:lsdException w:name="Light List Accent 5" w:semiHidden="0" w:uiPriority="61" w:unhideWhenUsed="0"/>
-    <w:lsdException w:name="Light Grid Accent 5" w:semiHidden="0" w:uiPriority="62" w:unhideWhenUsed="0"/>
-    <w:lsdException w:name="Medium Shading 1 Accent 5" w:semiHidden="0" w:uiPriority="63" w:unhideWhenUsed="0"/>
-    <w:lsdException w:name="Medium Shading 2 Accent 5" w:semiHidden="0" w:uiPriority="64" w:unhideWhenUsed="0"/>
-    <w:lsdException w:name="Medium List 1 Accent 5" w:semiHidden="0" w:uiPriority="65" w:unhideWhenUsed="0"/>
-    <w:lsdException w:name="Medium List 2 Accent 5" w:semiHidden="0" w:uiPriority="66" w:unhideWhenUsed="0"/>
-    <w:lsdException w:name="Medium Grid 1 Accent 5" w:semiHidden="0" w:uiPriority="67" w:unhideWhenUsed="0"/>
-    <w:lsdException w:name="Medium Grid 2 Accent 5" w:semiHidden="0" w:uiPriority="68" w:unhideWhenUsed="0"/>
-    <w:lsdException w:name="Medium Grid 3 Accent 5" w:semiHidden="0" w:uiPriority="69" w:unhideWhenUsed="0"/>
-    <w:lsdException w:name="Dark List Accent 5" w:semiHidden="0" w:uiPriority="70" w:unhideWhenUsed="0"/>
-    <w:lsdException w:name="Colorful Shading Accent 5" w:semiHidden="0" w:uiPriority="71" w:unhideWhenUsed="0"/>
-    <w:lsdException w:name="Colorful List Accent 5" w:semiHidden="0" w:uiPriority="72" w:unhideWhenUsed="0"/>
-    <w:lsdException w:name="Colorful Grid Accent 5" w:semiHidden="0" w:uiPriority="73" w:unhideWhenUsed="0"/>
-    <w:lsdException w:name="Light Shading Accent 6" w:semiHidden="0" w:uiPriority="60" w:unhideWhenUsed="0"/>
-    <w:lsdException w:name="Light List Accent 6" w:semiHidden="0" w:uiPriority="61" w:unhideWhenUsed="0"/>
-    <w:lsdException w:name="Light Grid Accent 6" w:semiHidden="0" w:uiPriority="62" w:unhideWhenUsed="0"/>
-    <w:lsdException w:name="Medium Shading 1 Accent 6" w:semiHidden="0" w:uiPriority="63" w:unhideWhenUsed="0"/>
-    <w:lsdException w:name="Medium Shading 2 Accent 6" w:semiHidden="0" w:uiPriority="64" w:unhideWhenUsed="0"/>
-    <w:lsdException w:name="Medium List 1 Accent 6" w:semiHidden="0" w:uiPriority="65" w:unhideWhenUsed="0"/>
-    <w:lsdException w:name="Medium List 2 Accent 6" w:semiHidden="0" w:uiPriority="66" w:unhideWhenUsed="0"/>
-    <w:lsdException w:name="Medium Grid 1 Accent 6" w:semiHidden="0" w:uiPriority="67" w:unhideWhenUsed="0"/>
-    <w:lsdException w:name="Medium Grid 2 Accent 6" w:semiHidden="0" w:uiPriority="68" w:unhideWhenUsed="0"/>
-    <w:lsdException w:name="Medium Grid 3 Accent 6" w:semiHidden="0" w:uiPriority="69" w:unhideWhenUsed="0"/>
-    <w:lsdException w:name="Dark List Accent 6" w:semiHidden="0" w:uiPriority="70" w:unhideWhenUsed="0"/>
-    <w:lsdException w:name="Colorful Shading Accent 6" w:semiHidden="0" w:uiPriority="71" w:unhideWhenUsed="0"/>
-    <w:lsdException w:name="Colorful List Accent 6" w:semiHidden="0" w:uiPriority="72" w:unhideWhenUsed="0"/>
-    <w:lsdException w:name="Colorful Grid Accent 6" w:semiHidden="0" w:uiPriority="73" w:unhideWhenUsed="0"/>
-    <w:lsdException w:name="Subtle Emphasis" w:semiHidden="0" w:uiPriority="19" w:unhideWhenUsed="0" w:qFormat="1"/>
-    <w:lsdException w:name="Intense Emphasis" w:semiHidden="0" w:uiPriority="21" w:unhideWhenUsed="0" w:qFormat="1"/>
-    <w:lsdException w:name="Subtle Reference" w:semiHidden="0" w:uiPriority="31" w:unhideWhenUsed="0" w:qFormat="1"/>
-    <w:lsdException w:name="Intense Reference" w:semiHidden="0" w:uiPriority="32" w:unhideWhenUsed="0" w:qFormat="1"/>
-    <w:lsdException w:name="Book Title" w:semiHidden="0" w:uiPriority="33" w:unhideWhenUsed="0" w:qFormat="1"/>
-    <w:lsdException w:name="Bibliography" w:uiPriority="37"/>
-    <w:lsdException w:name="TOC Heading" w:uiPriority="39" w:qFormat="1"/>
+  <w:latentStyles w:defLockedState="0" w:defUIPriority="99" w:defSemiHidden="0" w:defUnhideWhenUsed="0" w:defQFormat="0" w:count="371">
+    <w:lsdException w:name="Normal" w:uiPriority="0" w:qFormat="1"/>
+    <w:lsdException w:name="heading 1" w:uiPriority="9" w:qFormat="1"/>
+    <w:lsdException w:name="heading 2" w:semiHidden="1" w:uiPriority="9" w:unhideWhenUsed="1" w:qFormat="1"/>
+    <w:lsdException w:name="heading 3" w:semiHidden="1" w:uiPriority="9" w:unhideWhenUsed="1" w:qFormat="1"/>
+    <w:lsdException w:name="heading 4" w:semiHidden="1" w:uiPriority="9" w:unhideWhenUsed="1" w:qFormat="1"/>
+    <w:lsdException w:name="heading 5" w:semiHidden="1" w:uiPriority="9" w:unhideWhenUsed="1" w:qFormat="1"/>
+    <w:lsdException w:name="heading 6" w:semiHidden="1" w:uiPriority="9" w:unhideWhenUsed="1" w:qFormat="1"/>
+    <w:lsdException w:name="heading 7" w:semiHidden="1" w:uiPriority="9" w:unhideWhenUsed="1" w:qFormat="1"/>
+    <w:lsdException w:name="heading 8" w:semiHidden="1" w:uiPriority="9" w:unhideWhenUsed="1" w:qFormat="1"/>
+    <w:lsdException w:name="heading 9" w:semiHidden="1" w:uiPriority="9" w:unhideWhenUsed="1" w:qFormat="1"/>
+    <w:lsdException w:name="index 1" w:semiHidden="1" w:unhideWhenUsed="1"/>
+    <w:lsdException w:name="index 2" w:semiHidden="1" w:unhideWhenUsed="1"/>
+    <w:lsdException w:name="index 3" w:semiHidden="1" w:unhideWhenUsed="1"/>
+    <w:lsdException w:name="index 4" w:semiHidden="1" w:unhideWhenUsed="1"/>
+    <w:lsdException w:name="index 5" w:semiHidden="1" w:unhideWhenUsed="1"/>
+    <w:lsdException w:name="index 6" w:semiHidden="1" w:unhideWhenUsed="1"/>
+    <w:lsdException w:name="index 7" w:semiHidden="1" w:unhideWhenUsed="1"/>
+    <w:lsdException w:name="index 8" w:semiHidden="1" w:unhideWhenUsed="1"/>
+    <w:lsdException w:name="index 9" w:semiHidden="1" w:unhideWhenUsed="1"/>
+    <w:lsdException w:name="toc 1" w:semiHidden="1" w:uiPriority="39" w:unhideWhenUsed="1"/>
+    <w:lsdException w:name="toc 2" w:semiHidden="1" w:uiPriority="39" w:unhideWhenUsed="1"/>
+    <w:lsdException w:name="toc 3" w:semiHidden="1" w:uiPriority="39" w:unhideWhenUsed="1"/>
+    <w:lsdException w:name="toc 4" w:semiHidden="1" w:uiPriority="39" w:unhideWhenUsed="1"/>
+    <w:lsdException w:name="toc 5" w:semiHidden="1" w:uiPriority="39" w:unhideWhenUsed="1"/>
+    <w:lsdException w:name="toc 6" w:semiHidden="1" w:uiPriority="39" w:unhideWhenUsed="1"/>
+    <w:lsdException w:name="toc 7" w:semiHidden="1" w:uiPriority="39" w:unhideWhenUsed="1"/>
+    <w:lsdException w:name="toc 8" w:semiHidden="1" w:uiPriority="39" w:unhideWhenUsed="1"/>
+    <w:lsdException w:name="toc 9" w:semiHidden="1" w:uiPriority="39" w:unhideWhenUsed="1"/>
+    <w:lsdException w:name="Normal Indent" w:semiHidden="1" w:unhideWhenUsed="1"/>
+    <w:lsdException w:name="footnote text" w:semiHidden="1" w:unhideWhenUsed="1"/>
+    <w:lsdException w:name="annotation text" w:semiHidden="1" w:unhideWhenUsed="1"/>
+    <w:lsdException w:name="header" w:semiHidden="1" w:unhideWhenUsed="1"/>
+    <w:lsdException w:name="footer" w:semiHidden="1" w:unhideWhenUsed="1"/>
+    <w:lsdException w:name="index heading" w:semiHidden="1" w:unhideWhenUsed="1"/>
+    <w:lsdException w:name="caption" w:semiHidden="1" w:uiPriority="35" w:unhideWhenUsed="1" w:qFormat="1"/>
+    <w:lsdException w:name="table of figures" w:semiHidden="1" w:unhideWhenUsed="1"/>
+    <w:lsdException w:name="envelope address" w:semiHidden="1" w:unhideWhenUsed="1"/>
+    <w:lsdException w:name="envelope return" w:semiHidden="1" w:unhideWhenUsed="1"/>
+    <w:lsdException w:name="footnote reference" w:semiHidden="1" w:unhideWhenUsed="1"/>
+    <w:lsdException w:name="annotation reference" w:semiHidden="1" w:unhideWhenUsed="1"/>
+    <w:lsdException w:name="line number" w:semiHidden="1" w:unhideWhenUsed="1"/>
+    <w:lsdException w:name="page number" w:semiHidden="1" w:unhideWhenUsed="1"/>
+    <w:lsdException w:name="endnote reference" w:semiHidden="1" w:unhideWhenUsed="1"/>
+    <w:lsdException w:name="endnote text" w:semiHidden="1" w:unhideWhenUsed="1"/>
+    <w:lsdException w:name="table of authorities" w:semiHidden="1" w:unhideWhenUsed="1"/>
+    <w:lsdException w:name="macro" w:semiHidden="1" w:unhideWhenUsed="1"/>
+    <w:lsdException w:name="toa heading" w:semiHidden="1" w:unhideWhenUsed="1"/>
+    <w:lsdException w:name="List" w:semiHidden="1" w:unhideWhenUsed="1"/>
+    <w:lsdException w:name="List Bullet" w:semiHidden="1" w:unhideWhenUsed="1"/>
+    <w:lsdException w:name="List Number" w:semiHidden="1" w:unhideWhenUsed="1"/>
+    <w:lsdException w:name="List 2" w:semiHidden="1" w:unhideWhenUsed="1"/>
+    <w:lsdException w:name="List 3" w:semiHidden="1" w:unhideWhenUsed="1"/>
+    <w:lsdException w:name="List 4" w:semiHidden="1" w:unhideWhenUsed="1"/>
+    <w:lsdException w:name="List 5" w:semiHidden="1" w:unhideWhenUsed="1"/>
+    <w:lsdException w:name="List Bullet 2" w:semiHidden="1" w:unhideWhenUsed="1"/>
+    <w:lsdException w:name="List Bullet 3" w:semiHidden="1" w:unhideWhenUsed="1"/>
+    <w:lsdException w:name="List Bullet 4" w:semiHidden="1" w:unhideWhenUsed="1"/>
+    <w:lsdException w:name="List Bullet 5" w:semiHidden="1" w:unhideWhenUsed="1"/>
+    <w:lsdException w:name="List Number 2" w:semiHidden="1" w:unhideWhenUsed="1"/>
+    <w:lsdException w:name="List Number 3" w:semiHidden="1" w:unhideWhenUsed="1"/>
+    <w:lsdException w:name="List Number 4" w:semiHidden="1" w:unhideWhenUsed="1"/>
+    <w:lsdException w:name="List Number 5" w:semiHidden="1" w:unhideWhenUsed="1"/>
+    <w:lsdException w:name="Title" w:uiPriority="10" w:qFormat="1"/>
+    <w:lsdException w:name="Closing" w:semiHidden="1" w:unhideWhenUsed="1"/>
+    <w:lsdException w:name="Signature" w:semiHidden="1" w:unhideWhenUsed="1"/>
+    <w:lsdException w:name="Default Paragraph Font" w:semiHidden="1" w:uiPriority="1" w:unhideWhenUsed="1"/>
+    <w:lsdException w:name="Body Text" w:semiHidden="1" w:unhideWhenUsed="1"/>
+    <w:lsdException w:name="Body Text Indent" w:semiHidden="1" w:unhideWhenUsed="1"/>
+    <w:lsdException w:name="List Continue" w:semiHidden="1" w:unhideWhenUsed="1"/>
+    <w:lsdException w:name="List Continue 2" w:semiHidden="1" w:unhideWhenUsed="1"/>
+    <w:lsdException w:name="List Continue 3" w:semiHidden="1" w:unhideWhenUsed="1"/>
+    <w:lsdException w:name="List Continue 4" w:semiHidden="1" w:unhideWhenUsed="1"/>
+    <w:lsdException w:name="List Continue 5" w:semiHidden="1" w:unhideWhenUsed="1"/>
+    <w:lsdException w:name="Message Header" w:semiHidden="1" w:unhideWhenUsed="1"/>
+    <w:lsdException w:name="Subtitle" w:uiPriority="11" w:qFormat="1"/>
+    <w:lsdException w:name="Salutation" w:semiHidden="1" w:unhideWhenUsed="1"/>
+    <w:lsdException w:name="Date" w:semiHidden="1" w:unhideWhenUsed="1"/>
+    <w:lsdException w:name="Body Text First Indent" w:semiHidden="1" w:unhideWhenUsed="1"/>
+    <w:lsdException w:name="Body Text First Indent 2" w:semiHidden="1" w:unhideWhenUsed="1"/>
+    <w:lsdException w:name="Note Heading" w:semiHidden="1" w:unhideWhenUsed="1"/>
+    <w:lsdException w:name="Body Text 2" w:semiHidden="1" w:unhideWhenUsed="1"/>
+    <w:lsdException w:name="Body Text 3" w:semiHidden="1" w:unhideWhenUsed="1"/>
+    <w:lsdException w:name="Body Text Indent 2" w:semiHidden="1" w:unhideWhenUsed="1"/>
+    <w:lsdException w:name="Body Text Indent 3" w:semiHidden="1" w:unhideWhenUsed="1"/>
+    <w:lsdException w:name="Block Text" w:semiHidden="1" w:unhideWhenUsed="1"/>
+    <w:lsdException w:name="Hyperlink" w:semiHidden="1" w:unhideWhenUsed="1"/>
+    <w:lsdException w:name="FollowedHyperlink" w:semiHidden="1" w:unhideWhenUsed="1"/>
+    <w:lsdException w:name="Strong" w:uiPriority="22" w:qFormat="1"/>
+    <w:lsdException w:name="Emphasis" w:uiPriority="20" w:qFormat="1"/>
+    <w:lsdException w:name="Document Map" w:semiHidden="1" w:unhideWhenUsed="1"/>
+    <w:lsdException w:name="Plain Text" w:semiHidden="1" w:unhideWhenUsed="1"/>
+    <w:lsdException w:name="E-mail Signature" w:semiHidden="1" w:unhideWhenUsed="1"/>
+    <w:lsdException w:name="HTML Top of Form" w:semiHidden="1" w:unhideWhenUsed="1"/>
+    <w:lsdException w:name="HTML Bottom of Form" w:semiHidden="1" w:unhideWhenUsed="1"/>
+    <w:lsdException w:name="Normal (Web)" w:semiHidden="1" w:unhideWhenUsed="1"/>
+    <w:lsdException w:name="HTML Acronym" w:semiHidden="1" w:unhideWhenUsed="1"/>
+    <w:lsdException w:name="HTML Address" w:semiHidden="1" w:unhideWhenUsed="1"/>
+    <w:lsdException w:name="HTML Cite" w:semiHidden="1" w:unhideWhenUsed="1"/>
+    <w:lsdException w:name="HTML Code" w:semiHidden="1" w:unhideWhenUsed="1"/>
+    <w:lsdException w:name="HTML Definition" w:semiHidden="1" w:unhideWhenUsed="1"/>
+    <w:lsdException w:name="HTML Keyboard" w:semiHidden="1" w:unhideWhenUsed="1"/>
+    <w:lsdException w:name="HTML Preformatted" w:semiHidden="1" w:unhideWhenUsed="1"/>
+    <w:lsdException w:name="HTML Sample" w:semiHidden="1" w:unhideWhenUsed="1"/>
+    <w:lsdException w:name="HTML Typewriter" w:semiHidden="1" w:unhideWhenUsed="1"/>
+    <w:lsdException w:name="HTML Variable" w:semiHidden="1" w:unhideWhenUsed="1"/>
+    <w:lsdException w:name="Normal Table" w:semiHidden="1" w:unhideWhenUsed="1"/>
+    <w:lsdException w:name="annotation subject" w:semiHidden="1" w:unhideWhenUsed="1"/>
+    <w:lsdException w:name="No List" w:semiHidden="1" w:unhideWhenUsed="1"/>
+    <w:lsdException w:name="Outline List 1" w:semiHidden="1" w:unhideWhenUsed="1"/>
+    <w:lsdException w:name="Outline List 2" w:semiHidden="1" w:unhideWhenUsed="1"/>
+    <w:lsdException w:name="Outline List 3" w:semiHidden="1" w:unhideWhenUsed="1"/>
+    <w:lsdException w:name="Table Simple 1" w:semiHidden="1" w:unhideWhenUsed="1"/>
+    <w:lsdException w:name="Table Simple 2" w:semiHidden="1" w:unhideWhenUsed="1"/>
+    <w:lsdException w:name="Table Simple 3" w:semiHidden="1" w:unhideWhenUsed="1"/>
+    <w:lsdException w:name="Table Classic 1" w:semiHidden="1" w:unhideWhenUsed="1"/>
+    <w:lsdException w:name="Table Classic 2" w:semiHidden="1" w:unhideWhenUsed="1"/>
+    <w:lsdException w:name="Table Classic 3" w:semiHidden="1" w:unhideWhenUsed="1"/>
+    <w:lsdException w:name="Table Classic 4" w:semiHidden="1" w:unhideWhenUsed="1"/>
+    <w:lsdException w:name="Table Colorful 1" w:semiHidden="1" w:unhideWhenUsed="1"/>
+    <w:lsdException w:name="Table Colorful 2" w:semiHidden="1" w:unhideWhenUsed="1"/>
+    <w:lsdException w:name="Table Colorful 3" w:semiHidden="1" w:unhideWhenUsed="1"/>
+    <w:lsdException w:name="Table Columns 1" w:semiHidden="1" w:unhideWhenUsed="1"/>
+    <w:lsdException w:name="Table Columns 2" w:semiHidden="1" w:unhideWhenUsed="1"/>
+    <w:lsdException w:name="Table Columns 3" w:semiHidden="1" w:unhideWhenUsed="1"/>
+    <w:lsdException w:name="Table Columns 4" w:semiHidden="1" w:unhideWhenUsed="1"/>
+    <w:lsdException w:name="Table Columns 5" w:semiHidden="1" w:unhideWhenUsed="1"/>
+    <w:lsdException w:name="Table Grid 1" w:semiHidden="1" w:unhideWhenUsed="1"/>
+    <w:lsdException w:name="Table Grid 2" w:semiHidden="1" w:unhideWhenUsed="1"/>
+    <w:lsdException w:name="Table Grid 3" w:semiHidden="1" w:unhideWhenUsed="1"/>
+    <w:lsdException w:name="Table Grid 4" w:semiHidden="1" w:unhideWhenUsed="1"/>
+    <w:lsdException w:name="Table Grid 5" w:semiHidden="1" w:unhideWhenUsed="1"/>
+    <w:lsdException w:name="Table Grid 6" w:semiHidden="1" w:unhideWhenUsed="1"/>
+    <w:lsdException w:name="Table Grid 7" w:semiHidden="1" w:unhideWhenUsed="1"/>
+    <w:lsdException w:name="Table Grid 8" w:semiHidden="1" w:unhideWhenUsed="1"/>
+    <w:lsdException w:name="Table List 1" w:semiHidden="1" w:unhideWhenUsed="1"/>
+    <w:lsdException w:name="Table List 2" w:semiHidden="1" w:unhideWhenUsed="1"/>
+    <w:lsdException w:name="Table List 3" w:semiHidden="1" w:unhideWhenUsed="1"/>
+    <w:lsdException w:name="Table List 4" w:semiHidden="1" w:unhideWhenUsed="1"/>
+    <w:lsdException w:name="Table List 5" w:semiHidden="1" w:unhideWhenUsed="1"/>
+    <w:lsdException w:name="Table List 6" w:semiHidden="1" w:unhideWhenUsed="1"/>
+    <w:lsdException w:name="Table List 7" w:semiHidden="1" w:unhideWhenUsed="1"/>
+    <w:lsdException w:name="Table List 8" w:semiHidden="1" w:unhideWhenUsed="1"/>
+    <w:lsdException w:name="Table 3D effects 1" w:semiHidden="1" w:unhideWhenUsed="1"/>
+    <w:lsdException w:name="Table 3D effects 2" w:semiHidden="1" w:unhideWhenUsed="1"/>
+    <w:lsdException w:name="Table 3D effects 3" w:semiHidden="1" w:unhideWhenUsed="1"/>
+    <w:lsdException w:name="Table Contemporary" w:semiHidden="1" w:unhideWhenUsed="1"/>
+    <w:lsdException w:name="Table Elegant" w:semiHidden="1" w:unhideWhenUsed="1"/>
+    <w:lsdException w:name="Table Professional" w:semiHidden="1" w:unhideWhenUsed="1"/>
+    <w:lsdException w:name="Table Subtle 1" w:semiHidden="1" w:unhideWhenUsed="1"/>
+    <w:lsdException w:name="Table Subtle 2" w:semiHidden="1" w:unhideWhenUsed="1"/>
+    <w:lsdException w:name="Table Web 1" w:semiHidden="1" w:unhideWhenUsed="1"/>
+    <w:lsdException w:name="Table Web 2" w:semiHidden="1" w:unhideWhenUsed="1"/>
+    <w:lsdException w:name="Table Web 3" w:semiHidden="1" w:unhideWhenUsed="1"/>
+    <w:lsdException w:name="Balloon Text" w:semiHidden="1" w:unhideWhenUsed="1"/>
+    <w:lsdException w:name="Table Grid" w:uiPriority="59"/>
+    <w:lsdException w:name="Table Theme" w:semiHidden="1" w:unhideWhenUsed="1"/>
+    <w:lsdException w:name="Placeholder Text" w:semiHidden="1"/>
+    <w:lsdException w:name="No Spacing" w:uiPriority="1" w:qFormat="1"/>
+    <w:lsdException w:name="Light Shading" w:uiPriority="60"/>
+    <w:lsdException w:name="Light List" w:uiPriority="61"/>
+    <w:lsdException w:name="Light Grid" w:uiPriority="62"/>
+    <w:lsdException w:name="Medium Shading 1" w:uiPriority="63"/>
+    <w:lsdException w:name="Medium Shading 2" w:uiPriority="64"/>
+    <w:lsdException w:name="Medium List 1" w:uiPriority="65"/>
+    <w:lsdException w:name="Medium List 2" w:uiPriority="66"/>
+    <w:lsdException w:name="Medium Grid 1" w:uiPriority="67"/>
+    <w:lsdException w:name="Medium Grid 2" w:uiPriority="68"/>
+    <w:lsdException w:name="Medium Grid 3" w:uiPriority="69"/>
+    <w:lsdException w:name="Dark List" w:uiPriority="70"/>
+    <w:lsdException w:name="Colorful Shading" w:uiPriority="71"/>
+    <w:lsdException w:name="Colorful List" w:uiPriority="72"/>
+    <w:lsdException w:name="Colorful Grid" w:uiPriority="73"/>
+    <w:lsdException w:name="Light Shading Accent 1" w:uiPriority="60"/>
+    <w:lsdException w:name="Light List Accent 1" w:uiPriority="61"/>
+    <w:lsdException w:name="Light Grid Accent 1" w:uiPriority="62"/>
+    <w:lsdException w:name="Medium Shading 1 Accent 1" w:uiPriority="63"/>
+    <w:lsdException w:name="Medium Shading 2 Accent 1" w:uiPriority="64"/>
+    <w:lsdException w:name="Medium List 1 Accent 1" w:uiPriority="65"/>
+    <w:lsdException w:name="Revision" w:semiHidden="1"/>
+    <w:lsdException w:name="List Paragraph" w:uiPriority="34" w:qFormat="1"/>
+    <w:lsdException w:name="Quote" w:uiPriority="29" w:qFormat="1"/>
+    <w:lsdException w:name="Intense Quote" w:uiPriority="30" w:qFormat="1"/>
+    <w:lsdException w:name="Medium List 2 Accent 1" w:uiPriority="66"/>
+    <w:lsdException w:name="Medium Grid 1 Accent 1" w:uiPriority="67"/>
+    <w:lsdException w:name="Medium Grid 2 Accent 1" w:uiPriority="68"/>
+    <w:lsdException w:name="Medium Grid 3 Accent 1" w:uiPriority="69"/>
+    <w:lsdException w:name="Dark List Accent 1" w:uiPriority="70"/>
+    <w:lsdException w:name="Colorful Shading Accent 1" w:uiPriority="71"/>
+    <w:lsdException w:name="Colorful List Accent 1" w:uiPriority="72"/>
+    <w:lsdException w:name="Colorful Grid Accent 1" w:uiPriority="73"/>
+    <w:lsdException w:name="Light Shading Accent 2" w:uiPriority="60"/>
+    <w:lsdException w:name="Light List Accent 2" w:uiPriority="61"/>
+    <w:lsdException w:name="Light Grid Accent 2" w:uiPriority="62"/>
+    <w:lsdException w:name="Medium Shading 1 Accent 2" w:uiPriority="63"/>
+    <w:lsdException w:name="Medium Shading 2 Accent 2" w:uiPriority="64"/>
+    <w:lsdException w:name="Medium List 1 Accent 2" w:uiPriority="65"/>
+    <w:lsdException w:name="Medium List 2 Accent 2" w:uiPriority="66"/>
+    <w:lsdException w:name="Medium Grid 1 Accent 2" w:uiPriority="67"/>
+    <w:lsdException w:name="Medium Grid 2 Accent 2" w:uiPriority="68"/>
+    <w:lsdException w:name="Medium Grid 3 Accent 2" w:uiPriority="69"/>
+    <w:lsdException w:name="Dark List Accent 2" w:uiPriority="70"/>
+    <w:lsdException w:name="Colorful Shading Accent 2" w:uiPriority="71"/>
+    <w:lsdException w:name="Colorful List Accent 2" w:uiPriority="72"/>
+    <w:lsdException w:name="Colorful Grid Accent 2" w:uiPriority="73"/>
+    <w:lsdException w:name="Light Shading Accent 3" w:uiPriority="60"/>
+    <w:lsdException w:name="Light List Accent 3" w:uiPriority="61"/>
+    <w:lsdException w:name="Light Grid Accent 3" w:uiPriority="62"/>
+    <w:lsdException w:name="Medium Shading 1 Accent 3" w:uiPriority="63"/>
+    <w:lsdException w:name="Medium Shading 2 Accent 3" w:uiPriority="64"/>
+    <w:lsdException w:name="Medium List 1 Accent 3" w:uiPriority="65"/>
+    <w:lsdException w:name="Medium List 2 Accent 3" w:uiPriority="66"/>
+    <w:lsdException w:name="Medium Grid 1 Accent 3" w:uiPriority="67"/>
+    <w:lsdException w:name="Medium Grid 2 Accent 3" w:uiPriority="68"/>
+    <w:lsdException w:name="Medium Grid 3 Accent 3" w:uiPriority="69"/>
+    <w:lsdException w:name="Dark List Accent 3" w:uiPriority="70"/>
+    <w:lsdException w:name="Colorful Shading Accent 3" w:uiPriority="71"/>
+    <w:lsdException w:name="Colorful List Accent 3" w:uiPriority="72"/>
+    <w:lsdException w:name="Colorful Grid Accent 3" w:uiPriority="73"/>
+    <w:lsdException w:name="Light Shading Accent 4" w:uiPriority="60"/>
+    <w:lsdException w:name="Light List Accent 4" w:uiPriority="61"/>
+    <w:lsdException w:name="Light Grid Accent 4" w:uiPriority="62"/>
+    <w:lsdException w:name="Medium Shading 1 Accent 4" w:uiPriority="63"/>
+    <w:lsdException w:name="Medium Shading 2 Accent 4" w:uiPriority="64"/>
+    <w:lsdException w:name="Medium List 1 Accent 4" w:uiPriority="65"/>
+    <w:lsdException w:name="Medium List 2 Accent 4" w:uiPriority="66"/>
+    <w:lsdException w:name="Medium Grid 1 Accent 4" w:uiPriority="67"/>
+    <w:lsdException w:name="Medium Grid 2 Accent 4" w:uiPriority="68"/>
+    <w:lsdException w:name="Medium Grid 3 Accent 4" w:uiPriority="69"/>
+    <w:lsdException w:name="Dark List Accent 4" w:uiPriority="70"/>
+    <w:lsdException w:name="Colorful Shading Accent 4" w:uiPriority="71"/>
+    <w:lsdException w:name="Colorful List Accent 4" w:uiPriority="72"/>
+    <w:lsdException w:name="Colorful Grid Accent 4" w:uiPriority="73"/>
+    <w:lsdException w:name="Light Shading Accent 5" w:uiPriority="60"/>
+    <w:lsdException w:name="Light List Accent 5" w:uiPriority="61"/>
+    <w:lsdException w:name="Light Grid Accent 5" w:uiPriority="62"/>
+    <w:lsdException w:name="Medium Shading 1 Accent 5" w:uiPriority="63"/>
+    <w:lsdException w:name="Medium Shading 2 Accent 5" w:uiPriority="64"/>
+    <w:lsdException w:name="Medium List 1 Accent 5" w:uiPriority="65"/>
+    <w:lsdException w:name="Medium List 2 Accent 5" w:uiPriority="66"/>
+    <w:lsdException w:name="Medium Grid 1 Accent 5" w:uiPriority="67"/>
+    <w:lsdException w:name="Medium Grid 2 Accent 5" w:uiPriority="68"/>
+    <w:lsdException w:name="Medium Grid 3 Accent 5" w:uiPriority="69"/>
+    <w:lsdException w:name="Dark List Accent 5" w:uiPriority="70"/>
+    <w:lsdException w:name="Colorful Shading Accent 5" w:uiPriority="71"/>
+    <w:lsdException w:name="Colorful List Accent 5" w:uiPriority="72"/>
+    <w:lsdException w:name="Colorful Grid Accent 5" w:uiPriority="73"/>
+    <w:lsdException w:name="Light Shading Accent 6" w:uiPriority="60"/>
+    <w:lsdException w:name="Light List Accent 6" w:uiPriority="61"/>
+    <w:lsdException w:name="Light Grid Accent 6" w:uiPriority="62"/>
+    <w:lsdException w:name="Medium Shading 1 Accent 6" w:uiPriority="63"/>
+    <w:lsdException w:name="Medium Shading 2 Accent 6" w:uiPriority="64"/>
+    <w:lsdException w:name="Medium List 1 Accent 6" w:uiPriority="65"/>
+    <w:lsdException w:name="Medium List 2 Accent 6" w:uiPriority="66"/>
+    <w:lsdException w:name="Medium Grid 1 Accent 6" w:uiPriority="67"/>
+    <w:lsdException w:name="Medium Grid 2 Accent 6" w:uiPriority="68"/>
+    <w:lsdException w:name="Medium Grid 3 Accent 6" w:uiPriority="69"/>
+    <w:lsdException w:name="Dark List Accent 6" w:uiPriority="70"/>
+    <w:lsdException w:name="Colorful Shading Accent 6" w:uiPriority="71"/>
+    <w:lsdException w:name="Colorful List Accent 6" w:uiPriority="72"/>
+    <w:lsdException w:name="Colorful Grid Accent 6" w:uiPriority="73"/>
+    <w:lsdException w:name="Subtle Emphasis" w:uiPriority="19" w:qFormat="1"/>
+    <w:lsdException w:name="Intense Emphasis" w:uiPriority="21" w:qFormat="1"/>
+    <w:lsdException w:name="Subtle Reference" w:uiPriority="31" w:qFormat="1"/>
+    <w:lsdException w:name="Intense Reference" w:uiPriority="32" w:qFormat="1"/>
+    <w:lsdException w:name="Book Title" w:uiPriority="33" w:qFormat="1"/>
+    <w:lsdException w:name="Bibliography" w:semiHidden="1" w:uiPriority="37" w:unhideWhenUsed="1"/>
+    <w:lsdException w:name="TOC Heading" w:semiHidden="1" w:uiPriority="39" w:unhideWhenUsed="1" w:qFormat="1"/>
+    <w:lsdException w:name="Plain Table 1" w:uiPriority="41"/>
+    <w:lsdException w:name="Plain Table 2" w:uiPriority="42"/>
+    <w:lsdException w:name="Plain Table 3" w:uiPriority="43"/>
+    <w:lsdException w:name="Plain Table 4" w:uiPriority="44"/>
+    <w:lsdException w:name="Plain Table 5" w:uiPriority="45"/>
+    <w:lsdException w:name="Grid Table Light" w:uiPriority="40"/>
+    <w:lsdException w:name="Grid Table 1 Light" w:uiPriority="46"/>
+    <w:lsdException w:name="Grid Table 2" w:uiPriority="47"/>
+    <w:lsdException w:name="Grid Table 3" w:uiPriority="48"/>
+    <w:lsdException w:name="Grid Table 4" w:uiPriority="49"/>
+    <w:lsdException w:name="Grid Table 5 Dark" w:uiPriority="50"/>
+    <w:lsdException w:name="Grid Table 6 Colorful" w:uiPriority="51"/>
+    <w:lsdException w:name="Grid Table 7 Colorful" w:uiPriority="52"/>
+    <w:lsdException w:name="Grid Table 1 Light Accent 1" w:uiPriority="46"/>
+    <w:lsdException w:name="Grid Table 2 Accent 1" w:uiPriority="47"/>
+    <w:lsdException w:name="Grid Table 3 Accent 1" w:uiPriority="48"/>
+    <w:lsdException w:name="Grid Table 4 Accent 1" w:uiPriority="49"/>
+    <w:lsdException w:name="Grid Table 5 Dark Accent 1" w:uiPriority="50"/>
+    <w:lsdException w:name="Grid Table 6 Colorful Accent 1" w:uiPriority="51"/>
+    <w:lsdException w:name="Grid Table 7 Colorful Accent 1" w:uiPriority="52"/>
+    <w:lsdException w:name="Grid Table 1 Light Accent 2" w:uiPriority="46"/>
+    <w:lsdException w:name="Grid Table 2 Accent 2" w:uiPriority="47"/>
+    <w:lsdException w:name="Grid Table 3 Accent 2" w:uiPriority="48"/>
+    <w:lsdException w:name="Grid Table 4 Accent 2" w:uiPriority="49"/>
+    <w:lsdException w:name="Grid Table 5 Dark Accent 2" w:uiPriority="50"/>
+    <w:lsdException w:name="Grid Table 6 Colorful Accent 2" w:uiPriority="51"/>
+    <w:lsdException w:name="Grid Table 7 Colorful Accent 2" w:uiPriority="52"/>
+    <w:lsdException w:name="Grid Table 1 Light Accent 3" w:uiPriority="46"/>
+    <w:lsdException w:name="Grid Table 2 Accent 3" w:uiPriority="47"/>
+    <w:lsdException w:name="Grid Table 3 Accent 3" w:uiPriority="48"/>
+    <w:lsdException w:name="Grid Table 4 Accent 3" w:uiPriority="49"/>
+    <w:lsdException w:name="Grid Table 5 Dark Accent 3" w:uiPriority="50"/>
+    <w:lsdException w:name="Grid Table 6 Colorful Accent 3" w:uiPriority="51"/>
+    <w:lsdException w:name="Grid Table 7 Colorful Accent 3" w:uiPriority="52"/>
+    <w:lsdException w:name="Grid Table 1 Light Accent 4" w:uiPriority="46"/>
+    <w:lsdException w:name="Grid Table 2 Accent 4" w:uiPriority="47"/>
+    <w:lsdException w:name="Grid Table 3 Accent 4" w:uiPriority="48"/>
+    <w:lsdException w:name="Grid Table 4 Accent 4" w:uiPriority="49"/>
+    <w:lsdException w:name="Grid Table 5 Dark Accent 4" w:uiPriority="50"/>
+    <w:lsdException w:name="Grid Table 6 Colorful Accent 4" w:uiPriority="51"/>
+    <w:lsdException w:name="Grid Table 7 Colorful Accent 4" w:uiPriority="52"/>
+    <w:lsdException w:name="Grid Table 1 Light Accent 5" w:uiPriority="46"/>
+    <w:lsdException w:name="Grid Table 2 Accent 5" w:uiPriority="47"/>
+    <w:lsdException w:name="Grid Table 3 Accent 5" w:uiPriority="48"/>
+    <w:lsdException w:name="Grid Table 4 Accent 5" w:uiPriority="49"/>
+    <w:lsdException w:name="Grid Table 5 Dark Accent 5" w:uiPriority="50"/>
+    <w:lsdException w:name="Grid Table 6 Colorful Accent 5" w:uiPriority="51"/>
+    <w:lsdException w:name="Grid Table 7 Colorful Accent 5" w:uiPriority="52"/>
+    <w:lsdException w:name="Grid Table 1 Light Accent 6" w:uiPriority="46"/>
+    <w:lsdException w:name="Grid Table 2 Accent 6" w:uiPriority="47"/>
+    <w:lsdException w:name="Grid Table 3 Accent 6" w:uiPriority="48"/>
+    <w:lsdException w:name="Grid Table 4 Accent 6" w:uiPriority="49"/>
+    <w:lsdException w:name="Grid Table 5 Dark Accent 6" w:uiPriority="50"/>
+    <w:lsdException w:name="Grid Table 6 Colorful Accent 6" w:uiPriority="51"/>
+    <w:lsdException w:name="Grid Table 7 Colorful Accent 6" w:uiPriority="52"/>
+    <w:lsdException w:name="List Table 1 Light" w:uiPriority="46"/>
+    <w:lsdException w:name="List Table 2" w:uiPriority="47"/>
+    <w:lsdException w:name="List Table 3" w:uiPriority="48"/>
+    <w:lsdException w:name="List Table 4" w:uiPriority="49"/>
+    <w:lsdException w:name="List Table 5 Dark" w:uiPriority="50"/>
+    <w:lsdException w:name="List Table 6 Colorful" w:uiPriority="51"/>
+    <w:lsdException w:name="List Table 7 Colorful" w:uiPriority="52"/>
+    <w:lsdException w:name="List Table 1 Light Accent 1" w:uiPriority="46"/>
+    <w:lsdException w:name="List Table 2 Accent 1" w:uiPriority="47"/>
+    <w:lsdException w:name="List Table 3 Accent 1" w:uiPriority="48"/>
+    <w:lsdException w:name="List Table 4 Accent 1" w:uiPriority="49"/>
+    <w:lsdException w:name="List Table 5 Dark Accent 1" w:uiPriority="50"/>
+    <w:lsdException w:name="List Table 6 Colorful Accent 1" w:uiPriority="51"/>
+    <w:lsdException w:name="List Table 7 Colorful Accent 1" w:uiPriority="52"/>
+    <w:lsdException w:name="List Table 1 Light Accent 2" w:uiPriority="46"/>
+    <w:lsdException w:name="List Table 2 Accent 2" w:uiPriority="47"/>
+    <w:lsdException w:name="List Table 3 Accent 2" w:uiPriority="48"/>
+    <w:lsdException w:name="List Table 4 Accent 2" w:uiPriority="49"/>
+    <w:lsdException w:name="List Table 5 Dark Accent 2" w:uiPriority="50"/>
+    <w:lsdException w:name="List Table 6 Colorful Accent 2" w:uiPriority="51"/>
+    <w:lsdException w:name="List Table 7 Colorful Accent 2" w:uiPriority="52"/>
+    <w:lsdException w:name="List Table 1 Light Accent 3" w:uiPriority="46"/>
+    <w:lsdException w:name="List Table 2 Accent 3" w:uiPriority="47"/>
+    <w:lsdException w:name="List Table 3 Accent 3" w:uiPriority="48"/>
+    <w:lsdException w:name="List Table 4 Accent 3" w:uiPriority="49"/>
+    <w:lsdException w:name="List Table 5 Dark Accent 3" w:uiPriority="50"/>
+    <w:lsdException w:name="List Table 6 Colorful Accent 3" w:uiPriority="51"/>
+    <w:lsdException w:name="List Table 7 Colorful Accent 3" w:uiPriority="52"/>
+    <w:lsdException w:name="List Table 1 Light Accent 4" w:uiPriority="46"/>
+    <w:lsdException w:name="List Table 2 Accent 4" w:uiPriority="47"/>
+    <w:lsdException w:name="List Table 3 Accent 4" w:uiPriority="48"/>
+    <w:lsdException w:name="List Table 4 Accent 4" w:uiPriority="49"/>
+    <w:lsdException w:name="List Table 5 Dark Accent 4" w:uiPriority="50"/>
+    <w:lsdException w:name="List Table 6 Colorful Accent 4" w:uiPriority="51"/>
+    <w:lsdException w:name="List Table 7 Colorful Accent 4" w:uiPriority="52"/>
+    <w:lsdException w:name="List Table 1 Light Accent 5" w:uiPriority="46"/>
+    <w:lsdException w:name="List Table 2 Accent 5" w:uiPriority="47"/>
+    <w:lsdException w:name="List Table 3 Accent 5" w:uiPriority="48"/>
+    <w:lsdException w:name="List Table 4 Accent 5" w:uiPriority="49"/>
+    <w:lsdException w:name="List Table 5 Dark Accent 5" w:uiPriority="50"/>
+    <w:lsdException w:name="List Table 6 Colorful Accent 5" w:uiPriority="51"/>
+    <w:lsdException w:name="List Table 7 Colorful Accent 5" w:uiPriority="52"/>
+    <w:lsdException w:name="List Table 1 Light Accent 6" w:uiPriority="46"/>
+    <w:lsdException w:name="List Table 2 Accent 6" w:uiPriority="47"/>
+    <w:lsdException w:name="List Table 3 Accent 6" w:uiPriority="48"/>
+    <w:lsdException w:name="List Table 4 Accent 6" w:uiPriority="49"/>
+    <w:lsdException w:name="List Table 5 Dark Accent 6" w:uiPriority="50"/>
+    <w:lsdException w:name="List Table 6 Colorful Accent 6" w:uiPriority="51"/>
+    <w:lsdException w:name="List Table 7 Colorful Accent 6" w:uiPriority="52"/>
   </w:latentStyles>
   <w:style w:type="paragraph" w:default="1" w:styleId="a">
     <w:name w:val="Normal"/>

</xml_diff>